<commit_message>
Working on manuscript, fixed plots
</commit_message>
<xml_diff>
--- a/Manuscript/BalticPhotoperiod_MS.docx
+++ b/Manuscript/BalticPhotoperiod_MS.docx
@@ -166,39 +166,60 @@
     <w:p>
       <w:pPr>
         <w:pStyle w:val="BodyText"/>
-      </w:pPr>
-      <w:r>
+        <w:rPr>
+          <w:color w:val="FF0000"/>
+        </w:rPr>
+      </w:pPr>
+      <w:r>
+        <w:rPr>
+          <w:color w:val="FF0000"/>
+        </w:rPr>
         <w:t xml:space="preserve">Picocyanobacteria are the most abundant phytoplankters in aquatic ecosystems, and arecrucial to the optical properties of ocean water, influencing its color and transparency. We grew two PhycoCyanin(PC)-rich and two PhycoErythrin(PE)-rich strains of </w:t>
       </w:r>
       <w:r>
         <w:rPr>
           <w:i/>
           <w:iCs/>
+          <w:color w:val="FF0000"/>
         </w:rPr>
         <w:t>Synechococcus</w:t>
       </w:r>
       <w:r>
+        <w:rPr>
+          <w:color w:val="FF0000"/>
+        </w:rPr>
         <w:t>, under a matrix of 4 photoperiods and 6 light levels. Using high frequency measurements, we found the strains were generally opportunistic in exploiting higher light diel light doses to achieve faster growth rates, although some strains suffered photoinhibition of growth under 900 µmol photons m</w:t>
       </w:r>
       <w:r>
         <w:rPr>
+          <w:color w:val="FF0000"/>
           <w:vertAlign w:val="superscript"/>
         </w:rPr>
         <w:t>−2</w:t>
       </w:r>
       <w:r>
+        <w:rPr>
+          <w:color w:val="FF0000"/>
+        </w:rPr>
         <w:t>s</w:t>
       </w:r>
       <w:r>
         <w:rPr>
+          <w:color w:val="FF0000"/>
           <w:vertAlign w:val="superscript"/>
         </w:rPr>
         <w:t>−1</w:t>
       </w:r>
       <w:r>
+        <w:rPr>
+          <w:color w:val="FF0000"/>
+        </w:rPr>
         <w:t xml:space="preserve"> and 24 h photoperiod. Using whole-cell absorbance spectra we showed that the PE-rich strains always had a higher Photosynthetically Usable Radiation (PUR)/Photosynthetically Active Radiation (PAR) ratio than did the PC-rich strains. In general, the PUR/PAR ratio decreased with increasing light. We observed an increase in cell-specific pigment content during initial growth, followed by a sharp decrease as cells transitioned to pre-stationary phase. Our results show the PE-rich strains are stronger light harvesting competitors, but the PC-rich strains may have lower N-quotients for their light capture system. These differences may help explain differential seasonal </w:t>
       </w:r>
       <w:r>
+        <w:rPr>
+          <w:color w:val="FF0000"/>
+        </w:rPr>
         <w:lastRenderedPageBreak/>
         <w:t>prevalence of PE-rich and PC-rich picocyanobacteria, in terms of costs of exploitation of different photic regimes.</w:t>
       </w:r>
@@ -630,8 +651,14 @@
     <w:p>
       <w:pPr>
         <w:pStyle w:val="FirstParagraph"/>
-      </w:pPr>
-      <w:r>
+        <w:rPr>
+          <w:color w:val="FF0000"/>
+        </w:rPr>
+      </w:pPr>
+      <w:r>
+        <w:rPr>
+          <w:color w:val="FF0000"/>
+        </w:rPr>
         <w:t>xxxx Add proper text here Sylwia!!!</w:t>
       </w:r>
     </w:p>
@@ -954,7 +981,7 @@
         </w:rPr>
         <w:lastRenderedPageBreak/>
         <w:drawing>
-          <wp:inline distT="0" distB="0" distL="0" distR="0" wp14:anchorId="0AFA78CC" wp14:editId="45F8E6E0">
+          <wp:inline distT="0" distB="0" distL="0" distR="0" wp14:anchorId="67C93927" wp14:editId="2DA26DFB">
             <wp:extent cx="5943600" cy="7429499"/>
             <wp:effectExtent l="0" t="0" r="0" b="0"/>
             <wp:docPr id="30" name="Picture" descr="Figure 1: Example of representative whole-cell absorbance spectra of PC-rich (solid green lines) or PE-rich (dashed red lines)cultures of Synechococcus sp., normalized to absorbance at 440 nm, measured from the the exponential or pre-stationary phases of growth, together with emission spectra of the white LED lamps (Photosynthetically Active Radiation (PAR), normalized to emission at 440 nm (light gray area), of 300 µmol photons m−2s−1) used for culture growth. Estimated Photosynthetically Usable Radiation (PUR) is shown as a green area for the PC-rich strain and a red area for the PE-rich strain. Peaks characteristic of known pigments are labelled; Chl a, chlorophyll a; PC, phycocyanin; PEB-rich PE, phycoerythin-rich phycoerythrin; PUB-rich PE, phycourobilin-rich phycoerythrin, Car, carotenoids."/>
@@ -1159,7 +1186,7 @@
         <w:pStyle w:val="FirstParagraph"/>
       </w:pPr>
       <w:r>
-        <w:t>Based on the length and shape of the photoperiod (sine wave for photoperiod of 8-16 h; square for photoperiod of 24 h) and the given light level, we estimated the value of the cumulative diel photon dose. For a photoperiod arranged in the shape of a sine wave we using Eq. (2). For a continuous 24 h photoperiod we used Eq. (3).</w:t>
+        <w:t>Based on the length and shape of the photoperiod (sine wave for photoperiod of 8-16 h; square for photoperiod of 24 h) and the given light level, we estimated the value of the cumulative diel photon dose. For a photoperiod arranged in the shape of a sine wave we used Eq. (2). For a continuous 24 h photoperiod we used Eq. (3).</w:t>
       </w:r>
     </w:p>
     <w:p>
@@ -2118,32 +2145,56 @@
     <w:p>
       <w:pPr>
         <w:pStyle w:val="FirstParagraph"/>
-      </w:pPr>
-      <w:r>
+        <w:rPr>
+          <w:color w:val="FF0000"/>
+        </w:rPr>
+      </w:pPr>
+      <w:r>
+        <w:rPr>
+          <w:color w:val="FF0000"/>
+        </w:rPr>
         <w:t>xxx I really need Doug help here!</w:t>
       </w:r>
     </w:p>
     <w:p>
       <w:pPr>
         <w:pStyle w:val="BodyText"/>
-      </w:pPr>
-      <w:r>
+        <w:rPr>
+          <w:color w:val="FF0000"/>
+        </w:rPr>
+      </w:pPr>
+      <w:r>
+        <w:rPr>
+          <w:color w:val="FF0000"/>
+        </w:rPr>
         <w:t>Kolber, Z., Klimov, D., Ananyev, G., Rascher, U., Berry, J., &amp; Osmond, B. (2005). Measuring photosynthetic parameters at a distance: laser induced fluorescence transient (LIFT) method for remote measurements of photosynthesis in terrestrial vegetation. Photosynthesis research, 84, 121-129.</w:t>
       </w:r>
     </w:p>
     <w:p>
       <w:pPr>
         <w:pStyle w:val="BodyText"/>
-      </w:pPr>
-      <w:r>
+        <w:rPr>
+          <w:color w:val="FF0000"/>
+        </w:rPr>
+      </w:pPr>
+      <w:r>
+        <w:rPr>
+          <w:color w:val="FF0000"/>
+        </w:rPr>
         <w:t>Oxborough, K., Moore, C. M., Suggett, D. J., Lawson, T., Chan, H. G., &amp; Geider, R. J. (2012). Direct estimation of functional PSII reaction center concentration and PSII electron flux on a volume basis: a new approach to the analysis of Fast Repetition Rate fluorometry (FRRf) data. Limnology and Oceanography: Methods, 10(3), 142-154.</w:t>
       </w:r>
     </w:p>
     <w:p>
       <w:pPr>
         <w:pStyle w:val="BodyText"/>
-      </w:pPr>
-      <w:r>
+        <w:rPr>
+          <w:color w:val="FF0000"/>
+        </w:rPr>
+      </w:pPr>
+      <w:r>
+        <w:rPr>
+          <w:color w:val="FF0000"/>
+        </w:rPr>
         <w:t>Keller, B., Vass, I., Matsubara, S., Paul, K., Jedmowski, C., Pieruschka, R., … &amp; Muller, O. (2019). Maximum fluorescence and electron transport kinetics determined by light-induced fluorescence transients (LIFT) for photosynthesis phenotyping. Photosynthesis Research, 140, 221-233.</w:t>
       </w:r>
     </w:p>
@@ -2152,186 +2203,216 @@
         <w:pStyle w:val="BodyText"/>
       </w:pPr>
       <w:r>
-        <w:t>Calculation of the absorption cross section of PSII photochemistry (</w:t>
+        <w:t>Calculation of the absorption cross section of PSII photochemistry (3C3</w:t>
+      </w:r>
+      <w:r>
+        <w:rPr>
+          <w:vertAlign w:val="subscript"/>
+        </w:rPr>
+        <w:t>PSII</w:t>
+      </w:r>
+      <w:r>
+        <w:t>’; nm</w:t>
+      </w:r>
+      <w:r>
+        <w:rPr>
+          <w:vertAlign w:val="superscript"/>
+        </w:rPr>
+        <w:t>2</w:t>
+      </w:r>
+      <w:r>
+        <w:t xml:space="preserve"> quanta</w:t>
+      </w:r>
+      <w:r>
+        <w:rPr>
+          <w:vertAlign w:val="superscript"/>
+        </w:rPr>
+        <w:t>-1</w:t>
+      </w:r>
+      <w:r>
+        <w:t>) under ambient light through an iterative curve fit to the saturation phase of an Fast Repetition Rate fluorometry (FRRf) single turnover (ST) measurement of tested picocyanobacteria were obtained using SoliSense laser-induced fluorescence transient (LIFT) fluorometer equipped with a prototype temperature control unit (LIFT-REM, Soliense Inc., New York, USA). PSII flux per unit volume (JV</w:t>
+      </w:r>
+      <w:r>
+        <w:rPr>
+          <w:vertAlign w:val="subscript"/>
+        </w:rPr>
+        <w:t>PSII</w:t>
+      </w:r>
+      <w:r>
+        <w:t xml:space="preserve">; xxxx add proper unit) was calculated according to the method proposed by </w:t>
       </w:r>
       <w:r>
         <w:rPr>
           <w:color w:val="FF0000"/>
         </w:rPr>
-        <w:t>3C3</w:t>
+        <w:t>[Campbell?; Oxborough et al., 2012].</w:t>
+      </w:r>
+    </w:p>
+    <w:p>
+      <w:pPr>
+        <w:pStyle w:val="BodyText"/>
+        <w:rPr>
+          <w:color w:val="FF0000"/>
+        </w:rPr>
+      </w:pPr>
+      <w:r>
+        <w:t>PC-rich and PE-rich picocyanobacteria were measured under diel peak PAR growth light under a blue LED (Ex 445 nm) and orange (Ex 590 nm) excitation. Excitation protocols were used to manipulate the level of photosynthetic activity and chlorophyll fluorescence (ChlF). Flash Power for blue excitation was 60000 and for orange excitation was 14000 µmol photons m</w:t>
+      </w:r>
+      <w:r>
+        <w:rPr>
+          <w:vertAlign w:val="superscript"/>
+        </w:rPr>
+        <w:t>−2</w:t>
+      </w:r>
+      <w:r>
+        <w:t>s</w:t>
+      </w:r>
+      <w:r>
+        <w:rPr>
+          <w:vertAlign w:val="superscript"/>
+        </w:rPr>
+        <w:t>−1</w:t>
+      </w:r>
+      <w:r>
+        <w:t xml:space="preserve">. The intensity of the blue and orange LIFT LED in DC mode and excitation power were calibrated </w:t>
+      </w:r>
+      <w:r>
+        <w:lastRenderedPageBreak/>
+        <w:t>using a quantum sensor (LI-250, LI-COR, Inc.). Data were collected during an rapid light curve (RLC) sequence during which light intensity was increased from 0 to 320 µmol photons m</w:t>
+      </w:r>
+      <w:r>
+        <w:rPr>
+          <w:vertAlign w:val="superscript"/>
+        </w:rPr>
+        <w:t>−2</w:t>
+      </w:r>
+      <w:r>
+        <w:t>s</w:t>
+      </w:r>
+      <w:r>
+        <w:rPr>
+          <w:vertAlign w:val="superscript"/>
+        </w:rPr>
+        <w:t>−1</w:t>
+      </w:r>
+      <w:r>
+        <w:t xml:space="preserve"> and then decreased from 320 to 0 µmol photons m</w:t>
+      </w:r>
+      <w:r>
+        <w:rPr>
+          <w:vertAlign w:val="superscript"/>
+        </w:rPr>
+        <w:t>−2</w:t>
+      </w:r>
+      <w:r>
+        <w:t>s</w:t>
+      </w:r>
+      <w:r>
+        <w:rPr>
+          <w:vertAlign w:val="superscript"/>
+        </w:rPr>
+        <w:t>−1</w:t>
+      </w:r>
+      <w:r>
+        <w:t xml:space="preserve"> with a 1-s pause in darkness between measurements. Acquisitions were made at 10-s intervals. </w:t>
+      </w:r>
+      <w:r>
+        <w:rPr>
+          <w:color w:val="FF0000"/>
+        </w:rPr>
+        <w:t>[Campbell and Kolber?; Kolber et al., 2005; Oxborough et al., 2012].</w:t>
+      </w:r>
+    </w:p>
+    <w:p>
+      <w:pPr>
+        <w:pStyle w:val="Heading2"/>
+      </w:pPr>
+      <w:bookmarkStart w:id="13" w:name="statistical-analysis"/>
+      <w:bookmarkEnd w:id="12"/>
+      <w:r>
+        <w:t>Statistical analysis</w:t>
+      </w:r>
+    </w:p>
+    <w:p>
+      <w:pPr>
+        <w:pStyle w:val="FirstParagraph"/>
+        <w:rPr>
+          <w:color w:val="FF0000"/>
+        </w:rPr>
+      </w:pPr>
+      <w:r>
+        <w:rPr>
+          <w:color w:val="FF0000"/>
+        </w:rPr>
+        <w:t xml:space="preserve">The statistical differences for the growth rate, pigments content, pigments ratio or PUR/PAR ratio obtained at different light levels and photoperiods were tested using the two-way ANOVA without replication [26,27]. In the technique of ANOVA without replication, the sample observation size is one, meaning that there was only a single observation for each combination of nominal variables. In this case, the analysis was performed using the means of both the variables as well as the total mean of considering every observation as a single cluster. If the ANOVA revealed significant differences among groups, the post-hoc Tukey HDS test was used for pairwise analysis. Levels of significant difference were: * </w:t>
+      </w:r>
+      <w:r>
+        <w:rPr>
+          <w:i/>
+          <w:iCs/>
+          <w:color w:val="FF0000"/>
+        </w:rPr>
+        <w:t>p</w:t>
+      </w:r>
+      <w:r>
+        <w:rPr>
+          <w:color w:val="FF0000"/>
+        </w:rPr>
+        <w:t xml:space="preserve"> &lt; 0.05; ** </w:t>
+      </w:r>
+      <w:r>
+        <w:rPr>
+          <w:i/>
+          <w:iCs/>
+          <w:color w:val="FF0000"/>
+        </w:rPr>
+        <w:t>p</w:t>
+      </w:r>
+      <w:r>
+        <w:rPr>
+          <w:color w:val="FF0000"/>
+        </w:rPr>
+        <w:t xml:space="preserve"> &lt; 0.01; *** </w:t>
+      </w:r>
+      <w:r>
+        <w:rPr>
+          <w:i/>
+          <w:iCs/>
+          <w:color w:val="FF0000"/>
+        </w:rPr>
+        <w:t>p</w:t>
+      </w:r>
+      <w:r>
+        <w:rPr>
+          <w:color w:val="FF0000"/>
+        </w:rPr>
+        <w:t xml:space="preserve"> &lt; 0.001.</w:t>
+      </w:r>
+    </w:p>
+    <w:p>
+      <w:pPr>
+        <w:pStyle w:val="BodyText"/>
+        <w:rPr>
+          <w:color w:val="FF0000"/>
+        </w:rPr>
+      </w:pPr>
+      <w:r>
+        <w:rPr>
+          <w:color w:val="FF0000"/>
+        </w:rPr>
+        <w:t>The absolute growth rate (AGR), the total daily growth (TDG), and related metrics were computed after applying a spline smoothing filter to the initial OD</w:t>
       </w:r>
       <w:r>
         <w:rPr>
           <w:color w:val="FF0000"/>
           <w:vertAlign w:val="subscript"/>
         </w:rPr>
-        <w:t>PSII</w:t>
+        <w:t>680</w:t>
       </w:r>
       <w:r>
         <w:rPr>
           <w:color w:val="FF0000"/>
         </w:rPr>
-        <w:t>’</w:t>
-      </w:r>
-      <w:r>
-        <w:t>; nm</w:t>
-      </w:r>
-      <w:r>
-        <w:rPr>
-          <w:vertAlign w:val="superscript"/>
-        </w:rPr>
-        <w:t>2</w:t>
-      </w:r>
-      <w:r>
-        <w:t xml:space="preserve"> quanta</w:t>
-      </w:r>
-      <w:r>
-        <w:rPr>
-          <w:vertAlign w:val="superscript"/>
-        </w:rPr>
-        <w:t>-1</w:t>
-      </w:r>
-      <w:r>
-        <w:t>) under ambient light through an iterative curve fit to the saturation phase of an Fast Repetition Rate fluorometry (FRRf) single turnover (ST) measurement of tested picocyanobacteria were obtained using SoliSense laser-induced fluorescence transient (LIFT) fluorometer equipped with a prototype temperature control unit (LIFT-REM, Soliense Inc., New York, USA). PSII flux per unit volume (JV</w:t>
-      </w:r>
-      <w:r>
-        <w:rPr>
-          <w:vertAlign w:val="subscript"/>
-        </w:rPr>
-        <w:t>PSII</w:t>
-      </w:r>
-      <w:r>
-        <w:t>; xxxx add proper unit) was calculated according to the method proposed by [Campbell?; Oxborough et al., 2012].</w:t>
-      </w:r>
-    </w:p>
-    <w:p>
-      <w:pPr>
-        <w:pStyle w:val="BodyText"/>
-      </w:pPr>
-      <w:r>
-        <w:t>PC-rich and PE-rich picocyanobacteria were measured under diel peak PAR growth light under a blue LED (Ex 445 nm) and orange (Ex 590 nm) excitation. Excitation protocols were used to manipulate the level of photosynthetic activity and chlorophyll fluorescence (ChlF). Flash Power for blue excitation was 60000 and for orange excitation was 14000 µmol photons m</w:t>
-      </w:r>
-      <w:r>
-        <w:rPr>
-          <w:vertAlign w:val="superscript"/>
-        </w:rPr>
-        <w:t>−2</w:t>
-      </w:r>
-      <w:r>
-        <w:t>s</w:t>
-      </w:r>
-      <w:r>
-        <w:rPr>
-          <w:vertAlign w:val="superscript"/>
-        </w:rPr>
-        <w:t>−1</w:t>
-      </w:r>
-      <w:r>
-        <w:t xml:space="preserve">. The intensity of the blue and orange LIFT LED in DC mode and excitation power were calibrated </w:t>
-      </w:r>
-      <w:r>
-        <w:lastRenderedPageBreak/>
-        <w:t>using a quantum sensor (LI-250, LI-COR, Inc.). Data were collected during an rapid light curve (RLC) sequence during which light intensity was increased from 0 to 320 µmol photons m</w:t>
-      </w:r>
-      <w:r>
-        <w:rPr>
-          <w:vertAlign w:val="superscript"/>
-        </w:rPr>
-        <w:t>−2</w:t>
-      </w:r>
-      <w:r>
-        <w:t>s</w:t>
-      </w:r>
-      <w:r>
-        <w:rPr>
-          <w:vertAlign w:val="superscript"/>
-        </w:rPr>
-        <w:t>−1</w:t>
-      </w:r>
-      <w:r>
-        <w:t xml:space="preserve"> and then decreased from 320 to 0 µmol photons m</w:t>
-      </w:r>
-      <w:r>
-        <w:rPr>
-          <w:vertAlign w:val="superscript"/>
-        </w:rPr>
-        <w:t>−2</w:t>
-      </w:r>
-      <w:r>
-        <w:t>s</w:t>
-      </w:r>
-      <w:r>
-        <w:rPr>
-          <w:vertAlign w:val="superscript"/>
-        </w:rPr>
-        <w:t>−1</w:t>
-      </w:r>
-      <w:r>
-        <w:t xml:space="preserve"> with a 1s pause in darkness between measurements. Acquisitions were made at 10-s intervals. [Campbell and Kolber?; Kolber et al., 2005; Oxborough et al., 2012].</w:t>
-      </w:r>
-    </w:p>
-    <w:p>
-      <w:pPr>
-        <w:pStyle w:val="Heading2"/>
-      </w:pPr>
-      <w:bookmarkStart w:id="13" w:name="statistical-analysis"/>
-      <w:bookmarkEnd w:id="12"/>
-      <w:r>
-        <w:t>Statistical analysis</w:t>
-      </w:r>
-    </w:p>
-    <w:p>
-      <w:pPr>
-        <w:pStyle w:val="FirstParagraph"/>
-      </w:pPr>
-      <w:r>
-        <w:t xml:space="preserve">The statistical differences for the growth rate, pigments content, pigments ratio or PUR/PAR ratio obtained at different light levels and photoperiods were tested using the two-way ANOVA without replication [26,27]. In the technique of ANOVA without replication, the sample observation size is one, meaning that there was only a single observation for each combination of nominal variables. In this case, the analysis was performed using the means of both the variables as well as the total mean of considering every observation as a single cluster. If the ANOVA revealed significant differences among groups, the post-hoc Tukey HDS test was used for pairwise analysis. Levels of significant difference were: * </w:t>
-      </w:r>
-      <w:r>
-        <w:rPr>
-          <w:i/>
-          <w:iCs/>
-        </w:rPr>
-        <w:t>p</w:t>
-      </w:r>
-      <w:r>
-        <w:t xml:space="preserve"> &lt; 0.05; ** </w:t>
-      </w:r>
-      <w:r>
-        <w:rPr>
-          <w:i/>
-          <w:iCs/>
-        </w:rPr>
-        <w:t>p</w:t>
-      </w:r>
-      <w:r>
-        <w:t xml:space="preserve"> &lt; 0.01; *** </w:t>
-      </w:r>
-      <w:r>
-        <w:rPr>
-          <w:i/>
-          <w:iCs/>
-        </w:rPr>
-        <w:t>p</w:t>
-      </w:r>
-      <w:r>
-        <w:t xml:space="preserve"> &lt; 0.001.</w:t>
-      </w:r>
-    </w:p>
-    <w:p>
-      <w:pPr>
-        <w:pStyle w:val="BodyText"/>
-      </w:pPr>
-      <w:r>
-        <w:t>The absolute growth rate (AGR), the total daily growth (TDG), and related metrics were computed after applying a spline smoothing filter to the initial OD</w:t>
-      </w:r>
-      <w:r>
-        <w:rPr>
-          <w:vertAlign w:val="subscript"/>
-        </w:rPr>
-        <w:t>680</w:t>
-      </w:r>
-      <w:r>
         <w:t xml:space="preserve"> curve. The trends of change in the growth symmetry (GS) were tested using the Mann-Kendall test [28] on the ±5 photoperiods to avoid noise during the first few days of the experiment. The sigmoid curve was also fitted to compare with the maximum absolute growth increment (maxAGI) position, and define the transition point between exponential growth and pre-stationary phase.</w:t>
       </w:r>
     </w:p>
@@ -2404,10 +2485,10 @@
         </w:rPr>
         <w:lastRenderedPageBreak/>
         <w:drawing>
-          <wp:inline distT="0" distB="0" distL="0" distR="0" wp14:anchorId="78BE0520" wp14:editId="2CD79017">
+          <wp:inline distT="0" distB="0" distL="0" distR="0" wp14:anchorId="4B61F460" wp14:editId="07E8D794">
             <wp:extent cx="5943600" cy="7429499"/>
             <wp:effectExtent l="0" t="0" r="0" b="0"/>
-            <wp:docPr id="40" name="Picture" descr="Figure 2: Chlorophyll specific exponential growth rates, estimated from logistic fits of chlorophyll proxy OD680-OD720 vs. elapsed time, for two PhycoCyanin(PC)-rich cultures (056, 077) and two PhycoErythrin(PE)-rich cultures (048, 127) (Culture Collection of Baltic Algae) of Synechococcus sp. grown at 30, 90, 180, 300, 600, or 900 peak diel PAR µmol photons m−2s−1; and photoperiods of 8, 12, 16, or 24 h. Growth rates (+/- SE from logistic model; SE falls within symbol sizes) are plotted vs. cumulative diel µmol photons m−2d−1, and pool fit with curve (Harrison and Platt, 1986) was shown as solid blue line. Separate lines fit for growth under 8 (dotted line), 12 (longdash line), 16 (dashed line), or 24 (twodash line) h of photoperiod when they were significantly different (ANOVA, p &lt; 0.05) from the pool fit."/>
+            <wp:docPr id="40" name="Picture" descr="Figure 2: Chlorophyll specific exponential growth rates, estimated from logistic fits of chlorophyll proxy OD680-OD720 vs. elapsed time, for two PhycoCyanin(PC)-rich cultures (056, 077) and two PhycoErythrin(PE)-rich cultures (048, 127) (Culture Collection of Baltic Algae) of Synechococcus sp. grown at 30, 90, 180, 300, 600, or 900 peak PAR µmol photons m−2s−1; and photoperiods of 8, 12, 16, or 24 h. Growth rates (+/- SE from logistic model; SE falls within symbol sizes) are plotted vs. cumulative diel µmol photons m−2d−1. Solid blue line shows fit of the pooled data with a three parameter model (Harrison and Platt, 1986). We also fit separate lines for growth under 8 (dotted line), 12 (longdash line), 16 (dashed line), or 24 (twodash line) h photoperiod, since they were significantly different (ANOVA, p &lt; 0.05) from the pooled fit."/>
             <wp:cNvGraphicFramePr/>
             <a:graphic xmlns:a="http://schemas.openxmlformats.org/drawingml/2006/main">
               <a:graphicData uri="http://schemas.openxmlformats.org/drawingml/2006/picture">
@@ -2485,7 +2566,7 @@
         <w:t>Synechococcus</w:t>
       </w:r>
       <w:r>
-        <w:t xml:space="preserve"> sp. grown at 30, 90, 180, 300, 600, or 900 peak diel PAR µmol photons m</w:t>
+        <w:t xml:space="preserve"> sp. grown at 30, 90, 180, 300, 600, or 900 peak PAR µmol photons m</w:t>
       </w:r>
       <w:r>
         <w:rPr>
@@ -2521,7 +2602,7 @@
         <w:t>−1</w:t>
       </w:r>
       <w:r>
-        <w:t xml:space="preserve">, and pool fit with curve (Harrison and Platt, 1986) was shown as solid blue line. Separate lines fit for growth under 8 (dotted line), 12 (longdash line), 16 (dashed line), or 24 (twodash line) h of photoperiod when they were significantly different (ANOVA, </w:t>
+        <w:t xml:space="preserve">. Solid blue line shows fit of the pooled data with a three parameter model (Harrison and Platt, 1986). We also fit separate lines for growth under 8 (dotted line), 12 (longdash line), 16 (dashed line), or 24 (twodash line) h photoperiod, since they were significantly different (ANOVA, </w:t>
       </w:r>
       <w:r>
         <w:rPr>
@@ -2531,7 +2612,7 @@
         <w:t>p</w:t>
       </w:r>
       <w:r>
-        <w:t xml:space="preserve"> &lt; 0.05) from the pool fit.</w:t>
+        <w:t xml:space="preserve"> &lt; 0.05) from the pooled fit.</w:t>
       </w:r>
     </w:p>
     <w:p>
@@ -2554,10 +2635,10 @@
           <w:noProof/>
         </w:rPr>
         <w:drawing>
-          <wp:inline distT="0" distB="0" distL="0" distR="0" wp14:anchorId="64BF98BF" wp14:editId="2553C1C9">
+          <wp:inline distT="0" distB="0" distL="0" distR="0" wp14:anchorId="0AA2EDEF" wp14:editId="278EA0E6">
             <wp:extent cx="5943600" cy="7429499"/>
             <wp:effectExtent l="0" t="0" r="0" b="0"/>
-            <wp:docPr id="45" name="Picture" descr="Figure 3: Hours of photoperiod to reach maximum hourly growth increment (AccLen), for two PhycoCyanin(PC)-rich cultures (056, 077) and two PhycoErythrin(PE)-rich cultures (048, 127) (Culture Collection of Baltic Algae) of Synechococcus sp. grown at 30, 90, 180, 300, or 900 peak diel PAR µmol photons m−2s−1; and photoperiods of 8, 12, or 16 h. The horizontal lines indicate the time (h) to reach the maximum light for a given photoperiod; 4 h for the 8 h photoperiod; 6 h for the 12 h photoperiod; or 8 h for the 16 h photoperiod. Figure represents all data (small symbols) and means (big symbols) for n = 0-5 days from exponential phase, prior to reaching maximum absolute hourly growth; or from pre-stationary growth phase, after reaching maximum absolute hourly growth."/>
+            <wp:docPr id="45" name="Picture" descr="Figure 3: Hours of photoperiod to reach maximum hourly growth increment (AccLen), for two PhycoCyanin(PC)-rich cultures (056, 077) and two PhycoErythrin(PE)-rich cultures (048, 127) (Culture Collection of Baltic Algae) of Synechococcus sp. grown at 30, 90, 180, 300, or 900 peak PAR µmol photons m−2s−1; and photoperiods of 8, 12, or 16 h. The horizontal lines indicate the time (h) to reach the maximum light for a given photoperiod; 4 h for the 8 h photoperiod; 6 h for the 12 h photoperiod; or 8 h for the 16 h photoperiod. Figure represents all data (small symbols) and means (big symbols) for n = 0-5 days from exponential phase, or from pre-stationary growth phase."/>
             <wp:cNvGraphicFramePr/>
             <a:graphic xmlns:a="http://schemas.openxmlformats.org/drawingml/2006/main">
               <a:graphicData uri="http://schemas.openxmlformats.org/drawingml/2006/picture">
@@ -2614,7 +2695,7 @@
         <w:t>Synechococcus</w:t>
       </w:r>
       <w:r>
-        <w:t xml:space="preserve"> sp. grown at 30, 90, 180, 300, or 900 peak diel PAR µmol photons m</w:t>
+        <w:t xml:space="preserve"> sp. grown at 30, 90, 180, 300, or 900 peak PAR µmol photons m</w:t>
       </w:r>
       <w:r>
         <w:rPr>
@@ -2632,7 +2713,7 @@
         <w:t>−1</w:t>
       </w:r>
       <w:r>
-        <w:t>; and photoperiods of 8, 12, or 16 h. The horizontal lines indicate the time (h) to reach the maximum light for a given photoperiod; 4 h for the 8 h photoperiod; 6 h for the 12 h photoperiod; or 8 h for the 16 h photoperiod. Figure represents all data (small symbols) and means (big symbols) for n = 0-5 days from exponential phase, prior to reaching maximum absolute hourly growth; or from pre-stationary growth phase, after reaching maximum absolute hourly growth.</w:t>
+        <w:t>; and photoperiods of 8, 12, or 16 h. The horizontal lines indicate the time (h) to reach the maximum light for a given photoperiod; 4 h for the 8 h photoperiod; 6 h for the 12 h photoperiod; or 8 h for the 16 h photoperiod. Figure represents all data (small symbols) and means (big symbols) for n = 0-5 days from exponential phase, or from pre-stationary growth phase.</w:t>
       </w:r>
     </w:p>
     <w:p>
@@ -2645,10 +2726,10 @@
         </w:rPr>
         <w:lastRenderedPageBreak/>
         <w:drawing>
-          <wp:inline distT="0" distB="0" distL="0" distR="0" wp14:anchorId="193E132A" wp14:editId="7D71EF3F">
+          <wp:inline distT="0" distB="0" distL="0" distR="0" wp14:anchorId="25BF5E70" wp14:editId="3996C215">
             <wp:extent cx="5943600" cy="7429499"/>
             <wp:effectExtent l="0" t="0" r="0" b="0"/>
-            <wp:docPr id="49" name="Picture" descr="Figure 4: Index of diel growth symmetry (AccLen/DecLen), for two PhycoCyanin(PC)-rich cultures (056, 077) and two PhycoErythrin(PE)-rich cultures (048, 127) (Culture Collection of Baltic Algae) of Synechococcus sp. grown at 30, 90, 180, 300, or 900 peak diel PAR µmol photons m−2s−1; and photoperiods of 8, 12, or 16 h. Figure represents all data (small symbols) and means (big symbols) for n = 0-5 days from exponential phase, prior to reaching maximum absolute hourly growth; or from pre-stationary growth phase, after reaching maximum absolute hourly growth. Blue solid line shows single phase exponential decay fit. Single phase exponential decay parameters were also presented. Different lowercase letters indicate significant differences between the fit models for strains across diel growth symmetry and cumulative diel µmol photons m−2d−1 for a given phase of growth (ANOVA; p &lt; 0.05)."/>
+            <wp:docPr id="49" name="Picture" descr="Figure 4: Index of diel growth symmetry (AccLen/DecLen), for two PhycoCyanin(PC)-rich cultures (056, 077) and two PhycoErythrin(PE)-rich cultures (048, 127) (Culture Collection of Baltic Algae) of Synechococcus sp. grown at 30, 90, 180, 300, or 900 peak PAR µmol photons m−2s−1; and photoperiods of 8, 12, or 16 h. Figure represents all data (small symbols) and means (big symbols) for n = 0-5 days from exponential phase, or from pre-stationary growth phase. Blue solid line shows single phase exponential decay fit of pooled data; fit parameters are presented. Different lowercase letters indicate significant differences between the fit models for strains for a given phase of growth (ANOVA; p &lt; 0.05)."/>
             <wp:cNvGraphicFramePr/>
             <a:graphic xmlns:a="http://schemas.openxmlformats.org/drawingml/2006/main">
               <a:graphicData uri="http://schemas.openxmlformats.org/drawingml/2006/picture">
@@ -2708,7 +2789,7 @@
         <w:t>Synechococcus</w:t>
       </w:r>
       <w:r>
-        <w:t xml:space="preserve"> sp. grown at 30, 90, 180, 300, or 900 peak diel PAR µmol photons m</w:t>
+        <w:t xml:space="preserve"> sp. grown at 30, 90, 180, 300, or 900 peak PAR µmol photons m</w:t>
       </w:r>
       <w:r>
         <w:rPr>
@@ -2726,25 +2807,7 @@
         <w:t>−1</w:t>
       </w:r>
       <w:r>
-        <w:t>; and photoperiods of 8, 12, or 16 h. Figure represents all data (small symbols) and means (big symbols) for n = 0-5 days from exponential phase, prior to reaching maximum absolute hourly growth; or from pre-stationary growth phase, after reaching maximum absolute hourly growth. Blue solid line shows single phase exponential decay fit. Single phase exponential decay parameters were also presented. Different lowercase letters indicate significant differences between the fit models for strains across diel growth symmetry and cumulative diel µmol photons m</w:t>
-      </w:r>
-      <w:r>
-        <w:rPr>
-          <w:vertAlign w:val="superscript"/>
-        </w:rPr>
-        <w:t>−2</w:t>
-      </w:r>
-      <w:r>
-        <w:t>d</w:t>
-      </w:r>
-      <w:r>
-        <w:rPr>
-          <w:vertAlign w:val="superscript"/>
-        </w:rPr>
-        <w:t>−1</w:t>
-      </w:r>
-      <w:r>
-        <w:t xml:space="preserve"> for a given phase of growth (ANOVA; </w:t>
+        <w:t xml:space="preserve">; and photoperiods of 8, 12, or 16 h. Figure represents all data (small symbols) and means (big symbols) for n = 0-5 days from exponential phase, or from pre-stationary growth phase. Blue solid line shows single phase exponential decay fit of pooled data; fit parameters are presented. Different lowercase letters indicate significant differences between the fit models for strains for a given phase of growth (ANOVA; </w:t>
       </w:r>
       <w:r>
         <w:rPr>
@@ -2761,11 +2824,11 @@
       <w:pPr>
         <w:pStyle w:val="Heading2"/>
       </w:pPr>
-      <w:bookmarkStart w:id="20" w:name="changes-of-tdg"/>
+      <w:bookmarkStart w:id="20" w:name="X07be7ca315362af814ea6c377136ba89340184d"/>
       <w:bookmarkEnd w:id="17"/>
       <w:r>
         <w:lastRenderedPageBreak/>
-        <w:t>Changes of TDG</w:t>
+        <w:t>Changes effective absorption cross section of PSII</w:t>
       </w:r>
     </w:p>
     <w:p>
@@ -2777,16 +2840,16 @@
           <w:noProof/>
         </w:rPr>
         <w:drawing>
-          <wp:inline distT="0" distB="0" distL="0" distR="0" wp14:anchorId="16F43E8C" wp14:editId="331041AC">
+          <wp:inline distT="0" distB="0" distL="0" distR="0" wp14:anchorId="67A07FD6" wp14:editId="13551747">
             <wp:extent cx="5943600" cy="7429499"/>
             <wp:effectExtent l="0" t="0" r="0" b="0"/>
-            <wp:docPr id="54" name="Picture" descr="Figure 5: Changes of TDG (tracked as daily change in OD680 increment) of two PhycoCyanin(PC)-rich cultures (056, 077) and two PhycoErythrin(PE)-rich cultures (048, 127) (Culture Collection of Baltic Algae) of Synechococcus sp. grown at 30, 90, 180, 300, or 900 peak diel PAR µmol photons m−2s−1; and photoperiods of 8, 12, or 16 h. The vertical lines represent the time when the strains reached their maximum absolute hourly growth (tMaxAG)."/>
+            <wp:docPr id="54" name="Picture" descr="Figure 5: Effective absorption cross section of PSII (σPSII’; nm2 quanta-1) measured under diel peak PAR growth light under Ex590 nm (orange) excitation in two PhycoCyanin(PC)-rich cultures (056, 077) and two PhycoErythrin(PE)-rich cultures (048, 127) (Culture Collection of Baltic Algae) of Synechococcus sp. grown at 30, 90, 180, 300, 600, or 900 peak PAR µmol photons m−2s−1; and photoperiods of 8, 12, 16, or 24 h. Figure represents all data (small symbols) and means (big symbols) from exponential phase, or from pre-stationary growth phase. Blue solid line shows single phase exponential decay fit of pooled data; fit parameters are presented. Different lowercase letters indicate significant differences between the fit models for strains for a given phase of growth (ANOVA; p &lt; 0.05)."/>
             <wp:cNvGraphicFramePr/>
             <a:graphic xmlns:a="http://schemas.openxmlformats.org/drawingml/2006/main">
               <a:graphicData uri="http://schemas.openxmlformats.org/drawingml/2006/picture">
                 <pic:pic xmlns:pic="http://schemas.openxmlformats.org/drawingml/2006/picture">
                   <pic:nvPicPr>
-                    <pic:cNvPr id="55" name="Picture" descr="../Output/Figures/Fig_TDG.png"/>
+                    <pic:cNvPr id="55" name="Picture" descr="../Output/Figures/Fig_Sigma590.png"/>
                     <pic:cNvPicPr>
                       <a:picLocks noChangeAspect="1" noChangeArrowheads="1"/>
                     </pic:cNvPicPr>
@@ -2823,20 +2886,38 @@
       <w:pPr>
         <w:pStyle w:val="ImageCaption"/>
       </w:pPr>
-      <w:bookmarkStart w:id="21" w:name="fig:TDG"/>
+      <w:bookmarkStart w:id="21" w:name="fig:Sigma590"/>
       <w:bookmarkEnd w:id="21"/>
       <w:r>
         <w:lastRenderedPageBreak/>
-        <w:t>Figure 5: Changes of TDG (tracked as daily change in OD</w:t>
+        <w:t>Figure 5: Effective absorption cross section of PSII (σ</w:t>
       </w:r>
       <w:r>
         <w:rPr>
           <w:vertAlign w:val="subscript"/>
         </w:rPr>
-        <w:t>680</w:t>
-      </w:r>
-      <w:r>
-        <w:t xml:space="preserve"> increment) of two PhycoCyanin(PC)-rich cultures (056, 077) and two PhycoErythrin(PE)-rich cultures (048, 127) (Culture Collection of Baltic Algae) of </w:t>
+        <w:t>PSII</w:t>
+      </w:r>
+      <w:r>
+        <w:t>’; nm</w:t>
+      </w:r>
+      <w:r>
+        <w:rPr>
+          <w:vertAlign w:val="superscript"/>
+        </w:rPr>
+        <w:t>2</w:t>
+      </w:r>
+      <w:r>
+        <w:t xml:space="preserve"> quanta</w:t>
+      </w:r>
+      <w:r>
+        <w:rPr>
+          <w:vertAlign w:val="superscript"/>
+        </w:rPr>
+        <w:t>-1</w:t>
+      </w:r>
+      <w:r>
+        <w:t xml:space="preserve">) measured under diel peak PAR growth light under Ex590 nm (orange) excitation in two PhycoCyanin(PC)-rich cultures (056, 077) and two PhycoErythrin(PE)-rich cultures (048, 127) (Culture Collection of Baltic Algae) of </w:t>
       </w:r>
       <w:r>
         <w:rPr>
@@ -2846,7 +2927,7 @@
         <w:t>Synechococcus</w:t>
       </w:r>
       <w:r>
-        <w:t xml:space="preserve"> sp. grown at 30, 90, 180, 300, or 900 peak diel PAR µmol photons m</w:t>
+        <w:t xml:space="preserve"> sp. grown at 30, 90, 180, 300, 600, or 900 peak PAR µmol photons m</w:t>
       </w:r>
       <w:r>
         <w:rPr>
@@ -2864,48 +2945,39 @@
         <w:t>−1</w:t>
       </w:r>
       <w:r>
-        <w:t>; and photoperiods of 8, 12, or 16 h. The vertical lines represent the time when the strains reached their maximum absolute hourly growth (tMaxAG).</w:t>
-      </w:r>
-    </w:p>
-    <w:p>
-      <w:pPr>
-        <w:pStyle w:val="Heading2"/>
-      </w:pPr>
-      <w:bookmarkStart w:id="22" w:name="X39b77213e6616eaf07df06d1dafd195748b0827"/>
-      <w:bookmarkEnd w:id="20"/>
-      <w:r>
+        <w:t xml:space="preserve">; and photoperiods of 8, 12, 16, or 24 h. Figure represents all data (small symbols) and means (big symbols) from exponential phase, or from pre-stationary growth phase. Blue solid line shows single phase exponential decay fit of pooled data; fit parameters are presented. Different lowercase letters indicate significant differences between the fit models for strains for a given phase of growth (ANOVA; </w:t>
+      </w:r>
+      <w:r>
+        <w:rPr>
+          <w:i/>
+          <w:iCs/>
+        </w:rPr>
+        <w:t>p</w:t>
+      </w:r>
+      <w:r>
+        <w:t xml:space="preserve"> &lt; 0.05).</w:t>
+      </w:r>
+    </w:p>
+    <w:p>
+      <w:pPr>
+        <w:pStyle w:val="CaptionedFigure"/>
+      </w:pPr>
+      <w:r>
+        <w:rPr>
+          <w:noProof/>
+        </w:rPr>
         <w:lastRenderedPageBreak/>
-        <w:t xml:space="preserve">Changes in total Phyco/Chl </w:t>
-      </w:r>
-      <w:r>
-        <w:rPr>
-          <w:iCs/>
-        </w:rPr>
-        <w:t>a</w:t>
-      </w:r>
-      <w:r>
-        <w:t xml:space="preserve"> ratio and PUR/PAR ratio</w:t>
-      </w:r>
-    </w:p>
-    <w:p>
-      <w:pPr>
-        <w:pStyle w:val="CaptionedFigure"/>
-      </w:pPr>
-      <w:r>
-        <w:rPr>
-          <w:noProof/>
-        </w:rPr>
         <w:drawing>
-          <wp:inline distT="0" distB="0" distL="0" distR="0" wp14:anchorId="11B441E6" wp14:editId="4B50C2EF">
+          <wp:inline distT="0" distB="0" distL="0" distR="0" wp14:anchorId="426AACCD" wp14:editId="1173FC2F">
             <wp:extent cx="5943600" cy="7429499"/>
             <wp:effectExtent l="0" t="0" r="0" b="0"/>
-            <wp:docPr id="59" name="Picture" descr="Figure 6: Changes of total Phyco/Chl a ratio and PUR/PAR ratio of two PhycoCyanin(PC)-rich cultures (056, 077) and two PhycoErythrin(PE)-rich cultures (048, 127) (Culture Collection of Baltic Algae) of Synechococcus sp. at selected cumulative diel µmol photons m−2d−1 over time (h). The vertical lines represent the time when the strains reached their maximum absolute hourly growth (tMaxAG)."/>
+            <wp:docPr id="58" name="Picture" descr="Figure 6: Changes of effective absorption cross section of PSII (σPSII’; nm2 quanta-1) measured under diel peak PAR growth light under Ex590 nm (orange) excitation in relation to the total Phyco/Chl a ratio of two PhycoCyanin(PC)-rich cultures (Culture Collection of Baltic Algae; 056, 077) and two PhycoErythrin(PE)-rich cultures (Culture Collection of Baltic Algae; 048, 127) of Synechococcus sp. grown at 30, 90, 180, 300, 600, or 900 peak PAR µmol photons m−2s−1; and photoperiods of 8, 12, 16, or 24 h. Figure represents all data (small symbols) and means (big symbols) from exponential phase, or from pre-stationary growth phase. Blue solid line shows linear model fit."/>
             <wp:cNvGraphicFramePr/>
             <a:graphic xmlns:a="http://schemas.openxmlformats.org/drawingml/2006/main">
               <a:graphicData uri="http://schemas.openxmlformats.org/drawingml/2006/picture">
                 <pic:pic xmlns:pic="http://schemas.openxmlformats.org/drawingml/2006/picture">
                   <pic:nvPicPr>
-                    <pic:cNvPr id="60" name="Picture" descr="../Output/Figures/Fig_PigRatioPUR.png"/>
+                    <pic:cNvPr id="59" name="Picture" descr="../Output/Figures/Fig_SigmaPig590.png"/>
                     <pic:cNvPicPr>
                       <a:picLocks noChangeAspect="1" noChangeArrowheads="1"/>
                     </pic:cNvPicPr>
@@ -2942,276 +3014,10 @@
       <w:pPr>
         <w:pStyle w:val="ImageCaption"/>
       </w:pPr>
-      <w:bookmarkStart w:id="23" w:name="fig:PigRatioPUR"/>
-      <w:bookmarkEnd w:id="23"/>
-      <w:r>
-        <w:lastRenderedPageBreak/>
-        <w:t xml:space="preserve">Figure 6: Changes of total Phyco/Chl </w:t>
-      </w:r>
-      <w:r>
-        <w:rPr>
-          <w:i/>
-          <w:iCs/>
-        </w:rPr>
-        <w:t>a</w:t>
-      </w:r>
-      <w:r>
-        <w:t xml:space="preserve"> ratio and PUR/PAR ratio of two PhycoCyanin(PC)-rich cultures (056, 077) and two PhycoErythrin(PE)-rich cultures (048, 127) (Culture Collection of Baltic Algae) of </w:t>
-      </w:r>
-      <w:r>
-        <w:rPr>
-          <w:i/>
-          <w:iCs/>
-        </w:rPr>
-        <w:t>Synechococcus</w:t>
-      </w:r>
-      <w:r>
-        <w:t xml:space="preserve"> sp. at selected cumulative diel µmol photons m</w:t>
-      </w:r>
-      <w:r>
-        <w:rPr>
-          <w:vertAlign w:val="superscript"/>
-        </w:rPr>
-        <w:t>−2</w:t>
-      </w:r>
-      <w:r>
-        <w:t>d</w:t>
-      </w:r>
-      <w:r>
-        <w:rPr>
-          <w:vertAlign w:val="superscript"/>
-        </w:rPr>
-        <w:t>−1</w:t>
-      </w:r>
-      <w:r>
-        <w:t xml:space="preserve"> over time (h). The vertical lines represent the time when the strains reached their maximum absolute hourly growth (tMaxAG).</w:t>
-      </w:r>
-    </w:p>
-    <w:p>
-      <w:pPr>
-        <w:pStyle w:val="Heading2"/>
-      </w:pPr>
-      <w:bookmarkStart w:id="24" w:name="X07be7ca315362af814ea6c377136ba89340184d"/>
+      <w:bookmarkStart w:id="22" w:name="fig:SigmaPig590"/>
       <w:bookmarkEnd w:id="22"/>
       <w:r>
-        <w:lastRenderedPageBreak/>
-        <w:t>Changes effective absorption cross section of PSII</w:t>
-      </w:r>
-    </w:p>
-    <w:p>
-      <w:pPr>
-        <w:pStyle w:val="CaptionedFigure"/>
-      </w:pPr>
-      <w:r>
-        <w:rPr>
-          <w:noProof/>
-        </w:rPr>
-        <w:drawing>
-          <wp:inline distT="0" distB="0" distL="0" distR="0" wp14:anchorId="7453355F" wp14:editId="37336297">
-            <wp:extent cx="5943600" cy="7429499"/>
-            <wp:effectExtent l="0" t="0" r="0" b="0"/>
-            <wp:docPr id="64" name="Picture" descr="Figure 7: Effective absorption cross section of PSII (σPSII‘; nm2 quanta-1) measured under diel peak PAR growth light under Ex590 nm (orange) excitation in two PhycoCyanin(PC)-rich cultures (056, 077) and two PhycoErythrin(PE)-rich cultures (048, 127) (Culture Collection of Baltic Algae) of Synechococcus sp. grown at 30, 90, 180, 300, 600, or 900 peak diel PAR µmol photons m−2s−1; and photoperiods of 8, 12, 16, or 24 h. Blue solid line shows single phase exponential decay fit. Single phase exponential decay parameters were also presented. Different lowercase letters indicate significant differences between the fit models for strains across σPSII’ and cumulative diel µmol photons m−2d−1 for a given phase of growth (ANOVA; p &lt; 0.05)."/>
-            <wp:cNvGraphicFramePr/>
-            <a:graphic xmlns:a="http://schemas.openxmlformats.org/drawingml/2006/main">
-              <a:graphicData uri="http://schemas.openxmlformats.org/drawingml/2006/picture">
-                <pic:pic xmlns:pic="http://schemas.openxmlformats.org/drawingml/2006/picture">
-                  <pic:nvPicPr>
-                    <pic:cNvPr id="65" name="Picture" descr="../Output/Figures/Fig_Sigma590.png"/>
-                    <pic:cNvPicPr>
-                      <a:picLocks noChangeAspect="1" noChangeArrowheads="1"/>
-                    </pic:cNvPicPr>
-                  </pic:nvPicPr>
-                  <pic:blipFill>
-                    <a:blip r:embed="rId16"/>
-                    <a:stretch>
-                      <a:fillRect/>
-                    </a:stretch>
-                  </pic:blipFill>
-                  <pic:spPr bwMode="auto">
-                    <a:xfrm>
-                      <a:off x="0" y="0"/>
-                      <a:ext cx="5943600" cy="7429499"/>
-                    </a:xfrm>
-                    <a:prstGeom prst="rect">
-                      <a:avLst/>
-                    </a:prstGeom>
-                    <a:noFill/>
-                    <a:ln w="9525">
-                      <a:noFill/>
-                      <a:headEnd/>
-                      <a:tailEnd/>
-                    </a:ln>
-                  </pic:spPr>
-                </pic:pic>
-              </a:graphicData>
-            </a:graphic>
-          </wp:inline>
-        </w:drawing>
-      </w:r>
-    </w:p>
-    <w:p>
-      <w:pPr>
-        <w:pStyle w:val="ImageCaption"/>
-      </w:pPr>
-      <w:bookmarkStart w:id="25" w:name="fig:Sigma590"/>
-      <w:bookmarkEnd w:id="25"/>
-      <w:r>
-        <w:lastRenderedPageBreak/>
-        <w:t>Figure 7: Effective absorption cross section of PSII (σ</w:t>
-      </w:r>
-      <w:r>
-        <w:rPr>
-          <w:vertAlign w:val="subscript"/>
-        </w:rPr>
-        <w:t>PSII</w:t>
-      </w:r>
-      <w:r>
-        <w:t>‘; nm</w:t>
-      </w:r>
-      <w:r>
-        <w:rPr>
-          <w:vertAlign w:val="superscript"/>
-        </w:rPr>
-        <w:t>2</w:t>
-      </w:r>
-      <w:r>
-        <w:t xml:space="preserve"> quanta</w:t>
-      </w:r>
-      <w:r>
-        <w:rPr>
-          <w:vertAlign w:val="superscript"/>
-        </w:rPr>
-        <w:t>-1</w:t>
-      </w:r>
-      <w:r>
-        <w:t xml:space="preserve">) measured under diel peak PAR growth light under Ex590 nm (orange) excitation in two PhycoCyanin(PC)-rich cultures (056, 077) and two PhycoErythrin(PE)-rich cultures (048, 127) (Culture Collection of Baltic Algae) of </w:t>
-      </w:r>
-      <w:r>
-        <w:rPr>
-          <w:i/>
-          <w:iCs/>
-        </w:rPr>
-        <w:t>Synechococcus</w:t>
-      </w:r>
-      <w:r>
-        <w:t xml:space="preserve"> sp. grown at 30, 90, 180, 300, 600, or 900 peak diel PAR µmol photons m</w:t>
-      </w:r>
-      <w:r>
-        <w:rPr>
-          <w:vertAlign w:val="superscript"/>
-        </w:rPr>
-        <w:t>−2</w:t>
-      </w:r>
-      <w:r>
-        <w:t>s</w:t>
-      </w:r>
-      <w:r>
-        <w:rPr>
-          <w:vertAlign w:val="superscript"/>
-        </w:rPr>
-        <w:t>−1</w:t>
-      </w:r>
-      <w:r>
-        <w:t>; and photoperiods of 8, 12, 16, or 24 h. Blue solid line shows single phase exponential decay fit. Single phase exponential decay parameters were also presented. Different lowercase letters indicate significant differences between the fit models for strains across σ</w:t>
-      </w:r>
-      <w:r>
-        <w:rPr>
-          <w:vertAlign w:val="subscript"/>
-        </w:rPr>
-        <w:t>PSII</w:t>
-      </w:r>
-      <w:r>
-        <w:t>’ and cumulative diel µmol photons m</w:t>
-      </w:r>
-      <w:r>
-        <w:rPr>
-          <w:vertAlign w:val="superscript"/>
-        </w:rPr>
-        <w:t>−2</w:t>
-      </w:r>
-      <w:r>
-        <w:t>d</w:t>
-      </w:r>
-      <w:r>
-        <w:rPr>
-          <w:vertAlign w:val="superscript"/>
-        </w:rPr>
-        <w:t>−1</w:t>
-      </w:r>
-      <w:r>
-        <w:t xml:space="preserve"> for a given phase of growth (ANOVA; </w:t>
-      </w:r>
-      <w:r>
-        <w:rPr>
-          <w:i/>
-          <w:iCs/>
-        </w:rPr>
-        <w:t>p</w:t>
-      </w:r>
-      <w:r>
-        <w:t xml:space="preserve"> &lt; 0.05).</w:t>
-      </w:r>
-    </w:p>
-    <w:p>
-      <w:pPr>
-        <w:pStyle w:val="CaptionedFigure"/>
-      </w:pPr>
-      <w:r>
-        <w:rPr>
-          <w:noProof/>
-        </w:rPr>
-        <w:lastRenderedPageBreak/>
-        <w:drawing>
-          <wp:inline distT="0" distB="0" distL="0" distR="0" wp14:anchorId="495A160B" wp14:editId="200C8003">
-            <wp:extent cx="5943600" cy="7429499"/>
-            <wp:effectExtent l="0" t="0" r="0" b="0"/>
-            <wp:docPr id="68" name="Picture" descr="Figure 8: Changes of effective absorption cross section of PSII (σPSII’; nm2 quanta-1) measured under diel peak PAR growth light under Ex590 nm (orange) excitation in relation to the total Phyco/Chl a ratio of two PhycoCyanin(PC)-rich cultures (Culture Collection of Baltic Algae; 056, 077) and two PhycoErythrin(PE)-rich cultures (Culture Collection of Baltic Algae; 048, 127) of Synechococcus sp. grown at 30, 90, 180, 300, 600, or 900 peak diel PAR µmol photons m−2s−1; and photoperiods of 8, 12, 16, or 24 h. Blue solid line shows linnear model fit."/>
-            <wp:cNvGraphicFramePr/>
-            <a:graphic xmlns:a="http://schemas.openxmlformats.org/drawingml/2006/main">
-              <a:graphicData uri="http://schemas.openxmlformats.org/drawingml/2006/picture">
-                <pic:pic xmlns:pic="http://schemas.openxmlformats.org/drawingml/2006/picture">
-                  <pic:nvPicPr>
-                    <pic:cNvPr id="69" name="Picture" descr="../Output/Figures/Fig_SigmaPig590.png"/>
-                    <pic:cNvPicPr>
-                      <a:picLocks noChangeAspect="1" noChangeArrowheads="1"/>
-                    </pic:cNvPicPr>
-                  </pic:nvPicPr>
-                  <pic:blipFill>
-                    <a:blip r:embed="rId17"/>
-                    <a:stretch>
-                      <a:fillRect/>
-                    </a:stretch>
-                  </pic:blipFill>
-                  <pic:spPr bwMode="auto">
-                    <a:xfrm>
-                      <a:off x="0" y="0"/>
-                      <a:ext cx="5943600" cy="7429499"/>
-                    </a:xfrm>
-                    <a:prstGeom prst="rect">
-                      <a:avLst/>
-                    </a:prstGeom>
-                    <a:noFill/>
-                    <a:ln w="9525">
-                      <a:noFill/>
-                      <a:headEnd/>
-                      <a:tailEnd/>
-                    </a:ln>
-                  </pic:spPr>
-                </pic:pic>
-              </a:graphicData>
-            </a:graphic>
-          </wp:inline>
-        </w:drawing>
-      </w:r>
-    </w:p>
-    <w:p>
-      <w:pPr>
-        <w:pStyle w:val="ImageCaption"/>
-      </w:pPr>
-      <w:bookmarkStart w:id="26" w:name="fig:SigmaPig590"/>
-      <w:bookmarkEnd w:id="26"/>
-      <w:r>
-        <w:t>Figure 8: Changes of effective absorption cross section of PSII (σ</w:t>
+        <w:t>Figure 6: Changes of effective absorption cross section of PSII (σ</w:t>
       </w:r>
       <w:r>
         <w:rPr>
@@ -3262,7 +3068,7 @@
         <w:t>Synechococcus</w:t>
       </w:r>
       <w:r>
-        <w:t xml:space="preserve"> sp. grown at 30, 90, 180, 300, 600, or 900 peak diel PAR µmol photons m</w:t>
+        <w:t xml:space="preserve"> sp. grown at 30, 90, 180, 300, 600, or 900 peak PAR µmol photons m</w:t>
       </w:r>
       <w:r>
         <w:rPr>
@@ -3280,27 +3086,265 @@
         <w:t>−1</w:t>
       </w:r>
       <w:r>
-        <w:t>; and photoperiods of 8, 12, 16, or 24 h. Blue solid line shows linnear model fit.</w:t>
+        <w:t>; and photoperiods of 8, 12, 16, or 24 h. Figure represents all data (small symbols) and means (big symbols) from exponential phase, or from pre-stationary growth phase. Blue solid line shows linear model fit.</w:t>
       </w:r>
     </w:p>
     <w:p>
       <w:pPr>
         <w:pStyle w:val="Heading1"/>
       </w:pPr>
-      <w:bookmarkStart w:id="27" w:name="discussion"/>
+      <w:bookmarkStart w:id="23" w:name="discussion"/>
       <w:bookmarkEnd w:id="14"/>
+      <w:bookmarkEnd w:id="20"/>
+      <w:r>
+        <w:t>Discussion</w:t>
+      </w:r>
+    </w:p>
+    <w:p>
+      <w:pPr>
+        <w:pStyle w:val="Heading2"/>
+      </w:pPr>
+      <w:bookmarkStart w:id="24" w:name="X673143c9109b694539926f22844922f76c03b60"/>
+      <w:r>
+        <w:t>The role of photoperiod for picocyanobacteria growth in aquatic ecosystems</w:t>
+      </w:r>
+    </w:p>
+    <w:p>
+      <w:pPr>
+        <w:pStyle w:val="FirstParagraph"/>
+      </w:pPr>
+      <w:r>
+        <w:t xml:space="preserve">Photoperiod, the duration of daily light exposure, plays an important role in influencing the growth and productivity of picocyanobacteria within aquatic ecosystems. In this work, we have shown that not only the daily dose of light, but also the length of exposure affected the picocyanobacteria growth rate. The PE-rich and PC-rich strains of </w:t>
+      </w:r>
+      <w:r>
+        <w:rPr>
+          <w:i/>
+          <w:iCs/>
+        </w:rPr>
+        <w:t>Synechococcus</w:t>
+      </w:r>
+      <w:r>
+        <w:t xml:space="preserve"> sp. showed faster logistic growth rates with increasing photoperiod, including constant light conditions. Most of the strains were able to survive even under dose of light of 77,760,000 µmol photons m</w:t>
+      </w:r>
+      <w:r>
+        <w:rPr>
+          <w:vertAlign w:val="superscript"/>
+        </w:rPr>
+        <w:t>−2</w:t>
+      </w:r>
+      <w:r>
+        <w:t xml:space="preserve"> per day. In addition, one of PC-rich strains showed the fastest growth rate in these extreme conditions.</w:t>
+      </w:r>
+    </w:p>
+    <w:p>
+      <w:pPr>
+        <w:pStyle w:val="BodyText"/>
+      </w:pPr>
+      <w:r>
+        <w:t>Phytoplankton are highly sensitive to changes in photoperiod, which serves as a key environmental cue for their metabolic activities and life cycle events [2,33,34]. The duration of light exposure within a day regulates various physiological processes, including photosynthesis, growth, reproduction, and nutrient assimilation in phytoplankton. Changes in photoperiod trigger adaptive responses, shaping the temporal dynamics and community structure of phytoplankton. Understanding the impact of photoperiod on picocyanobacteria dynamics is essential for predicting their responses to environmental changes, including climate-induced alterations in day length and seasonality.</w:t>
+      </w:r>
+    </w:p>
+    <w:p>
+      <w:pPr>
+        <w:pStyle w:val="BodyText"/>
+      </w:pPr>
+      <w:r>
+        <w:t xml:space="preserve">Based on our research, we confirmed that </w:t>
+      </w:r>
+      <w:r>
+        <w:rPr>
+          <w:i/>
+          <w:iCs/>
+        </w:rPr>
+        <w:t>Synechococcus</w:t>
+      </w:r>
+      <w:r>
+        <w:t xml:space="preserve"> sp. can exist and even become the dominant faction of phytoplankton in all geographic zones on Earth as long as they have access to light. However, we predict that that some of PC-strains of </w:t>
+      </w:r>
+      <w:r>
+        <w:rPr>
+          <w:i/>
+          <w:iCs/>
+        </w:rPr>
+        <w:t>Synechococcus</w:t>
+      </w:r>
+      <w:r>
+        <w:t xml:space="preserve"> sp. may be less numerous than PE-strains in surface waters (where the light intensity could be extremely high) when the photoperiod is quite low (autumn and winter in temperate zones and tropical water throughout the year). On the other hand, in regions with a longer photoperiod (summer in the temperate zone and </w:t>
+      </w:r>
+      <w:r>
+        <w:lastRenderedPageBreak/>
+        <w:t xml:space="preserve">summer at the poles), PC-strains may become dominant species in the surface waters. Our research has also highlighted the possibility of occurrence of both PE-rich and PC-rich </w:t>
+      </w:r>
+      <w:r>
+        <w:rPr>
+          <w:i/>
+          <w:iCs/>
+        </w:rPr>
+        <w:t>Synechococcus</w:t>
+      </w:r>
+      <w:r>
+        <w:t xml:space="preserve"> sp. in conditions of continuous irradiation. Thus, it can be predicted that </w:t>
+      </w:r>
+      <w:r>
+        <w:rPr>
+          <w:i/>
+          <w:iCs/>
+        </w:rPr>
+        <w:t>Synechococcus</w:t>
+      </w:r>
+      <w:r>
+        <w:t xml:space="preserve"> may become the dominant fraction of phytoplankton during the Arctic summer near the poles regions regardless of their genetic lineages and pigments composition.</w:t>
+      </w:r>
+    </w:p>
+    <w:p>
+      <w:pPr>
+        <w:pStyle w:val="Heading2"/>
+      </w:pPr>
+      <w:bookmarkStart w:id="25" w:name="Xc80425f6d252a1924977f7ae855d014f1d72d0c"/>
       <w:bookmarkEnd w:id="24"/>
       <w:r>
-        <w:t>Discussion</w:t>
+        <w:t>The importance of Photosynthetically Active Radiation (PAR) for picocyanobacteria growth</w:t>
+      </w:r>
+    </w:p>
+    <w:p>
+      <w:pPr>
+        <w:pStyle w:val="FirstParagraph"/>
+      </w:pPr>
+      <w:r>
+        <w:t xml:space="preserve">Light intensity is critical factor that significantly influence the growth and productivity of picocyanobacteria within aquatic ecosystems. Photosynthetically Active Radiation (PAR) refers to the spectral range of solar radiation (approximately 400-700 nm) that is capable of driving photosynthesis [23]. In our work, the PE-rich and PC-rich </w:t>
+      </w:r>
+      <w:r>
+        <w:rPr>
+          <w:i/>
+          <w:iCs/>
+        </w:rPr>
+        <w:t>Synechococcus</w:t>
+      </w:r>
+      <w:r>
+        <w:t xml:space="preserve"> sp. strains showed faster logistic growth rates with increasing light, although some strains suffered photoinhibition. The </w:t>
+      </w:r>
+      <w:r>
+        <w:rPr>
+          <w:i/>
+          <w:iCs/>
+        </w:rPr>
+        <w:t>Synechococcus</w:t>
+      </w:r>
+      <w:r>
+        <w:t xml:space="preserve"> sp. strains reach their plateau in the light intensity range of 180-300 µmol photons m</w:t>
+      </w:r>
+      <w:r>
+        <w:rPr>
+          <w:vertAlign w:val="superscript"/>
+        </w:rPr>
+        <w:t>−2</w:t>
+      </w:r>
+      <w:r>
+        <w:t>s</w:t>
+      </w:r>
+      <w:r>
+        <w:rPr>
+          <w:vertAlign w:val="superscript"/>
+        </w:rPr>
+        <w:t>−1</w:t>
+      </w:r>
+      <w:r>
+        <w:t>. Growth at 900 µmol photons m</w:t>
+      </w:r>
+      <w:r>
+        <w:rPr>
+          <w:vertAlign w:val="superscript"/>
+        </w:rPr>
+        <w:t>−2</w:t>
+      </w:r>
+      <w:r>
+        <w:t>s</w:t>
+      </w:r>
+      <w:r>
+        <w:rPr>
+          <w:vertAlign w:val="superscript"/>
+        </w:rPr>
+        <w:t>−1</w:t>
+      </w:r>
+      <w:r>
+        <w:t xml:space="preserve"> was also noted but not as efficient as under moderate light. The exception was one PC-rich strain, which under this condition reached the maximum growth rate.</w:t>
+      </w:r>
+    </w:p>
+    <w:p>
+      <w:pPr>
+        <w:pStyle w:val="BodyText"/>
+      </w:pPr>
+      <w:r>
+        <w:t xml:space="preserve">Light intensity, a measure of the amount of PAR reaching a specific area, directly affects the physiology of picocyanobacteria [18,35,36]. Optimal light intensity levels provide the necessary energy for efficient photosynthesis, promoting phytoplankton growth, reproduction, and biomass production. The availability and distribution of PAR and light intensity in aquatic ecosystems are influenced by cloud cover, water depth, and light attenuation due to water turbidity and suspended particles [37–39]. </w:t>
+      </w:r>
+      <w:r>
+        <w:rPr>
+          <w:i/>
+          <w:iCs/>
+        </w:rPr>
+        <w:t>Synechococcus</w:t>
+      </w:r>
+      <w:r>
+        <w:t xml:space="preserve"> sp., a widely studied picocyanobacterial genus, exhibits remarkable adaptability to different light intensities, particularly under white light conditions. White light encompasses the entire visible spectrum, and </w:t>
+      </w:r>
+      <w:r>
+        <w:rPr>
+          <w:i/>
+          <w:iCs/>
+        </w:rPr>
+        <w:t>Synechococcus</w:t>
+      </w:r>
+      <w:r>
+        <w:t xml:space="preserve"> sp. has developed various strategies to optimize its photosynthetic efficiency across a range of light intensities. Under high-light conditions, </w:t>
+      </w:r>
+      <w:r>
+        <w:rPr>
+          <w:i/>
+          <w:iCs/>
+        </w:rPr>
+        <w:t>Synechococcus</w:t>
+      </w:r>
+      <w:r>
+        <w:t xml:space="preserve"> employs photoprotective mechanisms to prevent the harmful effects of excess light energy. These include the dissipation of excess energy as heat via non-photochemical quenching (NPQ) and the regulation of antenna pigments, such as phycobilisomes, to balance light absorption and energy transfer. In contrast, under low-light conditions, </w:t>
+      </w:r>
+      <w:r>
+        <w:rPr>
+          <w:i/>
+          <w:iCs/>
+        </w:rPr>
+        <w:lastRenderedPageBreak/>
+        <w:t>Synechococcus</w:t>
+      </w:r>
+      <w:r>
+        <w:t xml:space="preserve"> sp. increases the expression of light-harvesting complexes to enhance light absorption and capture [40–42].</w:t>
+      </w:r>
+    </w:p>
+    <w:p>
+      <w:pPr>
+        <w:pStyle w:val="BodyText"/>
+      </w:pPr>
+      <w:r>
+        <w:t xml:space="preserve">Numerous studies have highlighted the significance of PAR and light intensity as a key driver of phytoplankton productivity and its influence on ecosystem dynamics, biogeochemical cycling, and food web interactions [e.g., 37,38,39,43]. Our research shows that an increase in light intensity can result in the dominance of both PE-rich and PC-rich picocyanobacteria in aquatic ecosystems and confirmed the possibility of occurrence of </w:t>
+      </w:r>
+      <w:r>
+        <w:rPr>
+          <w:i/>
+          <w:iCs/>
+        </w:rPr>
+        <w:t>Synechococcus</w:t>
+      </w:r>
+      <w:r>
+        <w:t xml:space="preserve"> sp. in extremely high irradiance conditions.</w:t>
       </w:r>
     </w:p>
     <w:p>
       <w:pPr>
         <w:pStyle w:val="Heading2"/>
       </w:pPr>
-      <w:bookmarkStart w:id="28" w:name="X673143c9109b694539926f22844922f76c03b60"/>
-      <w:r>
-        <w:t>The role of photoperiod for picocyanobacteria growth in aquatic ecosystems</w:t>
+      <w:bookmarkStart w:id="26" w:name="X9f020077c96bc57e709361d6d53b1c0c35d1220"/>
+      <w:bookmarkEnd w:id="25"/>
+      <w:r>
+        <w:t>The importance of Photosynthetically Usable Radiation (PUR) for picocyanobacteria growth</w:t>
       </w:r>
     </w:p>
     <w:p>
@@ -3308,7 +3352,19 @@
         <w:pStyle w:val="FirstParagraph"/>
       </w:pPr>
       <w:r>
-        <w:t xml:space="preserve">Photoperiod, the duration of daily light exposure, plays an important role in influencing the growth and productivity of picocyanobacteria within aquatic ecosystems. In this work, we have shown that not only the daily dose of light, but also the length of exposure affected the picocyanobacteria growth rate. The PE-rich and PC-rich strains of </w:t>
+        <w:t>Photosynthetically Usable Radiation (PUR) is the fraction of radiant energy (Photosynthetically Active Radiation; PAR) of such wavelength that it can be absorbed by the cyanobacteria and algae. Thus, PUR is always smaller than PAR (PUR &lt; PAR). PUR depends on the spectral composition of the submarine radiant energy as well as on the pigment composition [23]. In this work, we showed that the PE-rich strains always had a higher PUR/PAR ratio than the PC-rich strains. The PUR/PAR ratio decreased with increasing light in the PE-rich strains, while it initially increased under low light and short photoperiod in the PC-rich strains.</w:t>
+      </w:r>
+    </w:p>
+    <w:p>
+      <w:pPr>
+        <w:pStyle w:val="BodyText"/>
+      </w:pPr>
+      <w:r>
+        <w:t xml:space="preserve">PUR plays a fundamental role in the growth and productivity of phytoplankton within aquatic ecosystems [4,44,45]. Phytoplankton, as primary producers, heavily mainly on PUR for their energy acquisition through photosynthesis. The availability of PUR directly influences the photosynthetic rates and overall metabolic activity of phytoplankton. High levels of PUR promote optimal photosynthetic efficiency, leading to enhanced growth, reproduction, and biomass accumulation. Conversely, insufficient or suboptimal PUR availability can limit the metabolic processes and growth of phytoplankton. The spatial and temporal distribution of PUR within aquatic ecosystems is influenced by various factors, including solar zenith angle, water depth, water clarity, and the presence of light-absorbing substances such as dissolved organic matter [23,45]. Understanding the dynamics and availability of PUR is crucial for comprehending the variability of picocyanobacteria communities in different aquatic environments. As we face ongoing environmental changes, including alterations in light regimes due to climate change and human activities, assessing the impact of changing PUR on picocyanobacteria communities </w:t>
+      </w:r>
+      <w:r>
+        <w:lastRenderedPageBreak/>
+        <w:t xml:space="preserve">becomes increasingly important for predicting and managing the response of aquatic ecosystems. Our results indicate that PE-rich strains of </w:t>
       </w:r>
       <w:r>
         <w:rPr>
@@ -3318,16 +3374,45 @@
         <w:t>Synechococcus</w:t>
       </w:r>
       <w:r>
-        <w:t xml:space="preserve"> sp. showed faster logistic growth rates with increasing photoperiod, including constant light conditions. Most of the strains were able to survive even under dose of light of 77,760,000 µmol photons m</w:t>
-      </w:r>
-      <w:r>
-        <w:rPr>
-          <w:vertAlign w:val="superscript"/>
-        </w:rPr>
-        <w:t>−2</w:t>
-      </w:r>
-      <w:r>
-        <w:t xml:space="preserve"> per day. In addition, one of PC-rich strains showed the fastest growth rate in these extreme conditions.</w:t>
+        <w:t xml:space="preserve"> sp., due to their high content of phycoerythrin, can better use the available radiation. Therefore, their long-term dominance in the environment can be postulated, especially in places where access to light is limited.</w:t>
+      </w:r>
+    </w:p>
+    <w:p>
+      <w:pPr>
+        <w:pStyle w:val="Heading2"/>
+      </w:pPr>
+      <w:bookmarkStart w:id="27" w:name="X8487362cfe848547bf38673cf38c8515799ed85"/>
+      <w:bookmarkEnd w:id="26"/>
+      <w:r>
+        <w:t>The changes in pigment content of picocyanobacteria</w:t>
+      </w:r>
+    </w:p>
+    <w:p>
+      <w:pPr>
+        <w:pStyle w:val="FirstParagraph"/>
+      </w:pPr>
+      <w:r>
+        <w:t xml:space="preserve">Temporal variations in cell-specific pigment content of </w:t>
+      </w:r>
+      <w:r>
+        <w:rPr>
+          <w:i/>
+          <w:iCs/>
+        </w:rPr>
+        <w:t>Synechococcus</w:t>
+      </w:r>
+      <w:r>
+        <w:t xml:space="preserve"> sp. were observed during the growth phase, characterized by an initial increase followed by a sharp decrease. These trends exhibited dependency on growth, light intensity, and photoperiod, manifesting subsequent to the attainment of daily maximum absolute growth. Maximum pigment content was documented under conditions of low irradiance and extended photoperiod. Moreover, PC-rich strains had more pigments in the cell compared to PE-rich strains of </w:t>
+      </w:r>
+      <w:r>
+        <w:rPr>
+          <w:i/>
+          <w:iCs/>
+        </w:rPr>
+        <w:t>Synechococcus</w:t>
+      </w:r>
+      <w:r>
+        <w:t xml:space="preserve"> sp.</w:t>
       </w:r>
     </w:p>
     <w:p>
@@ -3335,15 +3420,7 @@
         <w:pStyle w:val="BodyText"/>
       </w:pPr>
       <w:r>
-        <w:t>Phytoplankton are highly sensitive to changes in photoperiod, which serves as a key environmental cue for their metabolic activities and life cycle events [2,33,34]. The duration of light exposure within a day regulates various physiological processes, including photosynthesis, growth, reproduction, and nutrient assimilation in phytoplankton. Changes in photoperiod trigger adaptive responses, shaping the temporal dynamics and community structure of phytoplankton. Understanding the impact of photoperiod on picocyanobacteria dynamics is essential for predicting their responses to environmental changes, including climate-induced alterations in day length and seasonality.</w:t>
-      </w:r>
-    </w:p>
-    <w:p>
-      <w:pPr>
-        <w:pStyle w:val="BodyText"/>
-      </w:pPr>
-      <w:r>
-        <w:t xml:space="preserve">Based on our research, we confirmed that </w:t>
+        <w:t xml:space="preserve">Pigment dynamics are profoundly influenced by the prevailing light regimes. Primary photosynthetic pigments in </w:t>
       </w:r>
       <w:r>
         <w:rPr>
@@ -3353,7 +3430,67 @@
         <w:t>Synechococcus</w:t>
       </w:r>
       <w:r>
-        <w:t xml:space="preserve"> sp. can exist and even become the dominant faction of phytoplankton in all geographic zones on Earth as long as they have access to light. However, we predict that that some of PC-strains of </w:t>
+        <w:t xml:space="preserve"> sp. comprise chlorophyll </w:t>
+      </w:r>
+      <w:r>
+        <w:rPr>
+          <w:i/>
+          <w:iCs/>
+        </w:rPr>
+        <w:t>a</w:t>
+      </w:r>
+      <w:r>
+        <w:t xml:space="preserve">, responsible for light energy capture. Under low-light conditions, picocyanobacteria tend to increase their chlorophyll </w:t>
+      </w:r>
+      <w:r>
+        <w:rPr>
+          <w:i/>
+          <w:iCs/>
+        </w:rPr>
+        <w:t>a</w:t>
+      </w:r>
+      <w:r>
+        <w:t xml:space="preserve"> content to enhance light absorption and maximize energy capture for photosynthesis. Conversely, high-light conditions often lead to a decrease in chlorophyll </w:t>
+      </w:r>
+      <w:r>
+        <w:rPr>
+          <w:i/>
+          <w:iCs/>
+        </w:rPr>
+        <w:t>a</w:t>
+      </w:r>
+      <w:r>
+        <w:t xml:space="preserve"> content, serving as a photoprotective mechanism against excessive irradiation. In addition to chlorophyll </w:t>
+      </w:r>
+      <w:r>
+        <w:rPr>
+          <w:i/>
+          <w:iCs/>
+        </w:rPr>
+        <w:t>a</w:t>
+      </w:r>
+      <w:r>
+        <w:t>, picocyanobacteria utilize phycobilins, including phycocyanin and phycoerythrin, as accessory pigments to enhance light harvesting efficiency. Adapting to low-light environments, picocyanobacteria enhance phycobilin production to compensate for limited irradiance, thereby optimizing their photosynthetic capabilities. The chlorophyll/phycobilin ratio serves as a valuable indicator of the prevailing light conditions and the balance between chlorophyll-based and phycobilin-based light harvesting strategies. Elevated light intensities result in a decreased chlorophyll/phycobilin ratio as picocyanobacteria allocate resources towards efficient phycobilin-mediated light capture. These intricate changes in pigment composition and ratios represent vital adaptations that enable picocyanobacteria to optimize photosynthetic efficiency and thrive in dynamic light environments [46–48].</w:t>
+      </w:r>
+    </w:p>
+    <w:p>
+      <w:pPr>
+        <w:pStyle w:val="Heading1"/>
+      </w:pPr>
+      <w:bookmarkStart w:id="28" w:name="conclusion"/>
+      <w:bookmarkEnd w:id="23"/>
+      <w:bookmarkEnd w:id="27"/>
+      <w:r>
+        <w:lastRenderedPageBreak/>
+        <w:t>Conclusion</w:t>
+      </w:r>
+    </w:p>
+    <w:p>
+      <w:pPr>
+        <w:pStyle w:val="FirstParagraph"/>
+      </w:pPr>
+      <w:r>
+        <w:t xml:space="preserve">Understanding the influence of light intensity and photoperiod on the dynamics of picocyanobacteria is imperative for predicting their spatial distribution across various geographic regions and their response to observed environmental changes. Our findings have substantiated that </w:t>
       </w:r>
       <w:r>
         <w:rPr>
@@ -3363,7 +3500,7 @@
         <w:t>Synechococcus</w:t>
       </w:r>
       <w:r>
-        <w:t xml:space="preserve"> sp. may be less numerous than PE-strains in surface waters (where the light intensity could be extremely high) when the photoperiod is quite low (autumn and winter in temperate zones and tropical water throughout the year). On the other hand, in regions with a longer photoperiod (summer in the temperate zone and summer at the poles), PC-strains may become dominant species in the surface waters. Our research has also highlighted the possibility of occurrence of both PE-rich and PC-rich </w:t>
+        <w:t xml:space="preserve"> sp., irrespective of its genetic lineages and pigment composition, can thrive and even dominate the phytoplankton community worldwide when exposed to sufficient light. Furthermore, our investigations have demonstrated the survival capacity of both PE-rich and PC-rich </w:t>
       </w:r>
       <w:r>
         <w:rPr>
@@ -3373,11 +3510,7 @@
         <w:t>Synechococcus</w:t>
       </w:r>
       <w:r>
-        <w:t xml:space="preserve"> sp. </w:t>
-      </w:r>
-      <w:r>
-        <w:lastRenderedPageBreak/>
-        <w:t xml:space="preserve">in conditions of continuous irradiation. Thus, it can be predicted that </w:t>
+        <w:t xml:space="preserve"> sp. strains under conditions of exceptionally high and continuous irradiation. Consequently, it can be predicted that </w:t>
       </w:r>
       <w:r>
         <w:rPr>
@@ -3387,366 +3520,36 @@
         <w:t>Synechococcus</w:t>
       </w:r>
       <w:r>
-        <w:t xml:space="preserve"> may become the dominant fraction of phytoplankton during the Arctic summer near the poles regions regardless of their genetic lineages and pigments composition.</w:t>
-      </w:r>
-    </w:p>
-    <w:p>
-      <w:pPr>
-        <w:pStyle w:val="Heading2"/>
-      </w:pPr>
-      <w:bookmarkStart w:id="29" w:name="Xc80425f6d252a1924977f7ae855d014f1d72d0c"/>
+        <w:t xml:space="preserve"> sp. has the potential to emerge as the prevailing phytoplankton component during the Arctic summer near polar regions. Nevertheless, our results showed the PE-rich strains are stronger light-harvesting competitors as they tend to live deeper in the water column, but the PC-rich strains may have lower N-quotients for their light capture system. Additionally, we anticipate that PC-rich strains of </w:t>
+      </w:r>
+      <w:r>
+        <w:rPr>
+          <w:i/>
+          <w:iCs/>
+        </w:rPr>
+        <w:t>Synechococcus</w:t>
+      </w:r>
+      <w:r>
+        <w:t xml:space="preserve"> sp. could be less abundant than PE-rich strains in surface waters, where light intensity tends to be extremely high, especially during periods of reduced photoperiod, such as autumn and winter in temperate zones and throughout the year in tropical waters. Conversely, in regions characterized by an extended photoperiod i.e., summer in the temperate zone and summer at the poles, PC-rich strains may assume dominance in surface waters. These differences may help explain differential seasonal prevalences of </w:t>
+      </w:r>
+      <w:r>
+        <w:rPr>
+          <w:i/>
+          <w:iCs/>
+        </w:rPr>
+        <w:t>Synechococcus</w:t>
+      </w:r>
+      <w:r>
+        <w:t xml:space="preserve"> sp., in terms of the costs of exploitation of different photic regimes.</w:t>
+      </w:r>
+    </w:p>
+    <w:p>
+      <w:pPr>
+        <w:pStyle w:val="Heading1"/>
+      </w:pPr>
+      <w:bookmarkStart w:id="29" w:name="references"/>
       <w:bookmarkEnd w:id="28"/>
       <w:r>
-        <w:t>The importance of Photosynthetically Active Radiation (PAR) for picocyanobacteria growth</w:t>
-      </w:r>
-    </w:p>
-    <w:p>
-      <w:pPr>
-        <w:pStyle w:val="FirstParagraph"/>
-      </w:pPr>
-      <w:r>
-        <w:t xml:space="preserve">Light intensity is critical factor that significantly influence the growth and productivity of picocyanobacteria within aquatic ecosystems. Photosynthetically Active Radiation (PAR) refers to the spectral range of solar radiation (approximately 400-700 nm) that is capable of driving photosynthesis [23]. In our work, the PE-rich and PC-rich </w:t>
-      </w:r>
-      <w:r>
-        <w:rPr>
-          <w:i/>
-          <w:iCs/>
-        </w:rPr>
-        <w:t>Synechococcus</w:t>
-      </w:r>
-      <w:r>
-        <w:t xml:space="preserve"> sp. strains showed faster logistic growth rates with increasing light, although some strains suffered photoinhibition. The </w:t>
-      </w:r>
-      <w:r>
-        <w:rPr>
-          <w:i/>
-          <w:iCs/>
-        </w:rPr>
-        <w:t>Synechococcus</w:t>
-      </w:r>
-      <w:r>
-        <w:t xml:space="preserve"> sp. strains reach their plateau in the light intensity range of 180-300 µmol photons m</w:t>
-      </w:r>
-      <w:r>
-        <w:rPr>
-          <w:vertAlign w:val="superscript"/>
-        </w:rPr>
-        <w:t>−2</w:t>
-      </w:r>
-      <w:r>
-        <w:t>s</w:t>
-      </w:r>
-      <w:r>
-        <w:rPr>
-          <w:vertAlign w:val="superscript"/>
-        </w:rPr>
-        <w:t>−1</w:t>
-      </w:r>
-      <w:r>
-        <w:t>. Growth at 900 µmol photons m</w:t>
-      </w:r>
-      <w:r>
-        <w:rPr>
-          <w:vertAlign w:val="superscript"/>
-        </w:rPr>
-        <w:t>−2</w:t>
-      </w:r>
-      <w:r>
-        <w:t>s</w:t>
-      </w:r>
-      <w:r>
-        <w:rPr>
-          <w:vertAlign w:val="superscript"/>
-        </w:rPr>
-        <w:t>−1</w:t>
-      </w:r>
-      <w:r>
-        <w:t xml:space="preserve"> was also noted but not as efficient as under moderate light. The exception was one PC-rich strain, which under this condition reached the maximum growth rate.</w:t>
-      </w:r>
-    </w:p>
-    <w:p>
-      <w:pPr>
-        <w:pStyle w:val="BodyText"/>
-      </w:pPr>
-      <w:r>
-        <w:t xml:space="preserve">Light intensity, a measure of the amount of PAR reaching a specific area, directly affects the physiology of picocyanobacteria [18,35,36]. Optimal light intensity levels provide the necessary energy for efficient photosynthesis, promoting phytoplankton growth, reproduction, and biomass production. The availability and distribution of PAR and light intensity in aquatic ecosystems are influenced by cloud cover, water depth, and light attenuation due to water turbidity and suspended particles [37–39]. </w:t>
-      </w:r>
-      <w:r>
-        <w:rPr>
-          <w:i/>
-          <w:iCs/>
-        </w:rPr>
-        <w:t>Synechococcus</w:t>
-      </w:r>
-      <w:r>
-        <w:t xml:space="preserve"> sp., a widely studied picocyanobacterial genus, exhibits remarkable adaptability to different light intensities, particularly under white light conditions. White light encompasses the entire visible spectrum, and </w:t>
-      </w:r>
-      <w:r>
-        <w:rPr>
-          <w:i/>
-          <w:iCs/>
-        </w:rPr>
-        <w:t>Synechococcus</w:t>
-      </w:r>
-      <w:r>
-        <w:t xml:space="preserve"> sp. has developed various strategies to optimize its photosynthetic efficiency across a range of light intensities. Under high-light conditions, </w:t>
-      </w:r>
-      <w:r>
-        <w:rPr>
-          <w:i/>
-          <w:iCs/>
-        </w:rPr>
-        <w:t>Synechococcus</w:t>
-      </w:r>
-      <w:r>
-        <w:t xml:space="preserve"> employs photoprotective mechanisms to prevent the harmful effects of excess light energy. These include the dissipation of excess energy as heat via non-photochemical quenching (NPQ) and the regulation of antenna pigments, such as phycobilisomes, to balance light absorption and energy transfer. In contrast, under low-light conditions, </w:t>
-      </w:r>
-      <w:r>
-        <w:rPr>
-          <w:i/>
-          <w:iCs/>
-        </w:rPr>
-        <w:t>Synechococcus</w:t>
-      </w:r>
-      <w:r>
-        <w:t xml:space="preserve"> sp. increases the expression of light-harvesting complexes to enhance light absorption and capture [40–42].</w:t>
-      </w:r>
-    </w:p>
-    <w:p>
-      <w:pPr>
-        <w:pStyle w:val="BodyText"/>
-      </w:pPr>
-      <w:r>
-        <w:lastRenderedPageBreak/>
-        <w:t xml:space="preserve">Numerous studies have highlighted the significance of PAR and light intensity as a key driver of phytoplankton productivity and its influence on ecosystem dynamics, biogeochemical cycling, and food web interactions [e.g., 37,38,39,43]. Our research shows that an increase in light intensity can result in the dominance of both PE-rich and PC-rich picocyanobacteria in aquatic ecosystems and confirmed the possibility of occurrence of </w:t>
-      </w:r>
-      <w:r>
-        <w:rPr>
-          <w:i/>
-          <w:iCs/>
-        </w:rPr>
-        <w:t>Synechococcus</w:t>
-      </w:r>
-      <w:r>
-        <w:t xml:space="preserve"> sp. in extremely high irradiance conditions.</w:t>
-      </w:r>
-    </w:p>
-    <w:p>
-      <w:pPr>
-        <w:pStyle w:val="Heading2"/>
-      </w:pPr>
-      <w:bookmarkStart w:id="30" w:name="X9f020077c96bc57e709361d6d53b1c0c35d1220"/>
-      <w:bookmarkEnd w:id="29"/>
-      <w:r>
-        <w:t>The importance of Photosynthetically Usable Radiation (PUR) for picocyanobacteria growth</w:t>
-      </w:r>
-    </w:p>
-    <w:p>
-      <w:pPr>
-        <w:pStyle w:val="FirstParagraph"/>
-      </w:pPr>
-      <w:r>
-        <w:t>Photosynthetically Usable Radiation (PUR) is the fraction of radiant energy (Photosynthetically Active Radiation; PAR) of such wavelength that it can be absorbed by the cyanobacteria and algae. Thus, PUR is always smaller than PAR (PUR &lt; PAR). PUR depends on the spectral composition of the submarine radiant energy as well as on the pigment composition [23]. In this work, we showed that the PE-rich strains always had a higher PUR/PAR ratio than the PC-rich strains. The PUR/PAR ratio decreased with increasing light in the PE-rich strains, while it initially increased under low light and short photoperiod in the PC-rich strains.</w:t>
-      </w:r>
-    </w:p>
-    <w:p>
-      <w:pPr>
-        <w:pStyle w:val="BodyText"/>
-      </w:pPr>
-      <w:r>
-        <w:t xml:space="preserve">PUR plays a fundamental role in the growth and productivity of phytoplankton within aquatic ecosystems [4,44,45]. Phytoplankton, as primary producers, heavily mainly on PUR for their energy acquisition through photosynthesis. The availability of PUR directly influences the photosynthetic rates and overall metabolic activity of phytoplankton. High levels of PUR promote optimal photosynthetic efficiency, leading to enhanced growth, reproduction, and biomass accumulation. Conversely, insufficient or suboptimal PUR availability can limit the metabolic processes and growth of phytoplankton. The spatial and temporal distribution of PUR within aquatic ecosystems is influenced by various factors, including solar zenith angle, water depth, water clarity, and the presence of light-absorbing substances such as dissolved organic matter [23,45]. Understanding the dynamics and availability of PUR is crucial for comprehending the variability of picocyanobacteria communities in different aquatic environments. As we face ongoing environmental changes, including alterations in light regimes due to climate change and human activities, assessing the impact of changing PUR on picocyanobacteria communities becomes increasingly important for predicting and managing the response of aquatic ecosystems. Our results indicate that PE-rich strains of </w:t>
-      </w:r>
-      <w:r>
-        <w:rPr>
-          <w:i/>
-          <w:iCs/>
-        </w:rPr>
-        <w:t>Synechococcus</w:t>
-      </w:r>
-      <w:r>
-        <w:t xml:space="preserve"> sp., due to their high content of </w:t>
-      </w:r>
-      <w:r>
-        <w:lastRenderedPageBreak/>
-        <w:t>phycoerythrin, can better use the available radiation. Therefore, their long-term dominance in the environment can be postulated, especially in places where access to light is limited.</w:t>
-      </w:r>
-    </w:p>
-    <w:p>
-      <w:pPr>
-        <w:pStyle w:val="Heading2"/>
-      </w:pPr>
-      <w:bookmarkStart w:id="31" w:name="X8487362cfe848547bf38673cf38c8515799ed85"/>
-      <w:bookmarkEnd w:id="30"/>
-      <w:r>
-        <w:t>The changes in pigment content of picocyanobacteria</w:t>
-      </w:r>
-    </w:p>
-    <w:p>
-      <w:pPr>
-        <w:pStyle w:val="FirstParagraph"/>
-      </w:pPr>
-      <w:r>
-        <w:t xml:space="preserve">Temporal variations in cell-specific pigment content of </w:t>
-      </w:r>
-      <w:r>
-        <w:rPr>
-          <w:i/>
-          <w:iCs/>
-        </w:rPr>
-        <w:t>Synechococcus</w:t>
-      </w:r>
-      <w:r>
-        <w:t xml:space="preserve"> sp. were observed during the growth phase, characterized by an initial increase followed by a sharp decrease. These trends exhibited dependency on growth, light intensity, and photoperiod, manifesting subsequent to the attainment of daily maximum absolute growth. Maximum pigment content was documented under conditions of low irradiance and extended photoperiod. Moreover, PC-rich strains had more pigments in the cell compared to PE-rich strains of </w:t>
-      </w:r>
-      <w:r>
-        <w:rPr>
-          <w:i/>
-          <w:iCs/>
-        </w:rPr>
-        <w:t>Synechococcus</w:t>
-      </w:r>
-      <w:r>
-        <w:t xml:space="preserve"> sp.</w:t>
-      </w:r>
-    </w:p>
-    <w:p>
-      <w:pPr>
-        <w:pStyle w:val="BodyText"/>
-      </w:pPr>
-      <w:r>
-        <w:t xml:space="preserve">Pigment dynamics are profoundly influenced by the prevailing light regimes. Primary photosynthetic pigments in </w:t>
-      </w:r>
-      <w:r>
-        <w:rPr>
-          <w:i/>
-          <w:iCs/>
-        </w:rPr>
-        <w:t>Synechococcus</w:t>
-      </w:r>
-      <w:r>
-        <w:t xml:space="preserve"> sp. comprise chlorophyll </w:t>
-      </w:r>
-      <w:r>
-        <w:rPr>
-          <w:i/>
-          <w:iCs/>
-        </w:rPr>
-        <w:t>a</w:t>
-      </w:r>
-      <w:r>
-        <w:t xml:space="preserve">, responsible for light energy capture. Under low-light conditions, picocyanobacteria tend to increase their chlorophyll </w:t>
-      </w:r>
-      <w:r>
-        <w:rPr>
-          <w:i/>
-          <w:iCs/>
-        </w:rPr>
-        <w:t>a</w:t>
-      </w:r>
-      <w:r>
-        <w:t xml:space="preserve"> content to enhance light absorption and maximize energy capture for photosynthesis. Conversely, high-light conditions often lead to a decrease in chlorophyll </w:t>
-      </w:r>
-      <w:r>
-        <w:rPr>
-          <w:i/>
-          <w:iCs/>
-        </w:rPr>
-        <w:t>a</w:t>
-      </w:r>
-      <w:r>
-        <w:t xml:space="preserve"> content, serving as a photoprotective mechanism against excessive irradiation. In addition to chlorophyll </w:t>
-      </w:r>
-      <w:r>
-        <w:rPr>
-          <w:i/>
-          <w:iCs/>
-        </w:rPr>
-        <w:t>a</w:t>
-      </w:r>
-      <w:r>
-        <w:t>, picocyanobacteria utilize phycobilins, including phycocyanin and phycoerythrin, as accessory pigments to enhance light harvesting efficiency. Adapting to low-light environments, picocyanobacteria enhance phycobilin production to compensate for limited irradiance, thereby optimizing their photosynthetic capabilities. The chlorophyll/phycobilin ratio serves as a valuable indicator of the prevailing light conditions and the balance between chlorophyll-based and phycobilin-based light harvesting strategies. Elevated light intensities result in a decreased chlorophyll/phycobilin ratio as picocyanobacteria allocate resources towards efficient phycobilin-mediated light capture. These intricate changes in pigment composition and ratios represent vital adaptations that enable picocyanobacteria to optimize photosynthetic efficiency and thrive in dynamic light environments [46–48].</w:t>
-      </w:r>
-    </w:p>
-    <w:p>
-      <w:pPr>
-        <w:pStyle w:val="Heading1"/>
-      </w:pPr>
-      <w:bookmarkStart w:id="32" w:name="conclusion"/>
-      <w:bookmarkEnd w:id="27"/>
-      <w:bookmarkEnd w:id="31"/>
-      <w:r>
-        <w:t>Conclusion</w:t>
-      </w:r>
-    </w:p>
-    <w:p>
-      <w:pPr>
-        <w:pStyle w:val="FirstParagraph"/>
-      </w:pPr>
-      <w:r>
-        <w:t xml:space="preserve">Understanding the influence of light intensity and photoperiod on the dynamics of picocyanobacteria is imperative for predicting their spatial distribution across various geographic regions and their response to observed environmental changes. Our findings have substantiated </w:t>
-      </w:r>
-      <w:r>
-        <w:lastRenderedPageBreak/>
-        <w:t xml:space="preserve">that </w:t>
-      </w:r>
-      <w:r>
-        <w:rPr>
-          <w:i/>
-          <w:iCs/>
-        </w:rPr>
-        <w:t>Synechococcus</w:t>
-      </w:r>
-      <w:r>
-        <w:t xml:space="preserve"> sp., irrespective of its genetic lineages and pigment composition, can thrive and even dominate the phytoplankton community worldwide when exposed to sufficient light. Furthermore, our investigations have demonstrated the survival capacity of both PE-rich and PC-rich </w:t>
-      </w:r>
-      <w:r>
-        <w:rPr>
-          <w:i/>
-          <w:iCs/>
-        </w:rPr>
-        <w:t>Synechococcus</w:t>
-      </w:r>
-      <w:r>
-        <w:t xml:space="preserve"> sp. strains under conditions of exceptionally high and continuous irradiation. Consequently, it can be predicted that </w:t>
-      </w:r>
-      <w:r>
-        <w:rPr>
-          <w:i/>
-          <w:iCs/>
-        </w:rPr>
-        <w:t>Synechococcus</w:t>
-      </w:r>
-      <w:r>
-        <w:t xml:space="preserve"> sp. has the potential to emerge as the prevailing phytoplankton component during the Arctic summer near polar regions. Nevertheless, our results showed the PE-rich strains are stronger light-harvesting competitors as they tend to live deeper in the water column, but the PC-rich strains may have lower N-quotients for their light capture system. Additionally, we anticipate that PC-rich strains of </w:t>
-      </w:r>
-      <w:r>
-        <w:rPr>
-          <w:i/>
-          <w:iCs/>
-        </w:rPr>
-        <w:t>Synechococcus</w:t>
-      </w:r>
-      <w:r>
-        <w:t xml:space="preserve"> sp. could be less abundant than PE-rich strains in surface waters, where light intensity tends to be extremely high, especially during periods of reduced photoperiod, such as autumn and winter in temperate zones and throughout the year in tropical waters. Conversely, in regions characterized by an extended photoperiod i.e., summer in the temperate zone and summer at the poles, PC-rich strains may assume dominance in surface waters. These differences may help explain differential seasonal prevalences of </w:t>
-      </w:r>
-      <w:r>
-        <w:rPr>
-          <w:i/>
-          <w:iCs/>
-        </w:rPr>
-        <w:t>Synechococcus</w:t>
-      </w:r>
-      <w:r>
-        <w:t xml:space="preserve"> sp., in terms of the costs of exploitation of different photic regimes.</w:t>
-      </w:r>
-    </w:p>
-    <w:p>
-      <w:pPr>
-        <w:pStyle w:val="Heading1"/>
-      </w:pPr>
-      <w:bookmarkStart w:id="33" w:name="references"/>
-      <w:bookmarkEnd w:id="32"/>
-      <w:r>
         <w:t>References</w:t>
       </w:r>
     </w:p>
@@ -3754,8 +3557,8 @@
       <w:pPr>
         <w:pStyle w:val="Bibliography"/>
       </w:pPr>
-      <w:bookmarkStart w:id="34" w:name="ref-arrigoSeaIceEcosystems2014"/>
-      <w:bookmarkStart w:id="35" w:name="refs"/>
+      <w:bookmarkStart w:id="30" w:name="ref-arrigoSeaIceEcosystems2014"/>
+      <w:bookmarkStart w:id="31" w:name="refs"/>
       <w:r>
         <w:t xml:space="preserve">1. </w:t>
       </w:r>
@@ -3763,7 +3566,7 @@
         <w:tab/>
         <w:t>Arrigo KR. Sea ice ecosystems. Annual Review of Marine Science. 2014;6: 439–467. doi:</w:t>
       </w:r>
-      <w:hyperlink r:id="rId18">
+      <w:hyperlink r:id="rId16">
         <w:r>
           <w:rPr>
             <w:rStyle w:val="Hyperlink"/>
@@ -3776,8 +3579,8 @@
       <w:pPr>
         <w:pStyle w:val="Bibliography"/>
       </w:pPr>
-      <w:bookmarkStart w:id="36" w:name="ref-huismanHowSinkingPhytoplankton2002"/>
-      <w:bookmarkEnd w:id="34"/>
+      <w:bookmarkStart w:id="32" w:name="ref-huismanHowSinkingPhytoplankton2002"/>
+      <w:bookmarkEnd w:id="30"/>
       <w:r>
         <w:t xml:space="preserve">2. </w:t>
       </w:r>
@@ -3785,7 +3588,7 @@
         <w:tab/>
         <w:t>Huisman J, Arrayás M, Ebert U, Sommeijer B. How Do Sinking Phytoplankton Species Manage to Persist? The American Naturalist. 2002;159: 245–254. doi:</w:t>
       </w:r>
-      <w:hyperlink r:id="rId19">
+      <w:hyperlink r:id="rId17">
         <w:r>
           <w:rPr>
             <w:rStyle w:val="Hyperlink"/>
@@ -3798,8 +3601,8 @@
       <w:pPr>
         <w:pStyle w:val="Bibliography"/>
       </w:pPr>
-      <w:bookmarkStart w:id="37" w:name="ref-holtropVibrationalModesWater2021"/>
-      <w:bookmarkEnd w:id="36"/>
+      <w:bookmarkStart w:id="33" w:name="ref-holtropVibrationalModesWater2021"/>
+      <w:bookmarkEnd w:id="32"/>
       <w:r>
         <w:t xml:space="preserve">3. </w:t>
       </w:r>
@@ -3807,7 +3610,7 @@
         <w:tab/>
         <w:t>Holtrop T, Huisman J, Stomp M, Biersteker L, Aerts J, Grébert T, et al. Vibrational modes of water predict spectral niches for photosynthesis in lakes and oceans. Nature Ecology &amp; Evolution. 2021;5: 55–66. doi:</w:t>
       </w:r>
-      <w:hyperlink r:id="rId20">
+      <w:hyperlink r:id="rId18">
         <w:r>
           <w:rPr>
             <w:rStyle w:val="Hyperlink"/>
@@ -3820,16 +3623,17 @@
       <w:pPr>
         <w:pStyle w:val="Bibliography"/>
       </w:pPr>
-      <w:bookmarkStart w:id="38" w:name="X8e36a83a9ba5d606fae645d0802ddad45e17210"/>
-      <w:bookmarkEnd w:id="37"/>
-      <w:r>
+      <w:bookmarkStart w:id="34" w:name="X8e36a83a9ba5d606fae645d0802ddad45e17210"/>
+      <w:bookmarkEnd w:id="33"/>
+      <w:r>
+        <w:lastRenderedPageBreak/>
         <w:t xml:space="preserve">4. </w:t>
       </w:r>
       <w:r>
         <w:tab/>
         <w:t>Behrenfeld MJ, O’Malley RT, Siegel DA, McClain CR, Sarmiento JL, Feldman GC, et al. Climate-driven trends in contemporary ocean productivity. Nature. 2006;444: 752–755. doi:</w:t>
       </w:r>
-      <w:hyperlink r:id="rId21">
+      <w:hyperlink r:id="rId19">
         <w:r>
           <w:rPr>
             <w:rStyle w:val="Hyperlink"/>
@@ -3842,8 +3646,8 @@
       <w:pPr>
         <w:pStyle w:val="Bibliography"/>
       </w:pPr>
-      <w:bookmarkStart w:id="39" w:name="X16582abc924775ea18a02daaa5b3b0d304571f0"/>
-      <w:bookmarkEnd w:id="38"/>
+      <w:bookmarkStart w:id="35" w:name="X16582abc924775ea18a02daaa5b3b0d304571f0"/>
+      <w:bookmarkEnd w:id="34"/>
       <w:r>
         <w:t xml:space="preserve">5. </w:t>
       </w:r>
@@ -3851,7 +3655,7 @@
         <w:tab/>
         <w:t>Hutchins DA, Boyd PW. Marine phytoplankton and the changing ocean iron cycle. Nature Climate Change. 2016;6: 1072–1079. doi:</w:t>
       </w:r>
-      <w:hyperlink r:id="rId22">
+      <w:hyperlink r:id="rId20">
         <w:r>
           <w:rPr>
             <w:rStyle w:val="Hyperlink"/>
@@ -3864,17 +3668,16 @@
       <w:pPr>
         <w:pStyle w:val="Bibliography"/>
       </w:pPr>
-      <w:bookmarkStart w:id="40" w:name="ref-liPhytoplanktonResponsesNitrogen2015"/>
-      <w:bookmarkEnd w:id="39"/>
-      <w:r>
-        <w:lastRenderedPageBreak/>
+      <w:bookmarkStart w:id="36" w:name="ref-liPhytoplanktonResponsesNitrogen2015"/>
+      <w:bookmarkEnd w:id="35"/>
+      <w:r>
         <w:t xml:space="preserve">6. </w:t>
       </w:r>
       <w:r>
         <w:tab/>
         <w:t>Li Q, Legendre L, Jiao N. Phytoplankton responses to nitrogen and iron limitation in the tropical and subtropical Pacific Ocean. Journal of Plankton Research. 2015;37: 306–319. doi:</w:t>
       </w:r>
-      <w:hyperlink r:id="rId23">
+      <w:hyperlink r:id="rId21">
         <w:r>
           <w:rPr>
             <w:rStyle w:val="Hyperlink"/>
@@ -3887,8 +3690,8 @@
       <w:pPr>
         <w:pStyle w:val="Bibliography"/>
       </w:pPr>
-      <w:bookmarkStart w:id="41" w:name="X994c2ad8a043003fa89d97fb17e31a37eda8e22"/>
-      <w:bookmarkEnd w:id="40"/>
+      <w:bookmarkStart w:id="37" w:name="X994c2ad8a043003fa89d97fb17e31a37eda8e22"/>
+      <w:bookmarkEnd w:id="36"/>
       <w:r>
         <w:t xml:space="preserve">7. </w:t>
       </w:r>
@@ -3896,7 +3699,7 @@
         <w:tab/>
         <w:t>Christaki U, Jacquet S, Dolan JR, Vaulot D, Rassoulzadegan F. Growth and grazing on Prochlorococcus and Synechococcus by two marine ciliates. Limnology and Oceanography. 1999;44: 52–61. doi:</w:t>
       </w:r>
-      <w:hyperlink r:id="rId24">
+      <w:hyperlink r:id="rId22">
         <w:r>
           <w:rPr>
             <w:rStyle w:val="Hyperlink"/>
@@ -3909,8 +3712,8 @@
       <w:pPr>
         <w:pStyle w:val="Bibliography"/>
       </w:pPr>
-      <w:bookmarkStart w:id="42" w:name="ref-reynoldsEcologyPhytoplankton2006"/>
-      <w:bookmarkEnd w:id="41"/>
+      <w:bookmarkStart w:id="38" w:name="ref-reynoldsEcologyPhytoplankton2006"/>
+      <w:bookmarkEnd w:id="37"/>
       <w:r>
         <w:t xml:space="preserve">8. </w:t>
       </w:r>
@@ -3923,8 +3726,8 @@
       <w:pPr>
         <w:pStyle w:val="Bibliography"/>
       </w:pPr>
-      <w:bookmarkStart w:id="43" w:name="ref-flombaumPresentFutureGlobal2013"/>
-      <w:bookmarkEnd w:id="42"/>
+      <w:bookmarkStart w:id="39" w:name="ref-flombaumPresentFutureGlobal2013"/>
+      <w:bookmarkEnd w:id="38"/>
       <w:r>
         <w:t xml:space="preserve">9. </w:t>
       </w:r>
@@ -3932,7 +3735,7 @@
         <w:tab/>
         <w:t>Flombaum P, Gallegos JL, Gordillo RA, Rincón J, Zabala LL, Jiao N, et al. Present and future global distributions of the marine Cyanobacteria Prochlorococcus and Synechococcus. Proceedings of the National Academy of Sciences. 2013;110: 9824–9829. doi:</w:t>
       </w:r>
-      <w:hyperlink r:id="rId25">
+      <w:hyperlink r:id="rId23">
         <w:r>
           <w:rPr>
             <w:rStyle w:val="Hyperlink"/>
@@ -3945,8 +3748,8 @@
       <w:pPr>
         <w:pStyle w:val="Bibliography"/>
       </w:pPr>
-      <w:bookmarkStart w:id="44" w:name="X1fa63fd480d0916fa60113cb089a7102c347762"/>
-      <w:bookmarkEnd w:id="43"/>
+      <w:bookmarkStart w:id="40" w:name="X1fa63fd480d0916fa60113cb089a7102c347762"/>
+      <w:bookmarkEnd w:id="39"/>
       <w:r>
         <w:t xml:space="preserve">10. </w:t>
       </w:r>
@@ -3954,7 +3757,7 @@
         <w:tab/>
         <w:t xml:space="preserve">Li WKW. Composition of ultraphytoplankton in the central North Atlantic. Marine Ecology Progress Series. 1995;122: 1–8. Available: </w:t>
       </w:r>
-      <w:hyperlink r:id="rId26">
+      <w:hyperlink r:id="rId24">
         <w:r>
           <w:rPr>
             <w:rStyle w:val="Hyperlink"/>
@@ -3967,8 +3770,8 @@
       <w:pPr>
         <w:pStyle w:val="Bibliography"/>
       </w:pPr>
-      <w:bookmarkStart w:id="45" w:name="Xbfaff54bccfc19d169555e01e0dc2d79ae683b9"/>
-      <w:bookmarkEnd w:id="44"/>
+      <w:bookmarkStart w:id="41" w:name="Xbfaff54bccfc19d169555e01e0dc2d79ae683b9"/>
+      <w:bookmarkEnd w:id="40"/>
       <w:r>
         <w:t xml:space="preserve">11. </w:t>
       </w:r>
@@ -3981,8 +3784,8 @@
       <w:pPr>
         <w:pStyle w:val="Bibliography"/>
       </w:pPr>
-      <w:bookmarkStart w:id="46" w:name="ref-xiGlobalRetrievalPhytoplankton2020"/>
-      <w:bookmarkEnd w:id="45"/>
+      <w:bookmarkStart w:id="42" w:name="ref-xiGlobalRetrievalPhytoplankton2020"/>
+      <w:bookmarkEnd w:id="41"/>
       <w:r>
         <w:t xml:space="preserve">12. </w:t>
       </w:r>
@@ -3990,7 +3793,7 @@
         <w:tab/>
         <w:t>Xi H, Losa SN, Mangin A, Soppa MA, Garnesson P, Demaria J, et al. Global retrieval of phytoplankton functional types based on empirical orthogonal functions using CMEMS GlobColour merged products and further extension to OLCI data. Remote Sensing of Environment. 2020;240: 111704. doi:</w:t>
       </w:r>
-      <w:hyperlink r:id="rId27">
+      <w:hyperlink r:id="rId25">
         <w:r>
           <w:rPr>
             <w:rStyle w:val="Hyperlink"/>
@@ -4003,16 +3806,20 @@
       <w:pPr>
         <w:pStyle w:val="Bibliography"/>
       </w:pPr>
-      <w:bookmarkStart w:id="47" w:name="Xdd79120b20282c277c9165b557c38fccc6be01a"/>
-      <w:bookmarkEnd w:id="46"/>
+      <w:bookmarkStart w:id="43" w:name="Xdd79120b20282c277c9165b557c38fccc6be01a"/>
+      <w:bookmarkEnd w:id="42"/>
       <w:r>
         <w:t xml:space="preserve">13. </w:t>
       </w:r>
       <w:r>
         <w:tab/>
-        <w:t>Vidussi F, Claustre H, Manca BB, Luchetta A, Marty J-C. Phytoplankton pigment distribution in relation to upper thermocline circulation in the eastern Mediterranean Sea during winter. Journal of Geophysical Research: Oceans. 2001;106: 19939–19956. doi:</w:t>
-      </w:r>
-      <w:hyperlink r:id="rId28">
+        <w:t xml:space="preserve">Vidussi F, Claustre H, Manca BB, Luchetta A, Marty J-C. Phytoplankton pigment distribution in relation to upper thermocline circulation in the eastern Mediterranean Sea during </w:t>
+      </w:r>
+      <w:r>
+        <w:lastRenderedPageBreak/>
+        <w:t>winter. Journal of Geophysical Research: Oceans. 2001;106: 19939–19956. doi:</w:t>
+      </w:r>
+      <w:hyperlink r:id="rId26">
         <w:r>
           <w:rPr>
             <w:rStyle w:val="Hyperlink"/>
@@ -4025,20 +3832,16 @@
       <w:pPr>
         <w:pStyle w:val="Bibliography"/>
       </w:pPr>
-      <w:bookmarkStart w:id="48" w:name="X09e3a183a04b1ca0ab6067bc8778fe856de0f6e"/>
-      <w:bookmarkEnd w:id="47"/>
+      <w:bookmarkStart w:id="44" w:name="X09e3a183a04b1ca0ab6067bc8778fe856de0f6e"/>
+      <w:bookmarkEnd w:id="43"/>
       <w:r>
         <w:t xml:space="preserve">14. </w:t>
       </w:r>
       <w:r>
         <w:tab/>
-        <w:t xml:space="preserve">Fishwick JR, Aiken J, Barlow R, Sessions H, Bernard S, Ras J. Functional relationships and bio-optical properties derived from phytoplankton pigments, optical and photosynthetic </w:t>
-      </w:r>
-      <w:r>
-        <w:lastRenderedPageBreak/>
-        <w:t>parameters; a case study of the Benguela ecosystem. Journal of the Marine Biological Association of the United Kingdom. 2006;86: 1267–1280. doi:</w:t>
-      </w:r>
-      <w:hyperlink r:id="rId29">
+        <w:t>Fishwick JR, Aiken J, Barlow R, Sessions H, Bernard S, Ras J. Functional relationships and bio-optical properties derived from phytoplankton pigments, optical and photosynthetic parameters; a case study of the Benguela ecosystem. Journal of the Marine Biological Association of the United Kingdom. 2006;86: 1267–1280. doi:</w:t>
+      </w:r>
+      <w:hyperlink r:id="rId27">
         <w:r>
           <w:rPr>
             <w:rStyle w:val="Hyperlink"/>
@@ -4051,8 +3854,8 @@
       <w:pPr>
         <w:pStyle w:val="Bibliography"/>
       </w:pPr>
-      <w:bookmarkStart w:id="49" w:name="X4caa6b578966ef03a2d8ed31de5413af8a80ed0"/>
-      <w:bookmarkEnd w:id="48"/>
+      <w:bookmarkStart w:id="45" w:name="X4caa6b578966ef03a2d8ed31de5413af8a80ed0"/>
+      <w:bookmarkEnd w:id="44"/>
       <w:r>
         <w:t xml:space="preserve">15. </w:t>
       </w:r>
@@ -4070,7 +3873,7 @@
       <w:r>
         <w:t xml:space="preserve"> and diagnostic pigments specific to phytoplankton functional types. Biogeosciences. 2011;8: 311–327. doi:</w:t>
       </w:r>
-      <w:hyperlink r:id="rId30">
+      <w:hyperlink r:id="rId28">
         <w:r>
           <w:rPr>
             <w:rStyle w:val="Hyperlink"/>
@@ -4083,8 +3886,8 @@
       <w:pPr>
         <w:pStyle w:val="Bibliography"/>
       </w:pPr>
-      <w:bookmarkStart w:id="50" w:name="X32f137d065fe8ec6a264e657f8563e21f83164f"/>
-      <w:bookmarkEnd w:id="49"/>
+      <w:bookmarkStart w:id="46" w:name="X32f137d065fe8ec6a264e657f8563e21f83164f"/>
+      <w:bookmarkEnd w:id="45"/>
       <w:r>
         <w:t xml:space="preserve">16. </w:t>
       </w:r>
@@ -4092,7 +3895,7 @@
         <w:tab/>
         <w:t>Six C, Ratin M, Marie D, Corre E. Marine Synechococcus picocyanobacteria: Light utilization across latitudes. Proceedings of the National Academy of Sciences. 2021;118: e2111300118. doi:</w:t>
       </w:r>
-      <w:hyperlink r:id="rId31">
+      <w:hyperlink r:id="rId29">
         <w:r>
           <w:rPr>
             <w:rStyle w:val="Hyperlink"/>
@@ -4105,8 +3908,8 @@
       <w:pPr>
         <w:pStyle w:val="Bibliography"/>
       </w:pPr>
-      <w:bookmarkStart w:id="51" w:name="X94d31e03dd4a76416149232f9dfc2d0a4e9d24a"/>
-      <w:bookmarkEnd w:id="50"/>
+      <w:bookmarkStart w:id="47" w:name="X94d31e03dd4a76416149232f9dfc2d0a4e9d24a"/>
+      <w:bookmarkEnd w:id="46"/>
       <w:r>
         <w:t xml:space="preserve">17. </w:t>
       </w:r>
@@ -4114,7 +3917,7 @@
         <w:tab/>
         <w:t>Haverkamp THA, Schouten D, Doeleman M, Wollenzien U, Huisman J, Stal LJ. Colorful microdiversity of Synechococcus strains (picocyanobacteria) isolated from the Baltic Sea. The ISME Journal. 2009;3: 397–408. doi:</w:t>
       </w:r>
-      <w:hyperlink r:id="rId32">
+      <w:hyperlink r:id="rId30">
         <w:r>
           <w:rPr>
             <w:rStyle w:val="Hyperlink"/>
@@ -4127,8 +3930,8 @@
       <w:pPr>
         <w:pStyle w:val="Bibliography"/>
       </w:pPr>
-      <w:bookmarkStart w:id="52" w:name="X04bea6dc81879086c9cec5e591858b2b51b8ced"/>
-      <w:bookmarkEnd w:id="51"/>
+      <w:bookmarkStart w:id="48" w:name="X04bea6dc81879086c9cec5e591858b2b51b8ced"/>
+      <w:bookmarkEnd w:id="47"/>
       <w:r>
         <w:t xml:space="preserve">18. </w:t>
       </w:r>
@@ -4136,7 +3939,7 @@
         <w:tab/>
         <w:t>Aguilera A, Alegria Zufia J, Bas Conn L, Gurlit L, Śliwińska-Wilczewska S, Budzałek G, et al. Ecophysiological analysis reveals distinct environmental preferences in closely related Baltic Sea picocyanobacteria. Environmental Microbiology. 2023;n/a: 1–12. doi:</w:t>
       </w:r>
-      <w:hyperlink r:id="rId33">
+      <w:hyperlink r:id="rId31">
         <w:r>
           <w:rPr>
             <w:rStyle w:val="Hyperlink"/>
@@ -4149,8 +3952,8 @@
       <w:pPr>
         <w:pStyle w:val="Bibliography"/>
       </w:pPr>
-      <w:bookmarkStart w:id="53" w:name="ref-sixLightVariabilityIlluminates2007"/>
-      <w:bookmarkEnd w:id="52"/>
+      <w:bookmarkStart w:id="49" w:name="ref-sixLightVariabilityIlluminates2007"/>
+      <w:bookmarkEnd w:id="48"/>
       <w:r>
         <w:t xml:space="preserve">19. </w:t>
       </w:r>
@@ -4158,7 +3961,7 @@
         <w:tab/>
         <w:t>Six C, Finkel ZV, Irwin AJ, Campbell DA. Light Variability Illuminates Niche-Partitioning among Marine Picocyanobacteria. PLOS ONE. 2007;2: e1341. doi:</w:t>
       </w:r>
-      <w:hyperlink r:id="rId34">
+      <w:hyperlink r:id="rId32">
         <w:r>
           <w:rPr>
             <w:rStyle w:val="Hyperlink"/>
@@ -4171,8 +3974,8 @@
       <w:pPr>
         <w:pStyle w:val="Bibliography"/>
       </w:pPr>
-      <w:bookmarkStart w:id="54" w:name="Xd7d6b0bcb60aabcb149933a8690177800745aff"/>
-      <w:bookmarkEnd w:id="53"/>
+      <w:bookmarkStart w:id="50" w:name="Xd7d6b0bcb60aabcb149933a8690177800745aff"/>
+      <w:bookmarkEnd w:id="49"/>
       <w:r>
         <w:t xml:space="preserve">20. </w:t>
       </w:r>
@@ -4180,7 +3983,7 @@
         <w:tab/>
         <w:t>Guillard RRL. Culture of Phytoplankton for Feeding Marine Invertebrates. In: Smith WL, Chanley MH, editors. Culture of Marine Invertebrate Animals: Proceedings  1st Conference on Culture of Marine Invertebrate Animals Greenport. Boston, MA: Springer US; 1975. pp. 29–60. doi:</w:t>
       </w:r>
-      <w:hyperlink r:id="rId35">
+      <w:hyperlink r:id="rId33">
         <w:r>
           <w:rPr>
             <w:rStyle w:val="Hyperlink"/>
@@ -4193,9 +3996,10 @@
       <w:pPr>
         <w:pStyle w:val="Bibliography"/>
       </w:pPr>
-      <w:bookmarkStart w:id="55" w:name="ref-blakeSituSpectroscopyIntact2012"/>
-      <w:bookmarkEnd w:id="54"/>
-      <w:r>
+      <w:bookmarkStart w:id="51" w:name="ref-blakeSituSpectroscopyIntact2012"/>
+      <w:bookmarkEnd w:id="50"/>
+      <w:r>
+        <w:lastRenderedPageBreak/>
         <w:t xml:space="preserve">21. </w:t>
       </w:r>
       <w:r>
@@ -4207,17 +4011,16 @@
       <w:pPr>
         <w:pStyle w:val="Bibliography"/>
       </w:pPr>
-      <w:bookmarkStart w:id="56" w:name="Xe44519f7c4f85a8f2f69ad01347800da25031bd"/>
-      <w:bookmarkEnd w:id="55"/>
-      <w:r>
-        <w:lastRenderedPageBreak/>
+      <w:bookmarkStart w:id="52" w:name="Xe44519f7c4f85a8f2f69ad01347800da25031bd"/>
+      <w:bookmarkEnd w:id="51"/>
+      <w:r>
         <w:t xml:space="preserve">22. </w:t>
       </w:r>
       <w:r>
         <w:tab/>
         <w:t>Jávorfi T, Erostyák J, Gál J, Buzády A, Menczel L, Garab G, et al. Quantitative spectrophotometry using integrating cavities. Journal of Photochemistry and Photobiology B: Biology. 2006;82: 127–131. doi:</w:t>
       </w:r>
-      <w:hyperlink r:id="rId36">
+      <w:hyperlink r:id="rId34">
         <w:r>
           <w:rPr>
             <w:rStyle w:val="Hyperlink"/>
@@ -4230,8 +4033,8 @@
       <w:pPr>
         <w:pStyle w:val="Bibliography"/>
       </w:pPr>
-      <w:bookmarkStart w:id="57" w:name="ref-morelAvailableUsableStored1978"/>
-      <w:bookmarkEnd w:id="56"/>
+      <w:bookmarkStart w:id="53" w:name="ref-morelAvailableUsableStored1978"/>
+      <w:bookmarkEnd w:id="52"/>
       <w:r>
         <w:t xml:space="preserve">23. </w:t>
       </w:r>
@@ -4239,7 +4042,7 @@
         <w:tab/>
         <w:t>Morel A. Available, usable, and stored radiant energy in relation to marine photosynthesis. Deep Sea Research. 1978;25: 673–688. doi:</w:t>
       </w:r>
-      <w:hyperlink r:id="rId37">
+      <w:hyperlink r:id="rId35">
         <w:r>
           <w:rPr>
             <w:rStyle w:val="Hyperlink"/>
@@ -4252,8 +4055,8 @@
       <w:pPr>
         <w:pStyle w:val="Bibliography"/>
       </w:pPr>
-      <w:bookmarkStart w:id="58" w:name="ref-stricklandPracticalHandBook1972"/>
-      <w:bookmarkEnd w:id="57"/>
+      <w:bookmarkStart w:id="54" w:name="ref-stricklandPracticalHandBook1972"/>
+      <w:bookmarkEnd w:id="53"/>
       <w:r>
         <w:t xml:space="preserve">24. </w:t>
       </w:r>
@@ -4261,7 +4064,7 @@
         <w:tab/>
         <w:t>Strickland JD, Parsons TR. Practical Hand Book of Seawater Analysis. Fisheries Research Board of Canada. 1972;167 (2nd edition): 1–311. doi:</w:t>
       </w:r>
-      <w:hyperlink r:id="rId38">
+      <w:hyperlink r:id="rId36">
         <w:r>
           <w:rPr>
             <w:rStyle w:val="Hyperlink"/>
@@ -4274,8 +4077,8 @@
       <w:pPr>
         <w:pStyle w:val="Bibliography"/>
       </w:pPr>
-      <w:bookmarkStart w:id="59" w:name="Xc28194e45477577f5305a15d43fd8f94c25edfb"/>
-      <w:bookmarkEnd w:id="58"/>
+      <w:bookmarkStart w:id="55" w:name="Xc28194e45477577f5305a15d43fd8f94c25edfb"/>
+      <w:bookmarkEnd w:id="54"/>
       <w:r>
         <w:t xml:space="preserve">25. </w:t>
       </w:r>
@@ -4283,7 +4086,7 @@
         <w:tab/>
         <w:t>Bennett A, Bogorad L. COMPLEMENTARY CHROMATIC ADAPTATION IN A FILAMENTOUS BLUE-GREEN ALGA. Journal of Cell Biology. 1973;58: 419–435. doi:</w:t>
       </w:r>
-      <w:hyperlink r:id="rId39">
+      <w:hyperlink r:id="rId37">
         <w:r>
           <w:rPr>
             <w:rStyle w:val="Hyperlink"/>
@@ -4296,8 +4099,8 @@
       <w:pPr>
         <w:pStyle w:val="Bibliography"/>
       </w:pPr>
-      <w:bookmarkStart w:id="60" w:name="Xee811308fea44468c20c433e31869b4238a03bf"/>
-      <w:bookmarkEnd w:id="59"/>
+      <w:bookmarkStart w:id="56" w:name="Xee811308fea44468c20c433e31869b4238a03bf"/>
+      <w:bookmarkEnd w:id="55"/>
       <w:r>
         <w:t xml:space="preserve">26. </w:t>
       </w:r>
@@ -4305,7 +4108,7 @@
         <w:tab/>
         <w:t>Alin A, Kurt S. Testing non-additivity (interaction) in two-way ANOVA tables with no replication. Statistical methods in medical research. 2006;15: 63–85. doi:</w:t>
       </w:r>
-      <w:hyperlink r:id="rId40">
+      <w:hyperlink r:id="rId38">
         <w:r>
           <w:rPr>
             <w:rStyle w:val="Hyperlink"/>
@@ -4318,8 +4121,8 @@
       <w:pPr>
         <w:pStyle w:val="Bibliography"/>
       </w:pPr>
-      <w:bookmarkStart w:id="61" w:name="X0ecd0f0376b75f78833d7f092f5d30fc5a96881"/>
-      <w:bookmarkEnd w:id="60"/>
+      <w:bookmarkStart w:id="57" w:name="X0ecd0f0376b75f78833d7f092f5d30fc5a96881"/>
+      <w:bookmarkEnd w:id="56"/>
       <w:r>
         <w:t xml:space="preserve">27. </w:t>
       </w:r>
@@ -4327,7 +4130,7 @@
         <w:tab/>
         <w:t>Medley DM, Mitzel HE, Doi AN. Analysis-of-Variance Models and their use in a Three-Way Design without Replication. The Journal of Experimental Education. 1956;24: 221–229. doi:</w:t>
       </w:r>
-      <w:hyperlink r:id="rId41">
+      <w:hyperlink r:id="rId39">
         <w:r>
           <w:rPr>
             <w:rStyle w:val="Hyperlink"/>
@@ -4340,8 +4143,8 @@
       <w:pPr>
         <w:pStyle w:val="Bibliography"/>
       </w:pPr>
-      <w:bookmarkStart w:id="62" w:name="Xc9f3b0fd0ea179484ec1719ab65b9562b237cbd"/>
-      <w:bookmarkEnd w:id="61"/>
+      <w:bookmarkStart w:id="58" w:name="Xc9f3b0fd0ea179484ec1719ab65b9562b237cbd"/>
+      <w:bookmarkEnd w:id="57"/>
       <w:r>
         <w:t xml:space="preserve">28. </w:t>
       </w:r>
@@ -4349,7 +4152,7 @@
         <w:tab/>
         <w:t>Toutenburg H. Hollander, M., D. A. Wolfe: Nonparametric statistical methods. John Wiley &amp; Sons, New York-Sydney-Tokyo-Mexico City 1973. Biometrische Zeitschrift. 1975;17: 526–526. doi:</w:t>
       </w:r>
-      <w:hyperlink r:id="rId42">
+      <w:hyperlink r:id="rId40">
         <w:r>
           <w:rPr>
             <w:rStyle w:val="Hyperlink"/>
@@ -4362,8 +4165,8 @@
       <w:pPr>
         <w:pStyle w:val="Bibliography"/>
       </w:pPr>
-      <w:bookmarkStart w:id="63" w:name="X34c1da91b17f38eae0f17d00d2af03fe74097ca"/>
-      <w:bookmarkEnd w:id="62"/>
+      <w:bookmarkStart w:id="59" w:name="X34c1da91b17f38eae0f17d00d2af03fe74097ca"/>
+      <w:bookmarkEnd w:id="58"/>
       <w:r>
         <w:t xml:space="preserve">29. </w:t>
       </w:r>
@@ -4376,8 +4179,8 @@
       <w:pPr>
         <w:pStyle w:val="Bibliography"/>
       </w:pPr>
-      <w:bookmarkStart w:id="64" w:name="X31962ef1e92b8b89eb060ad83f2ed64ae043171"/>
-      <w:bookmarkEnd w:id="63"/>
+      <w:bookmarkStart w:id="60" w:name="X31962ef1e92b8b89eb060ad83f2ed64ae043171"/>
+      <w:bookmarkEnd w:id="59"/>
       <w:r>
         <w:t xml:space="preserve">30. </w:t>
       </w:r>
@@ -4390,9 +4193,10 @@
       <w:pPr>
         <w:pStyle w:val="Bibliography"/>
       </w:pPr>
-      <w:bookmarkStart w:id="65" w:name="ref-handelAndreasHandelCustom2020"/>
-      <w:bookmarkEnd w:id="64"/>
-      <w:r>
+      <w:bookmarkStart w:id="61" w:name="ref-handelAndreasHandelCustom2020"/>
+      <w:bookmarkEnd w:id="60"/>
+      <w:r>
+        <w:lastRenderedPageBreak/>
         <w:t xml:space="preserve">31. </w:t>
       </w:r>
       <w:r>
@@ -4404,17 +4208,16 @@
       <w:pPr>
         <w:pStyle w:val="Bibliography"/>
       </w:pPr>
-      <w:bookmarkStart w:id="66" w:name="ref-wickhamDataAnalysis2016"/>
-      <w:bookmarkEnd w:id="65"/>
-      <w:r>
-        <w:lastRenderedPageBreak/>
+      <w:bookmarkStart w:id="62" w:name="ref-wickhamDataAnalysis2016"/>
+      <w:bookmarkEnd w:id="61"/>
+      <w:r>
         <w:t xml:space="preserve">32. </w:t>
       </w:r>
       <w:r>
         <w:tab/>
         <w:t>Wickham H. Data Analysis. In: Wickham H, editor. Ggplot2: Elegant Graphics for Data Analysis. Cham: Springer International Publishing; 2016. pp. 189–201. doi:</w:t>
       </w:r>
-      <w:hyperlink r:id="rId43">
+      <w:hyperlink r:id="rId41">
         <w:r>
           <w:rPr>
             <w:rStyle w:val="Hyperlink"/>
@@ -4427,8 +4230,8 @@
       <w:pPr>
         <w:pStyle w:val="Bibliography"/>
       </w:pPr>
-      <w:bookmarkStart w:id="67" w:name="X674c42b2835df44d4d11505df44e95bf061f4a3"/>
-      <w:bookmarkEnd w:id="66"/>
+      <w:bookmarkStart w:id="63" w:name="X674c42b2835df44d4d11505df44e95bf061f4a3"/>
+      <w:bookmarkEnd w:id="62"/>
       <w:r>
         <w:t xml:space="preserve">33. </w:t>
       </w:r>
@@ -4436,7 +4239,7 @@
         <w:tab/>
         <w:t>Alberte RS, Tel-Or E, Packer L, Thornber JP. Functional organisation of the photo-synthetic apparatus in heterocysts of nitrogen-fixing cyanobacteria. Nature. 1980;284: 481–483. doi:</w:t>
       </w:r>
-      <w:hyperlink r:id="rId44">
+      <w:hyperlink r:id="rId42">
         <w:r>
           <w:rPr>
             <w:rStyle w:val="Hyperlink"/>
@@ -4449,8 +4252,8 @@
       <w:pPr>
         <w:pStyle w:val="Bibliography"/>
       </w:pPr>
-      <w:bookmarkStart w:id="68" w:name="X0484b3dfebfaa14160c541e1fe2290095bae149"/>
-      <w:bookmarkEnd w:id="67"/>
+      <w:bookmarkStart w:id="64" w:name="X0484b3dfebfaa14160c541e1fe2290095bae149"/>
+      <w:bookmarkEnd w:id="63"/>
       <w:r>
         <w:t xml:space="preserve">34. </w:t>
       </w:r>
@@ -4458,7 +4261,7 @@
         <w:tab/>
         <w:t>LaRoche J, Robicheau BM. The Pelagic Light-Dependent Microbiome. In: Stal LJ, Cretoiu MS, editors. The Marine Microbiome. Cham: Springer International Publishing; 2022. pp. 395–423. doi:</w:t>
       </w:r>
-      <w:hyperlink r:id="rId45">
+      <w:hyperlink r:id="rId43">
         <w:r>
           <w:rPr>
             <w:rStyle w:val="Hyperlink"/>
@@ -4471,8 +4274,8 @@
       <w:pPr>
         <w:pStyle w:val="Bibliography"/>
       </w:pPr>
-      <w:bookmarkStart w:id="69" w:name="X92c5ea3ee71b2ad417094f4aecb6bbb92c05f75"/>
-      <w:bookmarkEnd w:id="68"/>
+      <w:bookmarkStart w:id="65" w:name="X92c5ea3ee71b2ad417094f4aecb6bbb92c05f75"/>
+      <w:bookmarkEnd w:id="64"/>
       <w:r>
         <w:t xml:space="preserve">35. </w:t>
       </w:r>
@@ -4480,7 +4283,7 @@
         <w:tab/>
         <w:t>Śliwińska-Wilczewska S, Konarzewska Z, Wiśniewska K, Konik M. Photosynthetic Pigments Changes of Three Phenotypes of Picocyanobacteria Synechococcus sp. Under Different Light and Temperature Conditions. Cells. 2020;9: 2030. doi:</w:t>
       </w:r>
-      <w:hyperlink r:id="rId46">
+      <w:hyperlink r:id="rId44">
         <w:r>
           <w:rPr>
             <w:rStyle w:val="Hyperlink"/>
@@ -4493,8 +4296,8 @@
       <w:pPr>
         <w:pStyle w:val="Bibliography"/>
       </w:pPr>
-      <w:bookmarkStart w:id="70" w:name="Xb08e6c3e9b838f57efffe54573ae3f42a71b21a"/>
-      <w:bookmarkEnd w:id="69"/>
+      <w:bookmarkStart w:id="66" w:name="Xb08e6c3e9b838f57efffe54573ae3f42a71b21a"/>
+      <w:bookmarkEnd w:id="65"/>
       <w:r>
         <w:t xml:space="preserve">36. </w:t>
       </w:r>
@@ -4512,7 +4315,7 @@
       <w:r>
         <w:t xml:space="preserve"> sp.  a laboratory study. Biogeosciences. 2018;15: 6257–6276. doi:</w:t>
       </w:r>
-      <w:hyperlink r:id="rId47">
+      <w:hyperlink r:id="rId45">
         <w:r>
           <w:rPr>
             <w:rStyle w:val="Hyperlink"/>
@@ -4525,8 +4328,8 @@
       <w:pPr>
         <w:pStyle w:val="Bibliography"/>
       </w:pPr>
-      <w:bookmarkStart w:id="71" w:name="ref-kirkLightPhotosynthesisAquatic1983"/>
-      <w:bookmarkEnd w:id="70"/>
+      <w:bookmarkStart w:id="67" w:name="ref-kirkLightPhotosynthesisAquatic1983"/>
+      <w:bookmarkEnd w:id="66"/>
       <w:r>
         <w:t xml:space="preserve">37. </w:t>
       </w:r>
@@ -4539,8 +4342,8 @@
       <w:pPr>
         <w:pStyle w:val="Bibliography"/>
       </w:pPr>
-      <w:bookmarkStart w:id="72" w:name="ref-fieldPrimaryProductionBiosphere1998"/>
-      <w:bookmarkEnd w:id="71"/>
+      <w:bookmarkStart w:id="68" w:name="ref-fieldPrimaryProductionBiosphere1998"/>
+      <w:bookmarkEnd w:id="67"/>
       <w:r>
         <w:t xml:space="preserve">38. </w:t>
       </w:r>
@@ -4548,7 +4351,7 @@
         <w:tab/>
         <w:t>Field CB, Behrenfeld MJ, Randerson JT, Falkowski P. Primary Production of the Biosphere: Integrating Terrestrial and Oceanic Components. Science. 1998;281: 237–240. doi:</w:t>
       </w:r>
-      <w:hyperlink r:id="rId48">
+      <w:hyperlink r:id="rId46">
         <w:r>
           <w:rPr>
             <w:rStyle w:val="Hyperlink"/>
@@ -4561,8 +4364,8 @@
       <w:pPr>
         <w:pStyle w:val="Bibliography"/>
       </w:pPr>
-      <w:bookmarkStart w:id="73" w:name="X9690ccfed766ee2a3cf0e557a70d94d679d4198"/>
-      <w:bookmarkEnd w:id="72"/>
+      <w:bookmarkStart w:id="69" w:name="X9690ccfed766ee2a3cf0e557a70d94d679d4198"/>
+      <w:bookmarkEnd w:id="68"/>
       <w:r>
         <w:t xml:space="preserve">39. </w:t>
       </w:r>
@@ -4570,7 +4373,7 @@
         <w:tab/>
         <w:t>Torremorell A, Llames ME, Pérez GL, Escaray R, Bustingorry J, Zagarese H. Annual patterns of phytoplankton density and primary production in a large, shallow lake: The central role of light. Freshwater Biology. 2009;54: 437–449. doi:</w:t>
       </w:r>
-      <w:hyperlink r:id="rId49">
+      <w:hyperlink r:id="rId47">
         <w:r>
           <w:rPr>
             <w:rStyle w:val="Hyperlink"/>
@@ -4583,8 +4386,8 @@
       <w:pPr>
         <w:pStyle w:val="Bibliography"/>
       </w:pPr>
-      <w:bookmarkStart w:id="74" w:name="Xe0c4bb43dc94cd8b810a97588f83daf87524538"/>
-      <w:bookmarkEnd w:id="73"/>
+      <w:bookmarkStart w:id="70" w:name="Xe0c4bb43dc94cd8b810a97588f83daf87524538"/>
+      <w:bookmarkEnd w:id="69"/>
       <w:r>
         <w:t xml:space="preserve">40. </w:t>
       </w:r>
@@ -4592,7 +4395,7 @@
         <w:tab/>
         <w:t>Chen J, Li Y, Jing H, Zhang X, Xu Z, Xu J, et al. Genomic and transcriptomic evidence for the diverse adaptations of Synechococcus subclusters 5.2 and 5.3 to mesoscale eddies. New Phytologist. 2022;233: 1828–1842. doi:</w:t>
       </w:r>
-      <w:hyperlink r:id="rId50">
+      <w:hyperlink r:id="rId48">
         <w:r>
           <w:rPr>
             <w:rStyle w:val="Hyperlink"/>
@@ -4605,8 +4408,8 @@
       <w:pPr>
         <w:pStyle w:val="Bibliography"/>
       </w:pPr>
-      <w:bookmarkStart w:id="75" w:name="ref-dufresneUnravelingGenomicMosaic2008"/>
-      <w:bookmarkEnd w:id="74"/>
+      <w:bookmarkStart w:id="71" w:name="ref-dufresneUnravelingGenomicMosaic2008"/>
+      <w:bookmarkEnd w:id="70"/>
       <w:r>
         <w:lastRenderedPageBreak/>
         <w:t xml:space="preserve">41. </w:t>
@@ -4615,7 +4418,7 @@
         <w:tab/>
         <w:t>Dufresne A, Ostrowski M, Scanlan DJ, Garczarek L, Mazard S, Palenik BP, et al. Unraveling the genomic mosaic of a ubiquitous genus of marine cyanobacteria. Genome Biology. 2008;9: R90. doi:</w:t>
       </w:r>
-      <w:hyperlink r:id="rId51">
+      <w:hyperlink r:id="rId49">
         <w:r>
           <w:rPr>
             <w:rStyle w:val="Hyperlink"/>
@@ -4628,8 +4431,8 @@
       <w:pPr>
         <w:pStyle w:val="Bibliography"/>
       </w:pPr>
-      <w:bookmarkStart w:id="76" w:name="Xd584aea8c6775ff5decf8bf398ba031cabfcff2"/>
-      <w:bookmarkEnd w:id="75"/>
+      <w:bookmarkStart w:id="72" w:name="Xd584aea8c6775ff5decf8bf398ba031cabfcff2"/>
+      <w:bookmarkEnd w:id="71"/>
       <w:r>
         <w:t xml:space="preserve">42. </w:t>
       </w:r>
@@ -4642,8 +4445,8 @@
       <w:pPr>
         <w:pStyle w:val="Bibliography"/>
       </w:pPr>
-      <w:bookmarkStart w:id="77" w:name="X21dee1dcdfece03937df9d374fd0f913ede34fd"/>
-      <w:bookmarkEnd w:id="76"/>
+      <w:bookmarkStart w:id="73" w:name="X21dee1dcdfece03937df9d374fd0f913ede34fd"/>
+      <w:bookmarkEnd w:id="72"/>
       <w:r>
         <w:t xml:space="preserve">43. </w:t>
       </w:r>
@@ -4651,7 +4454,7 @@
         <w:tab/>
         <w:t>Churilova TYa, Suslin VV, Moiseeva NA, Efimova TV. Phytoplankton Bloom and Photosynthetically Active Radiation in Coastal Waters. Journal of Applied Spectroscopy. 2020;86: 1084–1091. doi:</w:t>
       </w:r>
-      <w:hyperlink r:id="rId52">
+      <w:hyperlink r:id="rId50">
         <w:r>
           <w:rPr>
             <w:rStyle w:val="Hyperlink"/>
@@ -4664,8 +4467,8 @@
       <w:pPr>
         <w:pStyle w:val="Bibliography"/>
       </w:pPr>
-      <w:bookmarkStart w:id="78" w:name="ref-falkowskiGlobalCarbonCycle2000"/>
-      <w:bookmarkEnd w:id="77"/>
+      <w:bookmarkStart w:id="74" w:name="ref-falkowskiGlobalCarbonCycle2000"/>
+      <w:bookmarkEnd w:id="73"/>
       <w:r>
         <w:t xml:space="preserve">44. </w:t>
       </w:r>
@@ -4673,7 +4476,7 @@
         <w:tab/>
         <w:t>Falkowski P, Scholes RJ, Boyle E, Canadell J, Canfield D, Elser J, et al. The Global Carbon Cycle: A Test of Our Knowledge of Earth as a System. Science. 2000;290: 291–296. doi:</w:t>
       </w:r>
-      <w:hyperlink r:id="rId53">
+      <w:hyperlink r:id="rId51">
         <w:r>
           <w:rPr>
             <w:rStyle w:val="Hyperlink"/>
@@ -4686,8 +4489,8 @@
       <w:pPr>
         <w:pStyle w:val="Bibliography"/>
       </w:pPr>
-      <w:bookmarkStart w:id="79" w:name="ref-morelOpticalModelingUpper1988"/>
-      <w:bookmarkEnd w:id="78"/>
+      <w:bookmarkStart w:id="75" w:name="ref-morelOpticalModelingUpper1988"/>
+      <w:bookmarkEnd w:id="74"/>
       <w:r>
         <w:t xml:space="preserve">45. </w:t>
       </w:r>
@@ -4695,7 +4498,7 @@
         <w:tab/>
         <w:t>Morel A. Optical modeling of the upper ocean in relation to its biogenous matter content (case I waters). Journal of Geophysical Research: Oceans. 1988;93: 10749–10768. doi:</w:t>
       </w:r>
-      <w:hyperlink r:id="rId54">
+      <w:hyperlink r:id="rId52">
         <w:r>
           <w:rPr>
             <w:rStyle w:val="Hyperlink"/>
@@ -4708,8 +4511,8 @@
       <w:pPr>
         <w:pStyle w:val="Bibliography"/>
       </w:pPr>
-      <w:bookmarkStart w:id="80" w:name="X30cea3580c16855f9d89aaa53f7c7533fb5925c"/>
-      <w:bookmarkEnd w:id="79"/>
+      <w:bookmarkStart w:id="76" w:name="X30cea3580c16855f9d89aaa53f7c7533fb5925c"/>
+      <w:bookmarkEnd w:id="75"/>
       <w:r>
         <w:t xml:space="preserve">46. </w:t>
       </w:r>
@@ -4717,7 +4520,7 @@
         <w:tab/>
         <w:t>Chakdar H, Pabbi S. Cyanobacterial Phycobilins: Production, Purification, and Regulation. In: Shukla P, editor. Frontier Discoveries and Innovations in Interdisciplinary Microbiology. New Delhi: Springer India; 2016. pp. 45–69. doi:</w:t>
       </w:r>
-      <w:hyperlink r:id="rId55">
+      <w:hyperlink r:id="rId53">
         <w:r>
           <w:rPr>
             <w:rStyle w:val="Hyperlink"/>
@@ -4730,8 +4533,8 @@
       <w:pPr>
         <w:pStyle w:val="Bibliography"/>
       </w:pPr>
-      <w:bookmarkStart w:id="81" w:name="X6e1cd11f28078155642adaf7fcc4ed457e12f7f"/>
-      <w:bookmarkEnd w:id="80"/>
+      <w:bookmarkStart w:id="77" w:name="X6e1cd11f28078155642adaf7fcc4ed457e12f7f"/>
+      <w:bookmarkEnd w:id="76"/>
       <w:r>
         <w:t xml:space="preserve">47. </w:t>
       </w:r>
@@ -4739,7 +4542,7 @@
         <w:tab/>
         <w:t>Stadnichuk IN, Krasilnikov PM, Zlenko DV. Cyanobacterial phycobilisomes and phycobiliproteins. Microbiology. 2015;84: 101–111. doi:</w:t>
       </w:r>
-      <w:hyperlink r:id="rId56">
+      <w:hyperlink r:id="rId54">
         <w:r>
           <w:rPr>
             <w:rStyle w:val="Hyperlink"/>
@@ -4752,8 +4555,8 @@
       <w:pPr>
         <w:pStyle w:val="Bibliography"/>
       </w:pPr>
-      <w:bookmarkStart w:id="82" w:name="X78a690ddcffed75740a96a2fca4b8e9a29d3a28"/>
-      <w:bookmarkEnd w:id="81"/>
+      <w:bookmarkStart w:id="78" w:name="X78a690ddcffed75740a96a2fca4b8e9a29d3a28"/>
+      <w:bookmarkEnd w:id="77"/>
       <w:r>
         <w:t xml:space="preserve">48. </w:t>
       </w:r>
@@ -4761,7 +4564,7 @@
         <w:tab/>
         <w:t>Beale SI. Biosynthesis of Cyanobacterial Tetrapyrrole Pigments: Hemes, Chlorophylls, and Phycobilins. In: Bryant DA, editor. The Molecular Biology of Cyanobacteria. Dordrecht: Springer Netherlands; 1994. pp. 519–558. doi:</w:t>
       </w:r>
-      <w:hyperlink r:id="rId57">
+      <w:hyperlink r:id="rId55">
         <w:r>
           <w:rPr>
             <w:rStyle w:val="Hyperlink"/>
@@ -4769,9 +4572,9 @@
           <w:t>10.1007/978-94-011-0227-8_17</w:t>
         </w:r>
       </w:hyperlink>
-      <w:bookmarkEnd w:id="33"/>
-      <w:bookmarkEnd w:id="35"/>
-      <w:bookmarkEnd w:id="82"/>
+      <w:bookmarkEnd w:id="29"/>
+      <w:bookmarkEnd w:id="31"/>
+      <w:bookmarkEnd w:id="78"/>
     </w:p>
     <w:sectPr>
       <w:pgSz w:w="12240" w:h="15840"/>
@@ -4922,7 +4725,7 @@
   <w:num w:numId="5" w16cid:durableId="1042947347">
     <w:abstractNumId w:val="0"/>
   </w:num>
-  <w:num w:numId="6" w16cid:durableId="582878328">
+  <w:num w:numId="6" w16cid:durableId="1744598942">
     <w:abstractNumId w:val="0"/>
   </w:num>
 </w:numbering>

</xml_diff>

<commit_message>
Working on pigments plot, PUR plot, and manuscript
</commit_message>
<xml_diff>
--- a/Manuscript/BalticPhotoperiod_MS.docx
+++ b/Manuscript/BalticPhotoperiod_MS.docx
@@ -166,60 +166,39 @@
     <w:p>
       <w:pPr>
         <w:pStyle w:val="BodyText"/>
-        <w:rPr>
-          <w:color w:val="FF0000"/>
-        </w:rPr>
-      </w:pPr>
-      <w:r>
-        <w:rPr>
-          <w:color w:val="FF0000"/>
-        </w:rPr>
+      </w:pPr>
+      <w:r>
         <w:t xml:space="preserve">Picocyanobacteria are the most abundant phytoplankters in aquatic ecosystems, and arecrucial to the optical properties of ocean water, influencing its color and transparency. We grew two PhycoCyanin(PC)-rich and two PhycoErythrin(PE)-rich strains of </w:t>
       </w:r>
       <w:r>
         <w:rPr>
           <w:i/>
           <w:iCs/>
-          <w:color w:val="FF0000"/>
         </w:rPr>
         <w:t>Synechococcus</w:t>
       </w:r>
       <w:r>
-        <w:rPr>
-          <w:color w:val="FF0000"/>
-        </w:rPr>
         <w:t>, under a matrix of 4 photoperiods and 6 light levels. Using high frequency measurements, we found the strains were generally opportunistic in exploiting higher light diel light doses to achieve faster growth rates, although some strains suffered photoinhibition of growth under 900 µmol photons m</w:t>
       </w:r>
       <w:r>
         <w:rPr>
-          <w:color w:val="FF0000"/>
           <w:vertAlign w:val="superscript"/>
         </w:rPr>
         <w:t>−2</w:t>
       </w:r>
       <w:r>
-        <w:rPr>
-          <w:color w:val="FF0000"/>
-        </w:rPr>
         <w:t>s</w:t>
       </w:r>
       <w:r>
         <w:rPr>
-          <w:color w:val="FF0000"/>
           <w:vertAlign w:val="superscript"/>
         </w:rPr>
         <w:t>−1</w:t>
       </w:r>
       <w:r>
-        <w:rPr>
-          <w:color w:val="FF0000"/>
-        </w:rPr>
         <w:t xml:space="preserve"> and 24 h photoperiod. Using whole-cell absorbance spectra we showed that the PE-rich strains always had a higher Photosynthetically Usable Radiation (PUR)/Photosynthetically Active Radiation (PAR) ratio than did the PC-rich strains. In general, the PUR/PAR ratio decreased with increasing light. We observed an increase in cell-specific pigment content during initial growth, followed by a sharp decrease as cells transitioned to pre-stationary phase. Our results show the PE-rich strains are stronger light harvesting competitors, but the PC-rich strains may have lower N-quotients for their light capture system. These differences may help explain differential seasonal </w:t>
       </w:r>
       <w:r>
-        <w:rPr>
-          <w:color w:val="FF0000"/>
-        </w:rPr>
         <w:lastRenderedPageBreak/>
         <w:t>prevalence of PE-rich and PC-rich picocyanobacteria, in terms of costs of exploitation of different photic regimes.</w:t>
       </w:r>
@@ -541,11 +520,11 @@
       <w:pPr>
         <w:pStyle w:val="Heading2"/>
       </w:pPr>
-      <w:bookmarkStart w:id="4" w:name="X20d7ef18f47f4b4c6eb6e8e5e2da1a3c5f4bf40"/>
+      <w:bookmarkStart w:id="4" w:name="X3e6d5dcf018e63900a9e0a19c30d4a75f556906"/>
       <w:bookmarkEnd w:id="3"/>
       <w:r>
         <w:lastRenderedPageBreak/>
-        <w:t>The growth curve and logistic growth rate analysis</w:t>
+        <w:t>The growth curve and chlorophyll specific exponential growth rate analysis</w:t>
       </w:r>
     </w:p>
     <w:p>
@@ -615,7 +594,7 @@
         <w:pStyle w:val="BodyText"/>
       </w:pPr>
       <w:r>
-        <w:t xml:space="preserve">Based on the obtained measurements of growth we determined exponential chlorophyll specific exponential growth rates (µ) by fitting logistic growth curves to plots of the chlorophyll </w:t>
+        <w:t xml:space="preserve">Based on the obtained measurements of growth we determined exponential chlorophyll specific exponential growth rate (µ) by fitting logistic growth curves to plots of the chlorophyll </w:t>
       </w:r>
       <w:r>
         <w:rPr>
@@ -651,14 +630,8 @@
     <w:p>
       <w:pPr>
         <w:pStyle w:val="FirstParagraph"/>
-        <w:rPr>
-          <w:color w:val="FF0000"/>
-        </w:rPr>
-      </w:pPr>
-      <w:r>
-        <w:rPr>
-          <w:color w:val="FF0000"/>
-        </w:rPr>
+      </w:pPr>
+      <w:r>
         <w:t>xxxx Add proper text here Sylwia!!!</w:t>
       </w:r>
     </w:p>
@@ -981,7 +954,7 @@
         </w:rPr>
         <w:lastRenderedPageBreak/>
         <w:drawing>
-          <wp:inline distT="0" distB="0" distL="0" distR="0" wp14:anchorId="67C93927" wp14:editId="2DA26DFB">
+          <wp:inline distT="0" distB="0" distL="0" distR="0" wp14:anchorId="5BA62865" wp14:editId="10689851">
             <wp:extent cx="5943600" cy="7429499"/>
             <wp:effectExtent l="0" t="0" r="0" b="0"/>
             <wp:docPr id="30" name="Picture" descr="Figure 1: Example of representative whole-cell absorbance spectra of PC-rich (solid green lines) or PE-rich (dashed red lines)cultures of Synechococcus sp., normalized to absorbance at 440 nm, measured from the the exponential or pre-stationary phases of growth, together with emission spectra of the white LED lamps (Photosynthetically Active Radiation (PAR), normalized to emission at 440 nm (light gray area), of 300 µmol photons m−2s−1) used for culture growth. Estimated Photosynthetically Usable Radiation (PUR) is shown as a green area for the PC-rich strain and a red area for the PE-rich strain. Peaks characteristic of known pigments are labelled; Chl a, chlorophyll a; PC, phycocyanin; PEB-rich PE, phycoerythin-rich phycoerythrin; PUB-rich PE, phycourobilin-rich phycoerythrin, Car, carotenoids."/>
@@ -1130,7 +1103,7 @@
         <w:t>Synechococcus</w:t>
       </w:r>
       <w:r>
-        <w:t xml:space="preserve"> sp. cultures over time was estimated with previously determined linear correlations between pigment content obtained by extraction technique and absorbance values of individual pigment peaks (nm) obtained from the whole-cell absorbance spectra (Tab. S2 in the Supplementary materials). Total amount of phycobilin pigments (Phyco) for individual strains was obtained by adding the content of PE, PC, and APC.</w:t>
+        <w:t xml:space="preserve"> sp. cultures over time was estimated with previously determined linear correlations between pigment content obtained by extraction technique and absorbance values of individual pigment peaks (nm) obtained from the whole-cell absorbance spectra (Tab. S2 in the Supplementary materials). Total amount of phycobilin pigments (Total Phyco) for individual strains was obtained by adding the content of PE, PC, and APC.</w:t>
       </w:r>
     </w:p>
     <w:p>
@@ -1186,7 +1159,7 @@
         <w:pStyle w:val="FirstParagraph"/>
       </w:pPr>
       <w:r>
-        <w:t>Based on the length and shape of the photoperiod (sine wave for photoperiod of 8-16 h; square for photoperiod of 24 h) and the given light level, we estimated the value of the cumulative diel photon dose. For a photoperiod arranged in the shape of a sine wave we used Eq. (2). For a continuous 24 h photoperiod we used Eq. (3).</w:t>
+        <w:t>Based on the length and shape of the photoperiod (sine wave for photoperiod of 8-16 h; square for photoperiod of 24 h) and the given light level, we estimated the value of the cumulative diel PAR. For a photoperiod arranged in the shape of a sine wave we used Eq. (2). For a continuous 24 h photoperiod we used Eq. (3).</w:t>
       </w:r>
     </w:p>
     <w:p>
@@ -1221,7 +1194,7 @@
                   <w:rPr>
                     <w:rFonts w:ascii="Cambria Math" w:hAnsi="Cambria Math"/>
                   </w:rPr>
-                  <m:t>Photon dose </m:t>
+                  <m:t>Cumulative diel PAR </m:t>
                 </m:r>
                 <m:d>
                   <m:dPr>
@@ -1340,7 +1313,7 @@
                       <w:rPr>
                         <w:rFonts w:ascii="Cambria Math" w:hAnsi="Cambria Math"/>
                       </w:rPr>
-                      <m:t>light level </m:t>
+                      <m:t>PAR </m:t>
                     </m:r>
                     <m:d>
                       <m:dPr>
@@ -1702,7 +1675,7 @@
                   <w:rPr>
                     <w:rFonts w:ascii="Cambria Math" w:hAnsi="Cambria Math"/>
                   </w:rPr>
-                  <m:t>Photon dose </m:t>
+                  <m:t>Cumulative diel PAR </m:t>
                 </m:r>
                 <m:d>
                   <m:dPr>
@@ -1812,7 +1785,7 @@
                   <w:rPr>
                     <w:rFonts w:ascii="Cambria Math" w:hAnsi="Cambria Math"/>
                   </w:rPr>
-                  <m:t>light level </m:t>
+                  <m:t>PAR </m:t>
                 </m:r>
                 <m:d>
                   <m:dPr>
@@ -2145,56 +2118,32 @@
     <w:p>
       <w:pPr>
         <w:pStyle w:val="FirstParagraph"/>
-        <w:rPr>
-          <w:color w:val="FF0000"/>
-        </w:rPr>
-      </w:pPr>
-      <w:r>
-        <w:rPr>
-          <w:color w:val="FF0000"/>
-        </w:rPr>
+      </w:pPr>
+      <w:r>
         <w:t>xxx I really need Doug help here!</w:t>
       </w:r>
     </w:p>
     <w:p>
       <w:pPr>
         <w:pStyle w:val="BodyText"/>
-        <w:rPr>
-          <w:color w:val="FF0000"/>
-        </w:rPr>
-      </w:pPr>
-      <w:r>
-        <w:rPr>
-          <w:color w:val="FF0000"/>
-        </w:rPr>
+      </w:pPr>
+      <w:r>
         <w:t>Kolber, Z., Klimov, D., Ananyev, G., Rascher, U., Berry, J., &amp; Osmond, B. (2005). Measuring photosynthetic parameters at a distance: laser induced fluorescence transient (LIFT) method for remote measurements of photosynthesis in terrestrial vegetation. Photosynthesis research, 84, 121-129.</w:t>
       </w:r>
     </w:p>
     <w:p>
       <w:pPr>
         <w:pStyle w:val="BodyText"/>
-        <w:rPr>
-          <w:color w:val="FF0000"/>
-        </w:rPr>
-      </w:pPr>
-      <w:r>
-        <w:rPr>
-          <w:color w:val="FF0000"/>
-        </w:rPr>
+      </w:pPr>
+      <w:r>
         <w:t>Oxborough, K., Moore, C. M., Suggett, D. J., Lawson, T., Chan, H. G., &amp; Geider, R. J. (2012). Direct estimation of functional PSII reaction center concentration and PSII electron flux on a volume basis: a new approach to the analysis of Fast Repetition Rate fluorometry (FRRf) data. Limnology and Oceanography: Methods, 10(3), 142-154.</w:t>
       </w:r>
     </w:p>
     <w:p>
       <w:pPr>
         <w:pStyle w:val="BodyText"/>
-        <w:rPr>
-          <w:color w:val="FF0000"/>
-        </w:rPr>
-      </w:pPr>
-      <w:r>
-        <w:rPr>
-          <w:color w:val="FF0000"/>
-        </w:rPr>
+      </w:pPr>
+      <w:r>
         <w:t>Keller, B., Vass, I., Matsubara, S., Paul, K., Jedmowski, C., Pieruschka, R., … &amp; Muller, O. (2019). Maximum fluorescence and electron transport kinetics determined by light-induced fluorescence transients (LIFT) for photosynthesis phenotyping. Photosynthesis Research, 140, 221-233.</w:t>
       </w:r>
     </w:p>
@@ -2239,21 +2188,12 @@
         <w:t>PSII</w:t>
       </w:r>
       <w:r>
-        <w:t xml:space="preserve">; xxxx add proper unit) was calculated according to the method proposed by </w:t>
-      </w:r>
-      <w:r>
-        <w:rPr>
-          <w:color w:val="FF0000"/>
-        </w:rPr>
-        <w:t>[Campbell?; Oxborough et al., 2012].</w:t>
+        <w:t>; xxxx add proper unit) was calculated according to the method proposed by [Campbell?; Oxborough et al., 2012].</w:t>
       </w:r>
     </w:p>
     <w:p>
       <w:pPr>
         <w:pStyle w:val="BodyText"/>
-        <w:rPr>
-          <w:color w:val="FF0000"/>
-        </w:rPr>
       </w:pPr>
       <w:r>
         <w:t>PC-rich and PE-rich picocyanobacteria were measured under diel peak PAR growth light under a blue LED (Ex 445 nm) and orange (Ex 590 nm) excitation. Excitation protocols were used to manipulate the level of photosynthetic activity and chlorophyll fluorescence (ChlF). Flash Power for blue excitation was 60000 and for orange excitation was 14000 µmol photons m</w:t>
@@ -2314,13 +2254,7 @@
         <w:t>−1</w:t>
       </w:r>
       <w:r>
-        <w:t xml:space="preserve"> with a 1-s pause in darkness between measurements. Acquisitions were made at 10-s intervals. </w:t>
-      </w:r>
-      <w:r>
-        <w:rPr>
-          <w:color w:val="FF0000"/>
-        </w:rPr>
-        <w:t>[Campbell and Kolber?; Kolber et al., 2005; Oxborough et al., 2012].</w:t>
+        <w:t xml:space="preserve"> with a 1-s pause in darkness between measurements. Acquisitions were made at 10-s intervals. [Campbell and Kolber?; Kolber et al., 2005; Oxborough et al., 2012].</w:t>
       </w:r>
     </w:p>
     <w:p>
@@ -2336,83 +2270,55 @@
     <w:p>
       <w:pPr>
         <w:pStyle w:val="FirstParagraph"/>
-        <w:rPr>
-          <w:color w:val="FF0000"/>
-        </w:rPr>
-      </w:pPr>
-      <w:r>
-        <w:rPr>
-          <w:color w:val="FF0000"/>
-        </w:rPr>
+      </w:pPr>
+      <w:r>
         <w:t xml:space="preserve">The statistical differences for the growth rate, pigments content, pigments ratio or PUR/PAR ratio obtained at different light levels and photoperiods were tested using the two-way ANOVA without replication [26,27]. In the technique of ANOVA without replication, the sample observation size is one, meaning that there was only a single observation for each combination of nominal variables. In this case, the analysis was performed using the means of both the variables as well as the total mean of considering every observation as a single cluster. If the ANOVA revealed significant differences among groups, the post-hoc Tukey HDS test was used for pairwise analysis. Levels of significant difference were: * </w:t>
       </w:r>
       <w:r>
         <w:rPr>
           <w:i/>
           <w:iCs/>
-          <w:color w:val="FF0000"/>
         </w:rPr>
         <w:t>p</w:t>
       </w:r>
       <w:r>
-        <w:rPr>
-          <w:color w:val="FF0000"/>
-        </w:rPr>
         <w:t xml:space="preserve"> &lt; 0.05; ** </w:t>
       </w:r>
       <w:r>
         <w:rPr>
           <w:i/>
           <w:iCs/>
-          <w:color w:val="FF0000"/>
         </w:rPr>
         <w:t>p</w:t>
       </w:r>
       <w:r>
-        <w:rPr>
-          <w:color w:val="FF0000"/>
-        </w:rPr>
         <w:t xml:space="preserve"> &lt; 0.01; *** </w:t>
       </w:r>
       <w:r>
         <w:rPr>
           <w:i/>
           <w:iCs/>
-          <w:color w:val="FF0000"/>
         </w:rPr>
         <w:t>p</w:t>
       </w:r>
       <w:r>
-        <w:rPr>
-          <w:color w:val="FF0000"/>
-        </w:rPr>
         <w:t xml:space="preserve"> &lt; 0.001.</w:t>
       </w:r>
     </w:p>
     <w:p>
       <w:pPr>
         <w:pStyle w:val="BodyText"/>
-        <w:rPr>
-          <w:color w:val="FF0000"/>
-        </w:rPr>
-      </w:pPr>
-      <w:r>
-        <w:rPr>
-          <w:color w:val="FF0000"/>
-        </w:rPr>
+      </w:pPr>
+      <w:r>
         <w:t>The absolute growth rate (AGR), the total daily growth (TDG), and related metrics were computed after applying a spline smoothing filter to the initial OD</w:t>
       </w:r>
       <w:r>
         <w:rPr>
-          <w:color w:val="FF0000"/>
           <w:vertAlign w:val="subscript"/>
         </w:rPr>
         <w:t>680</w:t>
       </w:r>
       <w:r>
-        <w:rPr>
-          <w:color w:val="FF0000"/>
-        </w:rPr>
         <w:t xml:space="preserve"> curve. The trends of change in the growth symmetry (GS) were tested using the Mann-Kendall test [28] on the ±5 photoperiods to avoid noise during the first few days of the experiment. The sigmoid curve was also fitted to compare with the maximum absolute growth increment (maxAGI) position, and define the transition point between exponential growth and pre-stationary phase.</w:t>
       </w:r>
     </w:p>
@@ -2470,9 +2376,9 @@
       <w:pPr>
         <w:pStyle w:val="Heading2"/>
       </w:pPr>
-      <w:bookmarkStart w:id="15" w:name="changes-in-logistic-growth-rates"/>
-      <w:r>
-        <w:t>Changes in logistic growth rates</w:t>
+      <w:bookmarkStart w:id="15" w:name="X3c4de26526443418ca9ef70653fbb6a4bace88d"/>
+      <w:r>
+        <w:t>Changes in chlorophyll specific exponential growth rate</w:t>
       </w:r>
     </w:p>
     <w:p>
@@ -2485,10 +2391,10 @@
         </w:rPr>
         <w:lastRenderedPageBreak/>
         <w:drawing>
-          <wp:inline distT="0" distB="0" distL="0" distR="0" wp14:anchorId="4B61F460" wp14:editId="07E8D794">
+          <wp:inline distT="0" distB="0" distL="0" distR="0" wp14:anchorId="17A804F0" wp14:editId="23D236CB">
             <wp:extent cx="5943600" cy="7429499"/>
             <wp:effectExtent l="0" t="0" r="0" b="0"/>
-            <wp:docPr id="40" name="Picture" descr="Figure 2: Chlorophyll specific exponential growth rates, estimated from logistic fits of chlorophyll proxy OD680-OD720 vs. elapsed time, for two PhycoCyanin(PC)-rich cultures (056, 077) and two PhycoErythrin(PE)-rich cultures (048, 127) (Culture Collection of Baltic Algae) of Synechococcus sp. grown at 30, 90, 180, 300, 600, or 900 peak PAR µmol photons m−2s−1; and photoperiods of 8, 12, 16, or 24 h. Growth rates (+/- SE from logistic model; SE falls within symbol sizes) are plotted vs. cumulative diel µmol photons m−2d−1. Solid blue line shows fit of the pooled data with a three parameter model (Harrison and Platt, 1986). We also fit separate lines for growth under 8 (dotted line), 12 (longdash line), 16 (dashed line), or 24 (twodash line) h photoperiod, since they were significantly different (ANOVA, p &lt; 0.05) from the pooled fit."/>
+            <wp:docPr id="40" name="Picture" descr="Figure 2: Chlorophyll specific exponential growth rate, estimated from logistic fits of chlorophyll proxy OD680-OD720 vs. elapsed time, for two PhycoCyanin(PC)-rich cultures (056, 077) and two PhycoErythrin(PE)-rich cultures (048, 127) (Culture Collection of Baltic Algae) of Synechococcus sp. grown at 30, 90, 180, 300, 600, or 900 peak PAR µmol photons m−2s−1; and photoperiods of 8, 12, 16, or 24 h. Growth rates (+/- SE from logistic model; SE falls within symbol sizes) are plotted vs. cumulative diel µmol photons m−2d−1. Solid blue line shows fit of the pooled data with a three parameter model (Harrison and Platt, 1986). We also fit separate lines for growth under 8 (dotted line), 12 (longdash line), 16 (dashed line), or 24 (twodash line) h photoperiod, since they were significantly different (ANOVA, p &lt; 0.05) from the pooled fit."/>
             <wp:cNvGraphicFramePr/>
             <a:graphic xmlns:a="http://schemas.openxmlformats.org/drawingml/2006/main">
               <a:graphicData uri="http://schemas.openxmlformats.org/drawingml/2006/picture">
@@ -2534,7 +2440,7 @@
       <w:bookmarkStart w:id="16" w:name="fig:GrowthRate"/>
       <w:bookmarkEnd w:id="16"/>
       <w:r>
-        <w:t>Figure 2: Chlorophyll specific exponential growth rates, estimated from logistic fits of chlorophyll proxy OD</w:t>
+        <w:t>Figure 2: Chlorophyll specific exponential growth rate, estimated from logistic fits of chlorophyll proxy OD</w:t>
       </w:r>
       <w:r>
         <w:rPr>
@@ -2635,7 +2541,7 @@
           <w:noProof/>
         </w:rPr>
         <w:drawing>
-          <wp:inline distT="0" distB="0" distL="0" distR="0" wp14:anchorId="0AA2EDEF" wp14:editId="278EA0E6">
+          <wp:inline distT="0" distB="0" distL="0" distR="0" wp14:anchorId="528CC7C9" wp14:editId="7DD95324">
             <wp:extent cx="5943600" cy="7429499"/>
             <wp:effectExtent l="0" t="0" r="0" b="0"/>
             <wp:docPr id="45" name="Picture" descr="Figure 3: Hours of photoperiod to reach maximum hourly growth increment (AccLen), for two PhycoCyanin(PC)-rich cultures (056, 077) and two PhycoErythrin(PE)-rich cultures (048, 127) (Culture Collection of Baltic Algae) of Synechococcus sp. grown at 30, 90, 180, 300, or 900 peak PAR µmol photons m−2s−1; and photoperiods of 8, 12, or 16 h. The horizontal lines indicate the time (h) to reach the maximum light for a given photoperiod; 4 h for the 8 h photoperiod; 6 h for the 12 h photoperiod; or 8 h for the 16 h photoperiod. Figure represents all data (small symbols) and means (big symbols) for n = 0-5 days from exponential phase, or from pre-stationary growth phase."/>
@@ -2726,7 +2632,7 @@
         </w:rPr>
         <w:lastRenderedPageBreak/>
         <w:drawing>
-          <wp:inline distT="0" distB="0" distL="0" distR="0" wp14:anchorId="25BF5E70" wp14:editId="3996C215">
+          <wp:inline distT="0" distB="0" distL="0" distR="0" wp14:anchorId="15578637" wp14:editId="59C4A274">
             <wp:extent cx="5943600" cy="7429499"/>
             <wp:effectExtent l="0" t="0" r="0" b="0"/>
             <wp:docPr id="49" name="Picture" descr="Figure 4: Index of diel growth symmetry (AccLen/DecLen), for two PhycoCyanin(PC)-rich cultures (056, 077) and two PhycoErythrin(PE)-rich cultures (048, 127) (Culture Collection of Baltic Algae) of Synechococcus sp. grown at 30, 90, 180, 300, or 900 peak PAR µmol photons m−2s−1; and photoperiods of 8, 12, or 16 h. Figure represents all data (small symbols) and means (big symbols) for n = 0-5 days from exponential phase, or from pre-stationary growth phase. Blue solid line shows single phase exponential decay fit of pooled data; fit parameters are presented. Different lowercase letters indicate significant differences between the fit models for strains for a given phase of growth (ANOVA; p &lt; 0.05)."/>
@@ -2824,11 +2730,11 @@
       <w:pPr>
         <w:pStyle w:val="Heading2"/>
       </w:pPr>
-      <w:bookmarkStart w:id="20" w:name="X07be7ca315362af814ea6c377136ba89340184d"/>
+      <w:bookmarkStart w:id="20" w:name="changes-of-purpar-ratio"/>
       <w:bookmarkEnd w:id="17"/>
       <w:r>
         <w:lastRenderedPageBreak/>
-        <w:t>Changes effective absorption cross section of PSII</w:t>
+        <w:t>Changes of PUR/PAR ratio</w:t>
       </w:r>
     </w:p>
     <w:p>
@@ -2840,16 +2746,16 @@
           <w:noProof/>
         </w:rPr>
         <w:drawing>
-          <wp:inline distT="0" distB="0" distL="0" distR="0" wp14:anchorId="67A07FD6" wp14:editId="13551747">
+          <wp:inline distT="0" distB="0" distL="0" distR="0" wp14:anchorId="67991800" wp14:editId="773AAC5C">
             <wp:extent cx="5943600" cy="7429499"/>
             <wp:effectExtent l="0" t="0" r="0" b="0"/>
-            <wp:docPr id="54" name="Picture" descr="Figure 5: Effective absorption cross section of PSII (σPSII’; nm2 quanta-1) measured under diel peak PAR growth light under Ex590 nm (orange) excitation in two PhycoCyanin(PC)-rich cultures (056, 077) and two PhycoErythrin(PE)-rich cultures (048, 127) (Culture Collection of Baltic Algae) of Synechococcus sp. grown at 30, 90, 180, 300, 600, or 900 peak PAR µmol photons m−2s−1; and photoperiods of 8, 12, 16, or 24 h. Figure represents all data (small symbols) and means (big symbols) from exponential phase, or from pre-stationary growth phase. Blue solid line shows single phase exponential decay fit of pooled data; fit parameters are presented. Different lowercase letters indicate significant differences between the fit models for strains for a given phase of growth (ANOVA; p &lt; 0.05)."/>
+            <wp:docPr id="54" name="Picture" descr="Figure 5: Changes of PUR/PAR ratio of two PhycoCyanin(PC)-rich cultures (056, 077) and two PhycoErythrin(PE)-rich cultures (048, 127) (Culture Collection of Baltic Algae) of Synechococcus sp. grown at 30, 90, 180, 300, 600, or 900 peak PAR µmol photons m−2s−1; and photoperiods of 8, 12, 16, or 24 h. Figure represents all data (small symbols) and means (big symbols) from exponential phase, or from pre-stationary growth phase. Blue solid line shows single phase exponential decay fit of pooled data; fit parameters are presented. Different lowercase letters indicate significant differences between the fit models for strains for a given phase of growth (ANOVA; p &lt; 0.05)."/>
             <wp:cNvGraphicFramePr/>
             <a:graphic xmlns:a="http://schemas.openxmlformats.org/drawingml/2006/main">
               <a:graphicData uri="http://schemas.openxmlformats.org/drawingml/2006/picture">
                 <pic:pic xmlns:pic="http://schemas.openxmlformats.org/drawingml/2006/picture">
                   <pic:nvPicPr>
-                    <pic:cNvPr id="55" name="Picture" descr="../Output/Figures/Fig_Sigma590.png"/>
+                    <pic:cNvPr id="55" name="Picture" descr="../Output/Figures/Fig_PURPARRatio.png"/>
                     <pic:cNvPicPr>
                       <a:picLocks noChangeAspect="1" noChangeArrowheads="1"/>
                     </pic:cNvPicPr>
@@ -2886,62 +2792,35 @@
       <w:pPr>
         <w:pStyle w:val="ImageCaption"/>
       </w:pPr>
-      <w:bookmarkStart w:id="21" w:name="fig:Sigma590"/>
+      <w:bookmarkStart w:id="21" w:name="fig:PURPARRatio"/>
       <w:bookmarkEnd w:id="21"/>
       <w:r>
         <w:lastRenderedPageBreak/>
-        <w:t>Figure 5: Effective absorption cross section of PSII (σ</w:t>
-      </w:r>
-      <w:r>
-        <w:rPr>
-          <w:vertAlign w:val="subscript"/>
-        </w:rPr>
-        <w:t>PSII</w:t>
-      </w:r>
-      <w:r>
-        <w:t>’; nm</w:t>
+        <w:t xml:space="preserve">Figure 5: Changes of PUR/PAR ratio of two PhycoCyanin(PC)-rich cultures (056, 077) and two PhycoErythrin(PE)-rich cultures (048, 127) (Culture Collection of Baltic Algae) of </w:t>
+      </w:r>
+      <w:r>
+        <w:rPr>
+          <w:i/>
+          <w:iCs/>
+        </w:rPr>
+        <w:t>Synechococcus</w:t>
+      </w:r>
+      <w:r>
+        <w:t xml:space="preserve"> sp. grown at 30, 90, 180, 300, 600, or 900 peak PAR µmol photons m</w:t>
       </w:r>
       <w:r>
         <w:rPr>
           <w:vertAlign w:val="superscript"/>
         </w:rPr>
-        <w:t>2</w:t>
-      </w:r>
-      <w:r>
-        <w:t xml:space="preserve"> quanta</w:t>
+        <w:t>−2</w:t>
+      </w:r>
+      <w:r>
+        <w:t>s</w:t>
       </w:r>
       <w:r>
         <w:rPr>
           <w:vertAlign w:val="superscript"/>
         </w:rPr>
-        <w:t>-1</w:t>
-      </w:r>
-      <w:r>
-        <w:t xml:space="preserve">) measured under diel peak PAR growth light under Ex590 nm (orange) excitation in two PhycoCyanin(PC)-rich cultures (056, 077) and two PhycoErythrin(PE)-rich cultures (048, 127) (Culture Collection of Baltic Algae) of </w:t>
-      </w:r>
-      <w:r>
-        <w:rPr>
-          <w:i/>
-          <w:iCs/>
-        </w:rPr>
-        <w:t>Synechococcus</w:t>
-      </w:r>
-      <w:r>
-        <w:t xml:space="preserve"> sp. grown at 30, 90, 180, 300, 600, or 900 peak PAR µmol photons m</w:t>
-      </w:r>
-      <w:r>
-        <w:rPr>
-          <w:vertAlign w:val="superscript"/>
-        </w:rPr>
-        <w:t>−2</w:t>
-      </w:r>
-      <w:r>
-        <w:t>s</w:t>
-      </w:r>
-      <w:r>
-        <w:rPr>
-          <w:vertAlign w:val="superscript"/>
-        </w:rPr>
         <w:t>−1</w:t>
       </w:r>
       <w:r>
@@ -2960,24 +2839,34 @@
     </w:p>
     <w:p>
       <w:pPr>
+        <w:pStyle w:val="Heading2"/>
+      </w:pPr>
+      <w:bookmarkStart w:id="22" w:name="X07be7ca315362af814ea6c377136ba89340184d"/>
+      <w:bookmarkEnd w:id="20"/>
+      <w:r>
+        <w:lastRenderedPageBreak/>
+        <w:t>Changes effective absorption cross section of PSII</w:t>
+      </w:r>
+    </w:p>
+    <w:p>
+      <w:pPr>
         <w:pStyle w:val="CaptionedFigure"/>
       </w:pPr>
       <w:r>
         <w:rPr>
           <w:noProof/>
         </w:rPr>
-        <w:lastRenderedPageBreak/>
         <w:drawing>
-          <wp:inline distT="0" distB="0" distL="0" distR="0" wp14:anchorId="426AACCD" wp14:editId="1173FC2F">
+          <wp:inline distT="0" distB="0" distL="0" distR="0" wp14:anchorId="20F34900" wp14:editId="304436FA">
             <wp:extent cx="5943600" cy="7429499"/>
             <wp:effectExtent l="0" t="0" r="0" b="0"/>
-            <wp:docPr id="58" name="Picture" descr="Figure 6: Changes of effective absorption cross section of PSII (σPSII’; nm2 quanta-1) measured under diel peak PAR growth light under Ex590 nm (orange) excitation in relation to the total Phyco/Chl a ratio of two PhycoCyanin(PC)-rich cultures (Culture Collection of Baltic Algae; 056, 077) and two PhycoErythrin(PE)-rich cultures (Culture Collection of Baltic Algae; 048, 127) of Synechococcus sp. grown at 30, 90, 180, 300, 600, or 900 peak PAR µmol photons m−2s−1; and photoperiods of 8, 12, 16, or 24 h. Figure represents all data (small symbols) and means (big symbols) from exponential phase, or from pre-stationary growth phase. Blue solid line shows linear model fit."/>
+            <wp:docPr id="59" name="Picture" descr="Figure 6: Effective absorption cross section of PSII (σPSII’; nm2 quanta-1) measured under diel peak PAR growth light under Ex590 nm (orange) excitation in two PhycoCyanin(PC)-rich cultures (056, 077) and two PhycoErythrin(PE)-rich cultures (048, 127) (Culture Collection of Baltic Algae) of Synechococcus sp. grown at 30, 90, 180, 300, 600, or 900 peak PAR µmol photons m−2s−1; and photoperiods of 8, 12, 16, or 24 h. Figure represents all data (small symbols) and means (big symbols) from exponential phase, or from pre-stationary growth phase. Blue solid line shows single phase exponential decay fit of pooled data; fit parameters are presented. Different lowercase letters indicate significant differences between the fit models for strains for a given phase of growth (ANOVA; p &lt; 0.05)."/>
             <wp:cNvGraphicFramePr/>
             <a:graphic xmlns:a="http://schemas.openxmlformats.org/drawingml/2006/main">
               <a:graphicData uri="http://schemas.openxmlformats.org/drawingml/2006/picture">
                 <pic:pic xmlns:pic="http://schemas.openxmlformats.org/drawingml/2006/picture">
                   <pic:nvPicPr>
-                    <pic:cNvPr id="59" name="Picture" descr="../Output/Figures/Fig_SigmaPig590.png"/>
+                    <pic:cNvPr id="60" name="Picture" descr="../Output/Figures/Fig_Sigma590.png"/>
                     <pic:cNvPicPr>
                       <a:picLocks noChangeAspect="1" noChangeArrowheads="1"/>
                     </pic:cNvPicPr>
@@ -3014,10 +2903,138 @@
       <w:pPr>
         <w:pStyle w:val="ImageCaption"/>
       </w:pPr>
-      <w:bookmarkStart w:id="22" w:name="fig:SigmaPig590"/>
-      <w:bookmarkEnd w:id="22"/>
-      <w:r>
-        <w:t>Figure 6: Changes of effective absorption cross section of PSII (σ</w:t>
+      <w:bookmarkStart w:id="23" w:name="fig:Sigma590"/>
+      <w:bookmarkEnd w:id="23"/>
+      <w:r>
+        <w:lastRenderedPageBreak/>
+        <w:t>Figure 6: Effective absorption cross section of PSII (σ</w:t>
+      </w:r>
+      <w:r>
+        <w:rPr>
+          <w:vertAlign w:val="subscript"/>
+        </w:rPr>
+        <w:t>PSII</w:t>
+      </w:r>
+      <w:r>
+        <w:t>’; nm</w:t>
+      </w:r>
+      <w:r>
+        <w:rPr>
+          <w:vertAlign w:val="superscript"/>
+        </w:rPr>
+        <w:t>2</w:t>
+      </w:r>
+      <w:r>
+        <w:t xml:space="preserve"> quanta</w:t>
+      </w:r>
+      <w:r>
+        <w:rPr>
+          <w:vertAlign w:val="superscript"/>
+        </w:rPr>
+        <w:t>-1</w:t>
+      </w:r>
+      <w:r>
+        <w:t xml:space="preserve">) measured under diel peak PAR growth light under Ex590 nm (orange) excitation in two PhycoCyanin(PC)-rich cultures (056, 077) and two PhycoErythrin(PE)-rich cultures (048, 127) (Culture Collection of Baltic Algae) of </w:t>
+      </w:r>
+      <w:r>
+        <w:rPr>
+          <w:i/>
+          <w:iCs/>
+        </w:rPr>
+        <w:t>Synechococcus</w:t>
+      </w:r>
+      <w:r>
+        <w:t xml:space="preserve"> sp. grown at 30, 90, 180, 300, 600, or 900 peak PAR µmol photons m</w:t>
+      </w:r>
+      <w:r>
+        <w:rPr>
+          <w:vertAlign w:val="superscript"/>
+        </w:rPr>
+        <w:t>−2</w:t>
+      </w:r>
+      <w:r>
+        <w:t>s</w:t>
+      </w:r>
+      <w:r>
+        <w:rPr>
+          <w:vertAlign w:val="superscript"/>
+        </w:rPr>
+        <w:t>−1</w:t>
+      </w:r>
+      <w:r>
+        <w:t xml:space="preserve">; and photoperiods of 8, 12, 16, or 24 h. Figure represents all data (small symbols) and means (big symbols) from exponential phase, or from pre-stationary growth phase. Blue solid line shows single phase exponential decay fit of pooled data; fit parameters are presented. Different lowercase letters indicate significant differences between the fit models for strains for a given phase of growth (ANOVA; </w:t>
+      </w:r>
+      <w:r>
+        <w:rPr>
+          <w:i/>
+          <w:iCs/>
+        </w:rPr>
+        <w:t>p</w:t>
+      </w:r>
+      <w:r>
+        <w:t xml:space="preserve"> &lt; 0.05).</w:t>
+      </w:r>
+    </w:p>
+    <w:p>
+      <w:pPr>
+        <w:pStyle w:val="CaptionedFigure"/>
+      </w:pPr>
+      <w:r>
+        <w:rPr>
+          <w:noProof/>
+        </w:rPr>
+        <w:lastRenderedPageBreak/>
+        <w:drawing>
+          <wp:inline distT="0" distB="0" distL="0" distR="0" wp14:anchorId="43FDF494" wp14:editId="009CB0DB">
+            <wp:extent cx="5943600" cy="7429499"/>
+            <wp:effectExtent l="0" t="0" r="0" b="0"/>
+            <wp:docPr id="63" name="Picture" descr="Figure 7: Changes of effective absorption cross section of PSII (σPSII’; nm2 quanta-1) measured under diel peak PAR growth light under Ex590 nm (orange) excitation in relation to the total Phyco/Chl a ratio of two PhycoCyanin(PC)-rich cultures (Culture Collection of Baltic Algae; 056, 077) and two PhycoErythrin(PE)-rich cultures (Culture Collection of Baltic Algae; 048, 127) of Synechococcus sp. grown at 30, 90, 180, 300, 600, or 900 peak PAR µmol photons m−2s−1; and photoperiods of 8, 12, 16, or 24 h. Figure represents all data (small symbols) and means (big symbols) from exponential phase, or from pre-stationary growth phase. Blue solid line shows linear model fit."/>
+            <wp:cNvGraphicFramePr/>
+            <a:graphic xmlns:a="http://schemas.openxmlformats.org/drawingml/2006/main">
+              <a:graphicData uri="http://schemas.openxmlformats.org/drawingml/2006/picture">
+                <pic:pic xmlns:pic="http://schemas.openxmlformats.org/drawingml/2006/picture">
+                  <pic:nvPicPr>
+                    <pic:cNvPr id="64" name="Picture" descr="../Output/Figures/Fig_SigmaPig590.png"/>
+                    <pic:cNvPicPr>
+                      <a:picLocks noChangeAspect="1" noChangeArrowheads="1"/>
+                    </pic:cNvPicPr>
+                  </pic:nvPicPr>
+                  <pic:blipFill>
+                    <a:blip r:embed="rId16"/>
+                    <a:stretch>
+                      <a:fillRect/>
+                    </a:stretch>
+                  </pic:blipFill>
+                  <pic:spPr bwMode="auto">
+                    <a:xfrm>
+                      <a:off x="0" y="0"/>
+                      <a:ext cx="5943600" cy="7429499"/>
+                    </a:xfrm>
+                    <a:prstGeom prst="rect">
+                      <a:avLst/>
+                    </a:prstGeom>
+                    <a:noFill/>
+                    <a:ln w="9525">
+                      <a:noFill/>
+                      <a:headEnd/>
+                      <a:tailEnd/>
+                    </a:ln>
+                  </pic:spPr>
+                </pic:pic>
+              </a:graphicData>
+            </a:graphic>
+          </wp:inline>
+        </w:drawing>
+      </w:r>
+    </w:p>
+    <w:p>
+      <w:pPr>
+        <w:pStyle w:val="ImageCaption"/>
+      </w:pPr>
+      <w:bookmarkStart w:id="24" w:name="fig:SigmaPig590"/>
+      <w:bookmarkEnd w:id="24"/>
+      <w:r>
+        <w:t>Figure 7: Changes of effective absorption cross section of PSII (σ</w:t>
       </w:r>
       <w:r>
         <w:rPr>
@@ -3093,9 +3110,9 @@
       <w:pPr>
         <w:pStyle w:val="Heading1"/>
       </w:pPr>
-      <w:bookmarkStart w:id="23" w:name="discussion"/>
+      <w:bookmarkStart w:id="25" w:name="discussion"/>
       <w:bookmarkEnd w:id="14"/>
-      <w:bookmarkEnd w:id="20"/>
+      <w:bookmarkEnd w:id="22"/>
       <w:r>
         <w:t>Discussion</w:t>
       </w:r>
@@ -3104,7 +3121,7 @@
       <w:pPr>
         <w:pStyle w:val="Heading2"/>
       </w:pPr>
-      <w:bookmarkStart w:id="24" w:name="X673143c9109b694539926f22844922f76c03b60"/>
+      <w:bookmarkStart w:id="26" w:name="X673143c9109b694539926f22844922f76c03b60"/>
       <w:r>
         <w:t>The role of photoperiod for picocyanobacteria growth in aquatic ecosystems</w:t>
       </w:r>
@@ -3200,8 +3217,8 @@
       <w:pPr>
         <w:pStyle w:val="Heading2"/>
       </w:pPr>
-      <w:bookmarkStart w:id="25" w:name="Xc80425f6d252a1924977f7ae855d014f1d72d0c"/>
-      <w:bookmarkEnd w:id="24"/>
+      <w:bookmarkStart w:id="27" w:name="Xc80425f6d252a1924977f7ae855d014f1d72d0c"/>
+      <w:bookmarkEnd w:id="26"/>
       <w:r>
         <w:t>The importance of Photosynthetically Active Radiation (PAR) for picocyanobacteria growth</w:t>
       </w:r>
@@ -3341,8 +3358,8 @@
       <w:pPr>
         <w:pStyle w:val="Heading2"/>
       </w:pPr>
-      <w:bookmarkStart w:id="26" w:name="X9f020077c96bc57e709361d6d53b1c0c35d1220"/>
-      <w:bookmarkEnd w:id="25"/>
+      <w:bookmarkStart w:id="28" w:name="X9f020077c96bc57e709361d6d53b1c0c35d1220"/>
+      <w:bookmarkEnd w:id="27"/>
       <w:r>
         <w:t>The importance of Photosynthetically Usable Radiation (PUR) for picocyanobacteria growth</w:t>
       </w:r>
@@ -3381,8 +3398,8 @@
       <w:pPr>
         <w:pStyle w:val="Heading2"/>
       </w:pPr>
-      <w:bookmarkStart w:id="27" w:name="X8487362cfe848547bf38673cf38c8515799ed85"/>
-      <w:bookmarkEnd w:id="26"/>
+      <w:bookmarkStart w:id="29" w:name="X8487362cfe848547bf38673cf38c8515799ed85"/>
+      <w:bookmarkEnd w:id="28"/>
       <w:r>
         <w:t>The changes in pigment content of picocyanobacteria</w:t>
       </w:r>
@@ -3477,9 +3494,9 @@
       <w:pPr>
         <w:pStyle w:val="Heading1"/>
       </w:pPr>
-      <w:bookmarkStart w:id="28" w:name="conclusion"/>
-      <w:bookmarkEnd w:id="23"/>
-      <w:bookmarkEnd w:id="27"/>
+      <w:bookmarkStart w:id="30" w:name="conclusion"/>
+      <w:bookmarkEnd w:id="25"/>
+      <w:bookmarkEnd w:id="29"/>
       <w:r>
         <w:lastRenderedPageBreak/>
         <w:t>Conclusion</w:t>
@@ -3547,8 +3564,8 @@
       <w:pPr>
         <w:pStyle w:val="Heading1"/>
       </w:pPr>
-      <w:bookmarkStart w:id="29" w:name="references"/>
-      <w:bookmarkEnd w:id="28"/>
+      <w:bookmarkStart w:id="31" w:name="references"/>
+      <w:bookmarkEnd w:id="30"/>
       <w:r>
         <w:t>References</w:t>
       </w:r>
@@ -3557,8 +3574,8 @@
       <w:pPr>
         <w:pStyle w:val="Bibliography"/>
       </w:pPr>
-      <w:bookmarkStart w:id="30" w:name="ref-arrigoSeaIceEcosystems2014"/>
-      <w:bookmarkStart w:id="31" w:name="refs"/>
+      <w:bookmarkStart w:id="32" w:name="ref-arrigoSeaIceEcosystems2014"/>
+      <w:bookmarkStart w:id="33" w:name="refs"/>
       <w:r>
         <w:t xml:space="preserve">1. </w:t>
       </w:r>
@@ -3566,7 +3583,7 @@
         <w:tab/>
         <w:t>Arrigo KR. Sea ice ecosystems. Annual Review of Marine Science. 2014;6: 439–467. doi:</w:t>
       </w:r>
-      <w:hyperlink r:id="rId16">
+      <w:hyperlink r:id="rId17">
         <w:r>
           <w:rPr>
             <w:rStyle w:val="Hyperlink"/>
@@ -3579,8 +3596,8 @@
       <w:pPr>
         <w:pStyle w:val="Bibliography"/>
       </w:pPr>
-      <w:bookmarkStart w:id="32" w:name="ref-huismanHowSinkingPhytoplankton2002"/>
-      <w:bookmarkEnd w:id="30"/>
+      <w:bookmarkStart w:id="34" w:name="ref-huismanHowSinkingPhytoplankton2002"/>
+      <w:bookmarkEnd w:id="32"/>
       <w:r>
         <w:t xml:space="preserve">2. </w:t>
       </w:r>
@@ -3588,7 +3605,7 @@
         <w:tab/>
         <w:t>Huisman J, Arrayás M, Ebert U, Sommeijer B. How Do Sinking Phytoplankton Species Manage to Persist? The American Naturalist. 2002;159: 245–254. doi:</w:t>
       </w:r>
-      <w:hyperlink r:id="rId17">
+      <w:hyperlink r:id="rId18">
         <w:r>
           <w:rPr>
             <w:rStyle w:val="Hyperlink"/>
@@ -3601,8 +3618,8 @@
       <w:pPr>
         <w:pStyle w:val="Bibliography"/>
       </w:pPr>
-      <w:bookmarkStart w:id="33" w:name="ref-holtropVibrationalModesWater2021"/>
-      <w:bookmarkEnd w:id="32"/>
+      <w:bookmarkStart w:id="35" w:name="ref-holtropVibrationalModesWater2021"/>
+      <w:bookmarkEnd w:id="34"/>
       <w:r>
         <w:t xml:space="preserve">3. </w:t>
       </w:r>
@@ -3610,7 +3627,7 @@
         <w:tab/>
         <w:t>Holtrop T, Huisman J, Stomp M, Biersteker L, Aerts J, Grébert T, et al. Vibrational modes of water predict spectral niches for photosynthesis in lakes and oceans. Nature Ecology &amp; Evolution. 2021;5: 55–66. doi:</w:t>
       </w:r>
-      <w:hyperlink r:id="rId18">
+      <w:hyperlink r:id="rId19">
         <w:r>
           <w:rPr>
             <w:rStyle w:val="Hyperlink"/>
@@ -3623,8 +3640,8 @@
       <w:pPr>
         <w:pStyle w:val="Bibliography"/>
       </w:pPr>
-      <w:bookmarkStart w:id="34" w:name="X8e36a83a9ba5d606fae645d0802ddad45e17210"/>
-      <w:bookmarkEnd w:id="33"/>
+      <w:bookmarkStart w:id="36" w:name="X8e36a83a9ba5d606fae645d0802ddad45e17210"/>
+      <w:bookmarkEnd w:id="35"/>
       <w:r>
         <w:lastRenderedPageBreak/>
         <w:t xml:space="preserve">4. </w:t>
@@ -3633,7 +3650,7 @@
         <w:tab/>
         <w:t>Behrenfeld MJ, O’Malley RT, Siegel DA, McClain CR, Sarmiento JL, Feldman GC, et al. Climate-driven trends in contemporary ocean productivity. Nature. 2006;444: 752–755. doi:</w:t>
       </w:r>
-      <w:hyperlink r:id="rId19">
+      <w:hyperlink r:id="rId20">
         <w:r>
           <w:rPr>
             <w:rStyle w:val="Hyperlink"/>
@@ -3646,8 +3663,8 @@
       <w:pPr>
         <w:pStyle w:val="Bibliography"/>
       </w:pPr>
-      <w:bookmarkStart w:id="35" w:name="X16582abc924775ea18a02daaa5b3b0d304571f0"/>
-      <w:bookmarkEnd w:id="34"/>
+      <w:bookmarkStart w:id="37" w:name="X16582abc924775ea18a02daaa5b3b0d304571f0"/>
+      <w:bookmarkEnd w:id="36"/>
       <w:r>
         <w:t xml:space="preserve">5. </w:t>
       </w:r>
@@ -3655,7 +3672,7 @@
         <w:tab/>
         <w:t>Hutchins DA, Boyd PW. Marine phytoplankton and the changing ocean iron cycle. Nature Climate Change. 2016;6: 1072–1079. doi:</w:t>
       </w:r>
-      <w:hyperlink r:id="rId20">
+      <w:hyperlink r:id="rId21">
         <w:r>
           <w:rPr>
             <w:rStyle w:val="Hyperlink"/>
@@ -3668,8 +3685,8 @@
       <w:pPr>
         <w:pStyle w:val="Bibliography"/>
       </w:pPr>
-      <w:bookmarkStart w:id="36" w:name="ref-liPhytoplanktonResponsesNitrogen2015"/>
-      <w:bookmarkEnd w:id="35"/>
+      <w:bookmarkStart w:id="38" w:name="ref-liPhytoplanktonResponsesNitrogen2015"/>
+      <w:bookmarkEnd w:id="37"/>
       <w:r>
         <w:t xml:space="preserve">6. </w:t>
       </w:r>
@@ -3677,7 +3694,7 @@
         <w:tab/>
         <w:t>Li Q, Legendre L, Jiao N. Phytoplankton responses to nitrogen and iron limitation in the tropical and subtropical Pacific Ocean. Journal of Plankton Research. 2015;37: 306–319. doi:</w:t>
       </w:r>
-      <w:hyperlink r:id="rId21">
+      <w:hyperlink r:id="rId22">
         <w:r>
           <w:rPr>
             <w:rStyle w:val="Hyperlink"/>
@@ -3690,8 +3707,8 @@
       <w:pPr>
         <w:pStyle w:val="Bibliography"/>
       </w:pPr>
-      <w:bookmarkStart w:id="37" w:name="X994c2ad8a043003fa89d97fb17e31a37eda8e22"/>
-      <w:bookmarkEnd w:id="36"/>
+      <w:bookmarkStart w:id="39" w:name="X994c2ad8a043003fa89d97fb17e31a37eda8e22"/>
+      <w:bookmarkEnd w:id="38"/>
       <w:r>
         <w:t xml:space="preserve">7. </w:t>
       </w:r>
@@ -3699,7 +3716,7 @@
         <w:tab/>
         <w:t>Christaki U, Jacquet S, Dolan JR, Vaulot D, Rassoulzadegan F. Growth and grazing on Prochlorococcus and Synechococcus by two marine ciliates. Limnology and Oceanography. 1999;44: 52–61. doi:</w:t>
       </w:r>
-      <w:hyperlink r:id="rId22">
+      <w:hyperlink r:id="rId23">
         <w:r>
           <w:rPr>
             <w:rStyle w:val="Hyperlink"/>
@@ -3712,8 +3729,8 @@
       <w:pPr>
         <w:pStyle w:val="Bibliography"/>
       </w:pPr>
-      <w:bookmarkStart w:id="38" w:name="ref-reynoldsEcologyPhytoplankton2006"/>
-      <w:bookmarkEnd w:id="37"/>
+      <w:bookmarkStart w:id="40" w:name="ref-reynoldsEcologyPhytoplankton2006"/>
+      <w:bookmarkEnd w:id="39"/>
       <w:r>
         <w:t xml:space="preserve">8. </w:t>
       </w:r>
@@ -3726,8 +3743,8 @@
       <w:pPr>
         <w:pStyle w:val="Bibliography"/>
       </w:pPr>
-      <w:bookmarkStart w:id="39" w:name="ref-flombaumPresentFutureGlobal2013"/>
-      <w:bookmarkEnd w:id="38"/>
+      <w:bookmarkStart w:id="41" w:name="ref-flombaumPresentFutureGlobal2013"/>
+      <w:bookmarkEnd w:id="40"/>
       <w:r>
         <w:t xml:space="preserve">9. </w:t>
       </w:r>
@@ -3735,7 +3752,7 @@
         <w:tab/>
         <w:t>Flombaum P, Gallegos JL, Gordillo RA, Rincón J, Zabala LL, Jiao N, et al. Present and future global distributions of the marine Cyanobacteria Prochlorococcus and Synechococcus. Proceedings of the National Academy of Sciences. 2013;110: 9824–9829. doi:</w:t>
       </w:r>
-      <w:hyperlink r:id="rId23">
+      <w:hyperlink r:id="rId24">
         <w:r>
           <w:rPr>
             <w:rStyle w:val="Hyperlink"/>
@@ -3748,8 +3765,8 @@
       <w:pPr>
         <w:pStyle w:val="Bibliography"/>
       </w:pPr>
-      <w:bookmarkStart w:id="40" w:name="X1fa63fd480d0916fa60113cb089a7102c347762"/>
-      <w:bookmarkEnd w:id="39"/>
+      <w:bookmarkStart w:id="42" w:name="X1fa63fd480d0916fa60113cb089a7102c347762"/>
+      <w:bookmarkEnd w:id="41"/>
       <w:r>
         <w:t xml:space="preserve">10. </w:t>
       </w:r>
@@ -3757,7 +3774,7 @@
         <w:tab/>
         <w:t xml:space="preserve">Li WKW. Composition of ultraphytoplankton in the central North Atlantic. Marine Ecology Progress Series. 1995;122: 1–8. Available: </w:t>
       </w:r>
-      <w:hyperlink r:id="rId24">
+      <w:hyperlink r:id="rId25">
         <w:r>
           <w:rPr>
             <w:rStyle w:val="Hyperlink"/>
@@ -3770,8 +3787,8 @@
       <w:pPr>
         <w:pStyle w:val="Bibliography"/>
       </w:pPr>
-      <w:bookmarkStart w:id="41" w:name="Xbfaff54bccfc19d169555e01e0dc2d79ae683b9"/>
-      <w:bookmarkEnd w:id="40"/>
+      <w:bookmarkStart w:id="43" w:name="Xbfaff54bccfc19d169555e01e0dc2d79ae683b9"/>
+      <w:bookmarkEnd w:id="42"/>
       <w:r>
         <w:t xml:space="preserve">11. </w:t>
       </w:r>
@@ -3784,8 +3801,8 @@
       <w:pPr>
         <w:pStyle w:val="Bibliography"/>
       </w:pPr>
-      <w:bookmarkStart w:id="42" w:name="ref-xiGlobalRetrievalPhytoplankton2020"/>
-      <w:bookmarkEnd w:id="41"/>
+      <w:bookmarkStart w:id="44" w:name="ref-xiGlobalRetrievalPhytoplankton2020"/>
+      <w:bookmarkEnd w:id="43"/>
       <w:r>
         <w:t xml:space="preserve">12. </w:t>
       </w:r>
@@ -3793,7 +3810,7 @@
         <w:tab/>
         <w:t>Xi H, Losa SN, Mangin A, Soppa MA, Garnesson P, Demaria J, et al. Global retrieval of phytoplankton functional types based on empirical orthogonal functions using CMEMS GlobColour merged products and further extension to OLCI data. Remote Sensing of Environment. 2020;240: 111704. doi:</w:t>
       </w:r>
-      <w:hyperlink r:id="rId25">
+      <w:hyperlink r:id="rId26">
         <w:r>
           <w:rPr>
             <w:rStyle w:val="Hyperlink"/>
@@ -3806,8 +3823,8 @@
       <w:pPr>
         <w:pStyle w:val="Bibliography"/>
       </w:pPr>
-      <w:bookmarkStart w:id="43" w:name="Xdd79120b20282c277c9165b557c38fccc6be01a"/>
-      <w:bookmarkEnd w:id="42"/>
+      <w:bookmarkStart w:id="45" w:name="Xdd79120b20282c277c9165b557c38fccc6be01a"/>
+      <w:bookmarkEnd w:id="44"/>
       <w:r>
         <w:t xml:space="preserve">13. </w:t>
       </w:r>
@@ -3819,7 +3836,7 @@
         <w:lastRenderedPageBreak/>
         <w:t>winter. Journal of Geophysical Research: Oceans. 2001;106: 19939–19956. doi:</w:t>
       </w:r>
-      <w:hyperlink r:id="rId26">
+      <w:hyperlink r:id="rId27">
         <w:r>
           <w:rPr>
             <w:rStyle w:val="Hyperlink"/>
@@ -3832,8 +3849,8 @@
       <w:pPr>
         <w:pStyle w:val="Bibliography"/>
       </w:pPr>
-      <w:bookmarkStart w:id="44" w:name="X09e3a183a04b1ca0ab6067bc8778fe856de0f6e"/>
-      <w:bookmarkEnd w:id="43"/>
+      <w:bookmarkStart w:id="46" w:name="X09e3a183a04b1ca0ab6067bc8778fe856de0f6e"/>
+      <w:bookmarkEnd w:id="45"/>
       <w:r>
         <w:t xml:space="preserve">14. </w:t>
       </w:r>
@@ -3841,7 +3858,7 @@
         <w:tab/>
         <w:t>Fishwick JR, Aiken J, Barlow R, Sessions H, Bernard S, Ras J. Functional relationships and bio-optical properties derived from phytoplankton pigments, optical and photosynthetic parameters; a case study of the Benguela ecosystem. Journal of the Marine Biological Association of the United Kingdom. 2006;86: 1267–1280. doi:</w:t>
       </w:r>
-      <w:hyperlink r:id="rId27">
+      <w:hyperlink r:id="rId28">
         <w:r>
           <w:rPr>
             <w:rStyle w:val="Hyperlink"/>
@@ -3854,8 +3871,8 @@
       <w:pPr>
         <w:pStyle w:val="Bibliography"/>
       </w:pPr>
-      <w:bookmarkStart w:id="45" w:name="X4caa6b578966ef03a2d8ed31de5413af8a80ed0"/>
-      <w:bookmarkEnd w:id="44"/>
+      <w:bookmarkStart w:id="47" w:name="X4caa6b578966ef03a2d8ed31de5413af8a80ed0"/>
+      <w:bookmarkEnd w:id="46"/>
       <w:r>
         <w:t xml:space="preserve">15. </w:t>
       </w:r>
@@ -3873,7 +3890,7 @@
       <w:r>
         <w:t xml:space="preserve"> and diagnostic pigments specific to phytoplankton functional types. Biogeosciences. 2011;8: 311–327. doi:</w:t>
       </w:r>
-      <w:hyperlink r:id="rId28">
+      <w:hyperlink r:id="rId29">
         <w:r>
           <w:rPr>
             <w:rStyle w:val="Hyperlink"/>
@@ -3886,8 +3903,8 @@
       <w:pPr>
         <w:pStyle w:val="Bibliography"/>
       </w:pPr>
-      <w:bookmarkStart w:id="46" w:name="X32f137d065fe8ec6a264e657f8563e21f83164f"/>
-      <w:bookmarkEnd w:id="45"/>
+      <w:bookmarkStart w:id="48" w:name="X32f137d065fe8ec6a264e657f8563e21f83164f"/>
+      <w:bookmarkEnd w:id="47"/>
       <w:r>
         <w:t xml:space="preserve">16. </w:t>
       </w:r>
@@ -3895,7 +3912,7 @@
         <w:tab/>
         <w:t>Six C, Ratin M, Marie D, Corre E. Marine Synechococcus picocyanobacteria: Light utilization across latitudes. Proceedings of the National Academy of Sciences. 2021;118: e2111300118. doi:</w:t>
       </w:r>
-      <w:hyperlink r:id="rId29">
+      <w:hyperlink r:id="rId30">
         <w:r>
           <w:rPr>
             <w:rStyle w:val="Hyperlink"/>
@@ -3908,8 +3925,8 @@
       <w:pPr>
         <w:pStyle w:val="Bibliography"/>
       </w:pPr>
-      <w:bookmarkStart w:id="47" w:name="X94d31e03dd4a76416149232f9dfc2d0a4e9d24a"/>
-      <w:bookmarkEnd w:id="46"/>
+      <w:bookmarkStart w:id="49" w:name="X94d31e03dd4a76416149232f9dfc2d0a4e9d24a"/>
+      <w:bookmarkEnd w:id="48"/>
       <w:r>
         <w:t xml:space="preserve">17. </w:t>
       </w:r>
@@ -3917,7 +3934,7 @@
         <w:tab/>
         <w:t>Haverkamp THA, Schouten D, Doeleman M, Wollenzien U, Huisman J, Stal LJ. Colorful microdiversity of Synechococcus strains (picocyanobacteria) isolated from the Baltic Sea. The ISME Journal. 2009;3: 397–408. doi:</w:t>
       </w:r>
-      <w:hyperlink r:id="rId30">
+      <w:hyperlink r:id="rId31">
         <w:r>
           <w:rPr>
             <w:rStyle w:val="Hyperlink"/>
@@ -3930,8 +3947,8 @@
       <w:pPr>
         <w:pStyle w:val="Bibliography"/>
       </w:pPr>
-      <w:bookmarkStart w:id="48" w:name="X04bea6dc81879086c9cec5e591858b2b51b8ced"/>
-      <w:bookmarkEnd w:id="47"/>
+      <w:bookmarkStart w:id="50" w:name="X04bea6dc81879086c9cec5e591858b2b51b8ced"/>
+      <w:bookmarkEnd w:id="49"/>
       <w:r>
         <w:t xml:space="preserve">18. </w:t>
       </w:r>
@@ -3939,7 +3956,7 @@
         <w:tab/>
         <w:t>Aguilera A, Alegria Zufia J, Bas Conn L, Gurlit L, Śliwińska-Wilczewska S, Budzałek G, et al. Ecophysiological analysis reveals distinct environmental preferences in closely related Baltic Sea picocyanobacteria. Environmental Microbiology. 2023;n/a: 1–12. doi:</w:t>
       </w:r>
-      <w:hyperlink r:id="rId31">
+      <w:hyperlink r:id="rId32">
         <w:r>
           <w:rPr>
             <w:rStyle w:val="Hyperlink"/>
@@ -3952,8 +3969,8 @@
       <w:pPr>
         <w:pStyle w:val="Bibliography"/>
       </w:pPr>
-      <w:bookmarkStart w:id="49" w:name="ref-sixLightVariabilityIlluminates2007"/>
-      <w:bookmarkEnd w:id="48"/>
+      <w:bookmarkStart w:id="51" w:name="ref-sixLightVariabilityIlluminates2007"/>
+      <w:bookmarkEnd w:id="50"/>
       <w:r>
         <w:t xml:space="preserve">19. </w:t>
       </w:r>
@@ -3961,7 +3978,7 @@
         <w:tab/>
         <w:t>Six C, Finkel ZV, Irwin AJ, Campbell DA. Light Variability Illuminates Niche-Partitioning among Marine Picocyanobacteria. PLOS ONE. 2007;2: e1341. doi:</w:t>
       </w:r>
-      <w:hyperlink r:id="rId32">
+      <w:hyperlink r:id="rId33">
         <w:r>
           <w:rPr>
             <w:rStyle w:val="Hyperlink"/>
@@ -3974,8 +3991,8 @@
       <w:pPr>
         <w:pStyle w:val="Bibliography"/>
       </w:pPr>
-      <w:bookmarkStart w:id="50" w:name="Xd7d6b0bcb60aabcb149933a8690177800745aff"/>
-      <w:bookmarkEnd w:id="49"/>
+      <w:bookmarkStart w:id="52" w:name="Xd7d6b0bcb60aabcb149933a8690177800745aff"/>
+      <w:bookmarkEnd w:id="51"/>
       <w:r>
         <w:t xml:space="preserve">20. </w:t>
       </w:r>
@@ -3983,7 +4000,7 @@
         <w:tab/>
         <w:t>Guillard RRL. Culture of Phytoplankton for Feeding Marine Invertebrates. In: Smith WL, Chanley MH, editors. Culture of Marine Invertebrate Animals: Proceedings  1st Conference on Culture of Marine Invertebrate Animals Greenport. Boston, MA: Springer US; 1975. pp. 29–60. doi:</w:t>
       </w:r>
-      <w:hyperlink r:id="rId33">
+      <w:hyperlink r:id="rId34">
         <w:r>
           <w:rPr>
             <w:rStyle w:val="Hyperlink"/>
@@ -3996,8 +4013,8 @@
       <w:pPr>
         <w:pStyle w:val="Bibliography"/>
       </w:pPr>
-      <w:bookmarkStart w:id="51" w:name="ref-blakeSituSpectroscopyIntact2012"/>
-      <w:bookmarkEnd w:id="50"/>
+      <w:bookmarkStart w:id="53" w:name="ref-blakeSituSpectroscopyIntact2012"/>
+      <w:bookmarkEnd w:id="52"/>
       <w:r>
         <w:lastRenderedPageBreak/>
         <w:t xml:space="preserve">21. </w:t>
@@ -4011,8 +4028,8 @@
       <w:pPr>
         <w:pStyle w:val="Bibliography"/>
       </w:pPr>
-      <w:bookmarkStart w:id="52" w:name="Xe44519f7c4f85a8f2f69ad01347800da25031bd"/>
-      <w:bookmarkEnd w:id="51"/>
+      <w:bookmarkStart w:id="54" w:name="Xe44519f7c4f85a8f2f69ad01347800da25031bd"/>
+      <w:bookmarkEnd w:id="53"/>
       <w:r>
         <w:t xml:space="preserve">22. </w:t>
       </w:r>
@@ -4020,7 +4037,7 @@
         <w:tab/>
         <w:t>Jávorfi T, Erostyák J, Gál J, Buzády A, Menczel L, Garab G, et al. Quantitative spectrophotometry using integrating cavities. Journal of Photochemistry and Photobiology B: Biology. 2006;82: 127–131. doi:</w:t>
       </w:r>
-      <w:hyperlink r:id="rId34">
+      <w:hyperlink r:id="rId35">
         <w:r>
           <w:rPr>
             <w:rStyle w:val="Hyperlink"/>
@@ -4033,8 +4050,8 @@
       <w:pPr>
         <w:pStyle w:val="Bibliography"/>
       </w:pPr>
-      <w:bookmarkStart w:id="53" w:name="ref-morelAvailableUsableStored1978"/>
-      <w:bookmarkEnd w:id="52"/>
+      <w:bookmarkStart w:id="55" w:name="ref-morelAvailableUsableStored1978"/>
+      <w:bookmarkEnd w:id="54"/>
       <w:r>
         <w:t xml:space="preserve">23. </w:t>
       </w:r>
@@ -4042,7 +4059,7 @@
         <w:tab/>
         <w:t>Morel A. Available, usable, and stored radiant energy in relation to marine photosynthesis. Deep Sea Research. 1978;25: 673–688. doi:</w:t>
       </w:r>
-      <w:hyperlink r:id="rId35">
+      <w:hyperlink r:id="rId36">
         <w:r>
           <w:rPr>
             <w:rStyle w:val="Hyperlink"/>
@@ -4055,8 +4072,8 @@
       <w:pPr>
         <w:pStyle w:val="Bibliography"/>
       </w:pPr>
-      <w:bookmarkStart w:id="54" w:name="ref-stricklandPracticalHandBook1972"/>
-      <w:bookmarkEnd w:id="53"/>
+      <w:bookmarkStart w:id="56" w:name="ref-stricklandPracticalHandBook1972"/>
+      <w:bookmarkEnd w:id="55"/>
       <w:r>
         <w:t xml:space="preserve">24. </w:t>
       </w:r>
@@ -4064,7 +4081,7 @@
         <w:tab/>
         <w:t>Strickland JD, Parsons TR. Practical Hand Book of Seawater Analysis. Fisheries Research Board of Canada. 1972;167 (2nd edition): 1–311. doi:</w:t>
       </w:r>
-      <w:hyperlink r:id="rId36">
+      <w:hyperlink r:id="rId37">
         <w:r>
           <w:rPr>
             <w:rStyle w:val="Hyperlink"/>
@@ -4077,8 +4094,8 @@
       <w:pPr>
         <w:pStyle w:val="Bibliography"/>
       </w:pPr>
-      <w:bookmarkStart w:id="55" w:name="Xc28194e45477577f5305a15d43fd8f94c25edfb"/>
-      <w:bookmarkEnd w:id="54"/>
+      <w:bookmarkStart w:id="57" w:name="Xc28194e45477577f5305a15d43fd8f94c25edfb"/>
+      <w:bookmarkEnd w:id="56"/>
       <w:r>
         <w:t xml:space="preserve">25. </w:t>
       </w:r>
@@ -4086,7 +4103,7 @@
         <w:tab/>
         <w:t>Bennett A, Bogorad L. COMPLEMENTARY CHROMATIC ADAPTATION IN A FILAMENTOUS BLUE-GREEN ALGA. Journal of Cell Biology. 1973;58: 419–435. doi:</w:t>
       </w:r>
-      <w:hyperlink r:id="rId37">
+      <w:hyperlink r:id="rId38">
         <w:r>
           <w:rPr>
             <w:rStyle w:val="Hyperlink"/>
@@ -4099,8 +4116,8 @@
       <w:pPr>
         <w:pStyle w:val="Bibliography"/>
       </w:pPr>
-      <w:bookmarkStart w:id="56" w:name="Xee811308fea44468c20c433e31869b4238a03bf"/>
-      <w:bookmarkEnd w:id="55"/>
+      <w:bookmarkStart w:id="58" w:name="Xee811308fea44468c20c433e31869b4238a03bf"/>
+      <w:bookmarkEnd w:id="57"/>
       <w:r>
         <w:t xml:space="preserve">26. </w:t>
       </w:r>
@@ -4108,7 +4125,7 @@
         <w:tab/>
         <w:t>Alin A, Kurt S. Testing non-additivity (interaction) in two-way ANOVA tables with no replication. Statistical methods in medical research. 2006;15: 63–85. doi:</w:t>
       </w:r>
-      <w:hyperlink r:id="rId38">
+      <w:hyperlink r:id="rId39">
         <w:r>
           <w:rPr>
             <w:rStyle w:val="Hyperlink"/>
@@ -4121,8 +4138,8 @@
       <w:pPr>
         <w:pStyle w:val="Bibliography"/>
       </w:pPr>
-      <w:bookmarkStart w:id="57" w:name="X0ecd0f0376b75f78833d7f092f5d30fc5a96881"/>
-      <w:bookmarkEnd w:id="56"/>
+      <w:bookmarkStart w:id="59" w:name="X0ecd0f0376b75f78833d7f092f5d30fc5a96881"/>
+      <w:bookmarkEnd w:id="58"/>
       <w:r>
         <w:t xml:space="preserve">27. </w:t>
       </w:r>
@@ -4130,7 +4147,7 @@
         <w:tab/>
         <w:t>Medley DM, Mitzel HE, Doi AN. Analysis-of-Variance Models and their use in a Three-Way Design without Replication. The Journal of Experimental Education. 1956;24: 221–229. doi:</w:t>
       </w:r>
-      <w:hyperlink r:id="rId39">
+      <w:hyperlink r:id="rId40">
         <w:r>
           <w:rPr>
             <w:rStyle w:val="Hyperlink"/>
@@ -4143,8 +4160,8 @@
       <w:pPr>
         <w:pStyle w:val="Bibliography"/>
       </w:pPr>
-      <w:bookmarkStart w:id="58" w:name="Xc9f3b0fd0ea179484ec1719ab65b9562b237cbd"/>
-      <w:bookmarkEnd w:id="57"/>
+      <w:bookmarkStart w:id="60" w:name="Xc9f3b0fd0ea179484ec1719ab65b9562b237cbd"/>
+      <w:bookmarkEnd w:id="59"/>
       <w:r>
         <w:t xml:space="preserve">28. </w:t>
       </w:r>
@@ -4152,7 +4169,7 @@
         <w:tab/>
         <w:t>Toutenburg H. Hollander, M., D. A. Wolfe: Nonparametric statistical methods. John Wiley &amp; Sons, New York-Sydney-Tokyo-Mexico City 1973. Biometrische Zeitschrift. 1975;17: 526–526. doi:</w:t>
       </w:r>
-      <w:hyperlink r:id="rId40">
+      <w:hyperlink r:id="rId41">
         <w:r>
           <w:rPr>
             <w:rStyle w:val="Hyperlink"/>
@@ -4165,8 +4182,8 @@
       <w:pPr>
         <w:pStyle w:val="Bibliography"/>
       </w:pPr>
-      <w:bookmarkStart w:id="59" w:name="X34c1da91b17f38eae0f17d00d2af03fe74097ca"/>
-      <w:bookmarkEnd w:id="58"/>
+      <w:bookmarkStart w:id="61" w:name="X34c1da91b17f38eae0f17d00d2af03fe74097ca"/>
+      <w:bookmarkEnd w:id="60"/>
       <w:r>
         <w:t xml:space="preserve">29. </w:t>
       </w:r>
@@ -4179,8 +4196,8 @@
       <w:pPr>
         <w:pStyle w:val="Bibliography"/>
       </w:pPr>
-      <w:bookmarkStart w:id="60" w:name="X31962ef1e92b8b89eb060ad83f2ed64ae043171"/>
-      <w:bookmarkEnd w:id="59"/>
+      <w:bookmarkStart w:id="62" w:name="X31962ef1e92b8b89eb060ad83f2ed64ae043171"/>
+      <w:bookmarkEnd w:id="61"/>
       <w:r>
         <w:t xml:space="preserve">30. </w:t>
       </w:r>
@@ -4193,8 +4210,8 @@
       <w:pPr>
         <w:pStyle w:val="Bibliography"/>
       </w:pPr>
-      <w:bookmarkStart w:id="61" w:name="ref-handelAndreasHandelCustom2020"/>
-      <w:bookmarkEnd w:id="60"/>
+      <w:bookmarkStart w:id="63" w:name="ref-handelAndreasHandelCustom2020"/>
+      <w:bookmarkEnd w:id="62"/>
       <w:r>
         <w:lastRenderedPageBreak/>
         <w:t xml:space="preserve">31. </w:t>
@@ -4208,8 +4225,8 @@
       <w:pPr>
         <w:pStyle w:val="Bibliography"/>
       </w:pPr>
-      <w:bookmarkStart w:id="62" w:name="ref-wickhamDataAnalysis2016"/>
-      <w:bookmarkEnd w:id="61"/>
+      <w:bookmarkStart w:id="64" w:name="ref-wickhamDataAnalysis2016"/>
+      <w:bookmarkEnd w:id="63"/>
       <w:r>
         <w:t xml:space="preserve">32. </w:t>
       </w:r>
@@ -4217,7 +4234,7 @@
         <w:tab/>
         <w:t>Wickham H. Data Analysis. In: Wickham H, editor. Ggplot2: Elegant Graphics for Data Analysis. Cham: Springer International Publishing; 2016. pp. 189–201. doi:</w:t>
       </w:r>
-      <w:hyperlink r:id="rId41">
+      <w:hyperlink r:id="rId42">
         <w:r>
           <w:rPr>
             <w:rStyle w:val="Hyperlink"/>
@@ -4230,8 +4247,8 @@
       <w:pPr>
         <w:pStyle w:val="Bibliography"/>
       </w:pPr>
-      <w:bookmarkStart w:id="63" w:name="X674c42b2835df44d4d11505df44e95bf061f4a3"/>
-      <w:bookmarkEnd w:id="62"/>
+      <w:bookmarkStart w:id="65" w:name="X674c42b2835df44d4d11505df44e95bf061f4a3"/>
+      <w:bookmarkEnd w:id="64"/>
       <w:r>
         <w:t xml:space="preserve">33. </w:t>
       </w:r>
@@ -4239,7 +4256,7 @@
         <w:tab/>
         <w:t>Alberte RS, Tel-Or E, Packer L, Thornber JP. Functional organisation of the photo-synthetic apparatus in heterocysts of nitrogen-fixing cyanobacteria. Nature. 1980;284: 481–483. doi:</w:t>
       </w:r>
-      <w:hyperlink r:id="rId42">
+      <w:hyperlink r:id="rId43">
         <w:r>
           <w:rPr>
             <w:rStyle w:val="Hyperlink"/>
@@ -4252,8 +4269,8 @@
       <w:pPr>
         <w:pStyle w:val="Bibliography"/>
       </w:pPr>
-      <w:bookmarkStart w:id="64" w:name="X0484b3dfebfaa14160c541e1fe2290095bae149"/>
-      <w:bookmarkEnd w:id="63"/>
+      <w:bookmarkStart w:id="66" w:name="X0484b3dfebfaa14160c541e1fe2290095bae149"/>
+      <w:bookmarkEnd w:id="65"/>
       <w:r>
         <w:t xml:space="preserve">34. </w:t>
       </w:r>
@@ -4261,7 +4278,7 @@
         <w:tab/>
         <w:t>LaRoche J, Robicheau BM. The Pelagic Light-Dependent Microbiome. In: Stal LJ, Cretoiu MS, editors. The Marine Microbiome. Cham: Springer International Publishing; 2022. pp. 395–423. doi:</w:t>
       </w:r>
-      <w:hyperlink r:id="rId43">
+      <w:hyperlink r:id="rId44">
         <w:r>
           <w:rPr>
             <w:rStyle w:val="Hyperlink"/>
@@ -4274,8 +4291,8 @@
       <w:pPr>
         <w:pStyle w:val="Bibliography"/>
       </w:pPr>
-      <w:bookmarkStart w:id="65" w:name="X92c5ea3ee71b2ad417094f4aecb6bbb92c05f75"/>
-      <w:bookmarkEnd w:id="64"/>
+      <w:bookmarkStart w:id="67" w:name="X92c5ea3ee71b2ad417094f4aecb6bbb92c05f75"/>
+      <w:bookmarkEnd w:id="66"/>
       <w:r>
         <w:t xml:space="preserve">35. </w:t>
       </w:r>
@@ -4283,7 +4300,7 @@
         <w:tab/>
         <w:t>Śliwińska-Wilczewska S, Konarzewska Z, Wiśniewska K, Konik M. Photosynthetic Pigments Changes of Three Phenotypes of Picocyanobacteria Synechococcus sp. Under Different Light and Temperature Conditions. Cells. 2020;9: 2030. doi:</w:t>
       </w:r>
-      <w:hyperlink r:id="rId44">
+      <w:hyperlink r:id="rId45">
         <w:r>
           <w:rPr>
             <w:rStyle w:val="Hyperlink"/>
@@ -4296,8 +4313,8 @@
       <w:pPr>
         <w:pStyle w:val="Bibliography"/>
       </w:pPr>
-      <w:bookmarkStart w:id="66" w:name="Xb08e6c3e9b838f57efffe54573ae3f42a71b21a"/>
-      <w:bookmarkEnd w:id="65"/>
+      <w:bookmarkStart w:id="68" w:name="Xb08e6c3e9b838f57efffe54573ae3f42a71b21a"/>
+      <w:bookmarkEnd w:id="67"/>
       <w:r>
         <w:t xml:space="preserve">36. </w:t>
       </w:r>
@@ -4315,7 +4332,7 @@
       <w:r>
         <w:t xml:space="preserve"> sp.  a laboratory study. Biogeosciences. 2018;15: 6257–6276. doi:</w:t>
       </w:r>
-      <w:hyperlink r:id="rId45">
+      <w:hyperlink r:id="rId46">
         <w:r>
           <w:rPr>
             <w:rStyle w:val="Hyperlink"/>
@@ -4328,8 +4345,8 @@
       <w:pPr>
         <w:pStyle w:val="Bibliography"/>
       </w:pPr>
-      <w:bookmarkStart w:id="67" w:name="ref-kirkLightPhotosynthesisAquatic1983"/>
-      <w:bookmarkEnd w:id="66"/>
+      <w:bookmarkStart w:id="69" w:name="ref-kirkLightPhotosynthesisAquatic1983"/>
+      <w:bookmarkEnd w:id="68"/>
       <w:r>
         <w:t xml:space="preserve">37. </w:t>
       </w:r>
@@ -4342,8 +4359,8 @@
       <w:pPr>
         <w:pStyle w:val="Bibliography"/>
       </w:pPr>
-      <w:bookmarkStart w:id="68" w:name="ref-fieldPrimaryProductionBiosphere1998"/>
-      <w:bookmarkEnd w:id="67"/>
+      <w:bookmarkStart w:id="70" w:name="ref-fieldPrimaryProductionBiosphere1998"/>
+      <w:bookmarkEnd w:id="69"/>
       <w:r>
         <w:t xml:space="preserve">38. </w:t>
       </w:r>
@@ -4351,7 +4368,7 @@
         <w:tab/>
         <w:t>Field CB, Behrenfeld MJ, Randerson JT, Falkowski P. Primary Production of the Biosphere: Integrating Terrestrial and Oceanic Components. Science. 1998;281: 237–240. doi:</w:t>
       </w:r>
-      <w:hyperlink r:id="rId46">
+      <w:hyperlink r:id="rId47">
         <w:r>
           <w:rPr>
             <w:rStyle w:val="Hyperlink"/>
@@ -4364,8 +4381,8 @@
       <w:pPr>
         <w:pStyle w:val="Bibliography"/>
       </w:pPr>
-      <w:bookmarkStart w:id="69" w:name="X9690ccfed766ee2a3cf0e557a70d94d679d4198"/>
-      <w:bookmarkEnd w:id="68"/>
+      <w:bookmarkStart w:id="71" w:name="X9690ccfed766ee2a3cf0e557a70d94d679d4198"/>
+      <w:bookmarkEnd w:id="70"/>
       <w:r>
         <w:t xml:space="preserve">39. </w:t>
       </w:r>
@@ -4373,7 +4390,7 @@
         <w:tab/>
         <w:t>Torremorell A, Llames ME, Pérez GL, Escaray R, Bustingorry J, Zagarese H. Annual patterns of phytoplankton density and primary production in a large, shallow lake: The central role of light. Freshwater Biology. 2009;54: 437–449. doi:</w:t>
       </w:r>
-      <w:hyperlink r:id="rId47">
+      <w:hyperlink r:id="rId48">
         <w:r>
           <w:rPr>
             <w:rStyle w:val="Hyperlink"/>
@@ -4386,8 +4403,8 @@
       <w:pPr>
         <w:pStyle w:val="Bibliography"/>
       </w:pPr>
-      <w:bookmarkStart w:id="70" w:name="Xe0c4bb43dc94cd8b810a97588f83daf87524538"/>
-      <w:bookmarkEnd w:id="69"/>
+      <w:bookmarkStart w:id="72" w:name="Xe0c4bb43dc94cd8b810a97588f83daf87524538"/>
+      <w:bookmarkEnd w:id="71"/>
       <w:r>
         <w:t xml:space="preserve">40. </w:t>
       </w:r>
@@ -4395,7 +4412,7 @@
         <w:tab/>
         <w:t>Chen J, Li Y, Jing H, Zhang X, Xu Z, Xu J, et al. Genomic and transcriptomic evidence for the diverse adaptations of Synechococcus subclusters 5.2 and 5.3 to mesoscale eddies. New Phytologist. 2022;233: 1828–1842. doi:</w:t>
       </w:r>
-      <w:hyperlink r:id="rId48">
+      <w:hyperlink r:id="rId49">
         <w:r>
           <w:rPr>
             <w:rStyle w:val="Hyperlink"/>
@@ -4408,8 +4425,8 @@
       <w:pPr>
         <w:pStyle w:val="Bibliography"/>
       </w:pPr>
-      <w:bookmarkStart w:id="71" w:name="ref-dufresneUnravelingGenomicMosaic2008"/>
-      <w:bookmarkEnd w:id="70"/>
+      <w:bookmarkStart w:id="73" w:name="ref-dufresneUnravelingGenomicMosaic2008"/>
+      <w:bookmarkEnd w:id="72"/>
       <w:r>
         <w:lastRenderedPageBreak/>
         <w:t xml:space="preserve">41. </w:t>
@@ -4418,7 +4435,7 @@
         <w:tab/>
         <w:t>Dufresne A, Ostrowski M, Scanlan DJ, Garczarek L, Mazard S, Palenik BP, et al. Unraveling the genomic mosaic of a ubiquitous genus of marine cyanobacteria. Genome Biology. 2008;9: R90. doi:</w:t>
       </w:r>
-      <w:hyperlink r:id="rId49">
+      <w:hyperlink r:id="rId50">
         <w:r>
           <w:rPr>
             <w:rStyle w:val="Hyperlink"/>
@@ -4431,8 +4448,8 @@
       <w:pPr>
         <w:pStyle w:val="Bibliography"/>
       </w:pPr>
-      <w:bookmarkStart w:id="72" w:name="Xd584aea8c6775ff5decf8bf398ba031cabfcff2"/>
-      <w:bookmarkEnd w:id="71"/>
+      <w:bookmarkStart w:id="74" w:name="Xd584aea8c6775ff5decf8bf398ba031cabfcff2"/>
+      <w:bookmarkEnd w:id="73"/>
       <w:r>
         <w:t xml:space="preserve">42. </w:t>
       </w:r>
@@ -4445,8 +4462,8 @@
       <w:pPr>
         <w:pStyle w:val="Bibliography"/>
       </w:pPr>
-      <w:bookmarkStart w:id="73" w:name="X21dee1dcdfece03937df9d374fd0f913ede34fd"/>
-      <w:bookmarkEnd w:id="72"/>
+      <w:bookmarkStart w:id="75" w:name="X21dee1dcdfece03937df9d374fd0f913ede34fd"/>
+      <w:bookmarkEnd w:id="74"/>
       <w:r>
         <w:t xml:space="preserve">43. </w:t>
       </w:r>
@@ -4454,7 +4471,7 @@
         <w:tab/>
         <w:t>Churilova TYa, Suslin VV, Moiseeva NA, Efimova TV. Phytoplankton Bloom and Photosynthetically Active Radiation in Coastal Waters. Journal of Applied Spectroscopy. 2020;86: 1084–1091. doi:</w:t>
       </w:r>
-      <w:hyperlink r:id="rId50">
+      <w:hyperlink r:id="rId51">
         <w:r>
           <w:rPr>
             <w:rStyle w:val="Hyperlink"/>
@@ -4467,8 +4484,8 @@
       <w:pPr>
         <w:pStyle w:val="Bibliography"/>
       </w:pPr>
-      <w:bookmarkStart w:id="74" w:name="ref-falkowskiGlobalCarbonCycle2000"/>
-      <w:bookmarkEnd w:id="73"/>
+      <w:bookmarkStart w:id="76" w:name="ref-falkowskiGlobalCarbonCycle2000"/>
+      <w:bookmarkEnd w:id="75"/>
       <w:r>
         <w:t xml:space="preserve">44. </w:t>
       </w:r>
@@ -4476,7 +4493,7 @@
         <w:tab/>
         <w:t>Falkowski P, Scholes RJ, Boyle E, Canadell J, Canfield D, Elser J, et al. The Global Carbon Cycle: A Test of Our Knowledge of Earth as a System. Science. 2000;290: 291–296. doi:</w:t>
       </w:r>
-      <w:hyperlink r:id="rId51">
+      <w:hyperlink r:id="rId52">
         <w:r>
           <w:rPr>
             <w:rStyle w:val="Hyperlink"/>
@@ -4489,8 +4506,8 @@
       <w:pPr>
         <w:pStyle w:val="Bibliography"/>
       </w:pPr>
-      <w:bookmarkStart w:id="75" w:name="ref-morelOpticalModelingUpper1988"/>
-      <w:bookmarkEnd w:id="74"/>
+      <w:bookmarkStart w:id="77" w:name="ref-morelOpticalModelingUpper1988"/>
+      <w:bookmarkEnd w:id="76"/>
       <w:r>
         <w:t xml:space="preserve">45. </w:t>
       </w:r>
@@ -4498,7 +4515,7 @@
         <w:tab/>
         <w:t>Morel A. Optical modeling of the upper ocean in relation to its biogenous matter content (case I waters). Journal of Geophysical Research: Oceans. 1988;93: 10749–10768. doi:</w:t>
       </w:r>
-      <w:hyperlink r:id="rId52">
+      <w:hyperlink r:id="rId53">
         <w:r>
           <w:rPr>
             <w:rStyle w:val="Hyperlink"/>
@@ -4511,8 +4528,8 @@
       <w:pPr>
         <w:pStyle w:val="Bibliography"/>
       </w:pPr>
-      <w:bookmarkStart w:id="76" w:name="X30cea3580c16855f9d89aaa53f7c7533fb5925c"/>
-      <w:bookmarkEnd w:id="75"/>
+      <w:bookmarkStart w:id="78" w:name="X30cea3580c16855f9d89aaa53f7c7533fb5925c"/>
+      <w:bookmarkEnd w:id="77"/>
       <w:r>
         <w:t xml:space="preserve">46. </w:t>
       </w:r>
@@ -4520,7 +4537,7 @@
         <w:tab/>
         <w:t>Chakdar H, Pabbi S. Cyanobacterial Phycobilins: Production, Purification, and Regulation. In: Shukla P, editor. Frontier Discoveries and Innovations in Interdisciplinary Microbiology. New Delhi: Springer India; 2016. pp. 45–69. doi:</w:t>
       </w:r>
-      <w:hyperlink r:id="rId53">
+      <w:hyperlink r:id="rId54">
         <w:r>
           <w:rPr>
             <w:rStyle w:val="Hyperlink"/>
@@ -4533,8 +4550,8 @@
       <w:pPr>
         <w:pStyle w:val="Bibliography"/>
       </w:pPr>
-      <w:bookmarkStart w:id="77" w:name="X6e1cd11f28078155642adaf7fcc4ed457e12f7f"/>
-      <w:bookmarkEnd w:id="76"/>
+      <w:bookmarkStart w:id="79" w:name="X6e1cd11f28078155642adaf7fcc4ed457e12f7f"/>
+      <w:bookmarkEnd w:id="78"/>
       <w:r>
         <w:t xml:space="preserve">47. </w:t>
       </w:r>
@@ -4542,7 +4559,7 @@
         <w:tab/>
         <w:t>Stadnichuk IN, Krasilnikov PM, Zlenko DV. Cyanobacterial phycobilisomes and phycobiliproteins. Microbiology. 2015;84: 101–111. doi:</w:t>
       </w:r>
-      <w:hyperlink r:id="rId54">
+      <w:hyperlink r:id="rId55">
         <w:r>
           <w:rPr>
             <w:rStyle w:val="Hyperlink"/>
@@ -4555,8 +4572,8 @@
       <w:pPr>
         <w:pStyle w:val="Bibliography"/>
       </w:pPr>
-      <w:bookmarkStart w:id="78" w:name="X78a690ddcffed75740a96a2fca4b8e9a29d3a28"/>
-      <w:bookmarkEnd w:id="77"/>
+      <w:bookmarkStart w:id="80" w:name="X78a690ddcffed75740a96a2fca4b8e9a29d3a28"/>
+      <w:bookmarkEnd w:id="79"/>
       <w:r>
         <w:t xml:space="preserve">48. </w:t>
       </w:r>
@@ -4564,7 +4581,7 @@
         <w:tab/>
         <w:t>Beale SI. Biosynthesis of Cyanobacterial Tetrapyrrole Pigments: Hemes, Chlorophylls, and Phycobilins. In: Bryant DA, editor. The Molecular Biology of Cyanobacteria. Dordrecht: Springer Netherlands; 1994. pp. 519–558. doi:</w:t>
       </w:r>
-      <w:hyperlink r:id="rId55">
+      <w:hyperlink r:id="rId56">
         <w:r>
           <w:rPr>
             <w:rStyle w:val="Hyperlink"/>
@@ -4572,9 +4589,9 @@
           <w:t>10.1007/978-94-011-0227-8_17</w:t>
         </w:r>
       </w:hyperlink>
-      <w:bookmarkEnd w:id="29"/>
       <w:bookmarkEnd w:id="31"/>
-      <w:bookmarkEnd w:id="78"/>
+      <w:bookmarkEnd w:id="33"/>
+      <w:bookmarkEnd w:id="80"/>
     </w:p>
     <w:sectPr>
       <w:pgSz w:w="12240" w:h="15840"/>
@@ -4725,7 +4742,7 @@
   <w:num w:numId="5" w16cid:durableId="1042947347">
     <w:abstractNumId w:val="0"/>
   </w:num>
-  <w:num w:numId="6" w16cid:durableId="1744598942">
+  <w:num w:numId="6" w16cid:durableId="225185044">
     <w:abstractNumId w:val="0"/>
   </w:num>
 </w:numbering>

</xml_diff>